<commit_message>
updates to wording, updated output
</commit_message>
<xml_diff>
--- a/TrendText/tableDescriptions/WC_Discrete_Trend_Text.docx
+++ b/TrendText/tableDescriptions/WC_Discrete_Trend_Text.docx
@@ -25,7 +25,7 @@
         <w:pStyle w:val="FirstParagraph"/>
       </w:pPr>
       <w:r>
-        <w:t xml:space="preserve">This table outlines a key observation related to Chlorophyll a, Corrected for Pheophytin levels in the Apalachicola Bay Aquatic Preserve. Over the course of 2000 - 2023, a Significantly increasing trend was detected in Chlorophyll a, Corrected for Pheophytin, supported by 493 samples.</w:t>
+        <w:t xml:space="preserve">The analysis here tests for changes in Chlorophyll a, Corrected for Pheophytin in the Apalachicola Bay Aquatic Preserve over the study period. A clear significantly increasing trend in Chlorophyll a, Corrected for Pheophytin was observed from 2000 - 2023, according to data from 493 samples.</w:t>
       </w:r>
     </w:p>
     <w:bookmarkEnd w:id="20"/>
@@ -43,7 +43,7 @@
         <w:pStyle w:val="FirstParagraph"/>
       </w:pPr>
       <w:r>
-        <w:t xml:space="preserve">This table outlines a key observation related to Chlorophyll a, Uncorrected for Pheophytin levels in the Apalachicola Bay Aquatic Preserve. An analysis over 2002 - 2023 revealed a Significantly increasing trend in Chlorophyll a, Uncorrected for Pheophytin levels, with135 samples contributing to this finding.</w:t>
+        <w:t xml:space="preserve">Here, we present the analysis of Chlorophyll a, Uncorrected for Pheophytin trends at the Apalachicola Bay Aquatic Preserve. An analysis over 2002 - 2023 revealed a significantly increasing trend in Chlorophyll a, Uncorrected for Pheophytin levels, with 135 samples contributing to this finding.</w:t>
       </w:r>
     </w:p>
     <w:bookmarkEnd w:id="21"/>
@@ -61,7 +61,7 @@
         <w:pStyle w:val="FirstParagraph"/>
       </w:pPr>
       <w:r>
-        <w:t xml:space="preserve">The following table highlights the significant trends in Dissolved Oxygen within the Apalachicola Bay Aquatic Preserve. An analysis over 1992 - 2023 revealed a Significantly decreasing trend in Dissolved Oxygen levels, with46230 samples contributing to this finding.</w:t>
+        <w:t xml:space="preserve">This table outlines a key observation related to Dissolved Oxygen levels in the Apalachicola Bay Aquatic Preserve. Over the course of 1992 - 2023, a significantly decreasing trend was detected in Dissolved Oxygen, supported by 46,230 samples.</w:t>
       </w:r>
     </w:p>
     <w:bookmarkEnd w:id="22"/>
@@ -79,7 +79,7 @@
         <w:pStyle w:val="FirstParagraph"/>
       </w:pPr>
       <w:r>
-        <w:t xml:space="preserve">This table outlines a key observation related to Dissolved Oxygen Saturation levels in the Apalachicola Bay Aquatic Preserve. Over the course of 2000 - 2023, a Significantly increasing trend was detected in Dissolved Oxygen Saturation, supported by 4454 samples.</w:t>
+        <w:t xml:space="preserve">The following table highlights trends in Dissolved Oxygen Saturation within the Apalachicola Bay Aquatic Preserve. Over the course of 2000 - 2023, a significantly increasing trend was detected in Dissolved Oxygen Saturation, supported by 4,454 samples.</w:t>
       </w:r>
     </w:p>
     <w:bookmarkEnd w:id="23"/>
@@ -97,7 +97,7 @@
         <w:pStyle w:val="FirstParagraph"/>
       </w:pPr>
       <w:r>
-        <w:t xml:space="preserve">The following table highlights the significant trends in Salinity within the Apalachicola Bay Aquatic Preserve. The data indicate a No significant trend in Salinity from 1964 - 2023, based on the analysis of 56237 samples.</w:t>
+        <w:t xml:space="preserve">Here, we present the analysis of Salinity trends at the Apalachicola Bay Aquatic Preserve. There was no significant trend in Salinity from 1964 - 2023, according to data from 56,237 samples.</w:t>
       </w:r>
     </w:p>
     <w:bookmarkEnd w:id="24"/>
@@ -115,7 +115,7 @@
         <w:pStyle w:val="FirstParagraph"/>
       </w:pPr>
       <w:r>
-        <w:t xml:space="preserve">The following table highlights the significant trends in Secchi Depth within the Apalachicola Bay Aquatic Preserve. Over the course of 1992 - 2023, a No significant trend was detected in Secchi Depth, supported by 21885 samples.</w:t>
+        <w:t xml:space="preserve">Here, we present the analysis of Secchi Depth trends at the Apalachicola Bay Aquatic Preserve. An analysis over 1992 - 2023 revealed no significant trend in Secchi Depth levels, with 21,885 samples contributing to this finding.</w:t>
       </w:r>
     </w:p>
     <w:bookmarkEnd w:id="25"/>
@@ -133,7 +133,7 @@
         <w:pStyle w:val="FirstParagraph"/>
       </w:pPr>
       <w:r>
-        <w:t xml:space="preserve">The data reveals notable changes in Total Nitrogen in the Apalachicola Bay Aquatic Preserve over the study period. Over the course of 1992 - 2023, a No significant trend was detected in Total Nitrogen, supported by 487 samples.</w:t>
+        <w:t xml:space="preserve">The following table highlights trends in Total Nitrogen within the Apalachicola Bay Aquatic Preserve. Over the course of 1992 - 2023, no significant trend was detected in Total Nitrogen, supported by 487 samples.</w:t>
       </w:r>
     </w:p>
     <w:bookmarkEnd w:id="26"/>
@@ -151,7 +151,7 @@
         <w:pStyle w:val="FirstParagraph"/>
       </w:pPr>
       <w:r>
-        <w:t xml:space="preserve">The data reveals notable changes in Total Phosphorus in the Apalachicola Bay Aquatic Preserve over the study period. An analysis over 1992 - 2023 revealed a Significantly decreasing trend in Total Phosphorus levels, with551 samples contributing to this finding.</w:t>
+        <w:t xml:space="preserve">The analysis here tests for changes in Total Phosphorus in the Apalachicola Bay Aquatic Preserve over the study period. The data indicate a significantly decreasing trend in Total Phosphorus from 1992 - 2023, based on the analysis of 551 samples.</w:t>
       </w:r>
     </w:p>
     <w:bookmarkEnd w:id="27"/>
@@ -169,7 +169,7 @@
         <w:pStyle w:val="FirstParagraph"/>
       </w:pPr>
       <w:r>
-        <w:t xml:space="preserve">The data reveals notable changes in Total Suspended Solids in the Apalachicola Bay Aquatic Preserve over the study period. The data indicate a No significant trend in Total Suspended Solids from 1992 - 2023, based on the analysis of 112 samples.</w:t>
+        <w:t xml:space="preserve">The analysis here tests for changes in Total Suspended Solids in the Apalachicola Bay Aquatic Preserve over the study period. An analysis over 1992 - 2023 revealed no significant trend in Total Suspended Solids levels, with 112 samples contributing to this finding.</w:t>
       </w:r>
     </w:p>
     <w:bookmarkEnd w:id="28"/>
@@ -187,7 +187,7 @@
         <w:pStyle w:val="FirstParagraph"/>
       </w:pPr>
       <w:r>
-        <w:t xml:space="preserve">The data reveals notable changes in Turbidity in the Apalachicola Bay Aquatic Preserve over the study period. The data indicate a No significant trend in Turbidity from 1992 - 2023, based on the analysis of 15514 samples.</w:t>
+        <w:t xml:space="preserve">This table outlines a key observation related to Turbidity levels in the Apalachicola Bay Aquatic Preserve. An analysis over 1992 - 2023 revealed no significant trend in Turbidity levels, with 15,514 samples contributing to this finding.</w:t>
       </w:r>
     </w:p>
     <w:bookmarkEnd w:id="29"/>
@@ -205,7 +205,7 @@
         <w:pStyle w:val="FirstParagraph"/>
       </w:pPr>
       <w:r>
-        <w:t xml:space="preserve">The data reveals notable changes in Water Temperature in the Apalachicola Bay Aquatic Preserve over the study period. An analysis over 1964 - 2023 revealed a No significant trend in Water Temperature levels, with55058 samples contributing to this finding.</w:t>
+        <w:t xml:space="preserve">Here, we present the analysis of Water Temperature trends at the Apalachicola Bay Aquatic Preserve. An analysis over 1964 - 2023 revealed no significant trend in Water Temperature levels, with 55,058 samples contributing to this finding.</w:t>
       </w:r>
     </w:p>
     <w:bookmarkEnd w:id="30"/>
@@ -223,7 +223,7 @@
         <w:pStyle w:val="FirstParagraph"/>
       </w:pPr>
       <w:r>
-        <w:t xml:space="preserve">The following table highlights the significant trends in pH within the Apalachicola Bay Aquatic Preserve. An analysis over 1964 - 2023 revealed a Significantly decreasing trend in pH levels, with35507 samples contributing to this finding.</w:t>
+        <w:t xml:space="preserve">The analysis here tests for changes in pH in the Apalachicola Bay Aquatic Preserve over the study period. Over the course of 1964 - 2023, a significantly decreasing trend was detected in pH, supported by 35,507 samples.</w:t>
       </w:r>
     </w:p>
     <w:bookmarkEnd w:id="31"/>
@@ -251,7 +251,7 @@
         <w:pStyle w:val="FirstParagraph"/>
       </w:pPr>
       <w:r>
-        <w:t xml:space="preserve">This table outlines a key observation related to Chlorophyll a, Corrected for Pheophytin levels in the Apalachicola National Estuarine Research Reserve. A clear Significantly increasing trend in Chlorophyll a, Corrected for Pheophytin was observed from 1999 - 2023, according to data from 1121 samples.</w:t>
+        <w:t xml:space="preserve">The analysis here tests for changes in Chlorophyll a, Corrected for Pheophytin in the Apalachicola National Estuarine Research Reserve over the study period. Over the course of 1999 - 2023, a significantly increasing trend was detected in Chlorophyll a, Corrected for Pheophytin, supported by 1,121 samples.</w:t>
       </w:r>
     </w:p>
     <w:bookmarkEnd w:id="33"/>
@@ -269,7 +269,7 @@
         <w:pStyle w:val="FirstParagraph"/>
       </w:pPr>
       <w:r>
-        <w:t xml:space="preserve">The data reveals notable changes in Chlorophyll a, Uncorrected for Pheophytin in the Apalachicola National Estuarine Research Reserve over the study period. The data indicate a No significant trend in Chlorophyll a, Uncorrected for Pheophytin from 2000 - 2023, based on the analysis of 467 samples.</w:t>
+        <w:t xml:space="preserve">The analysis here tests for changes in Chlorophyll a, Uncorrected for Pheophytin in the Apalachicola National Estuarine Research Reserve over the study period. There was no significant trend in Chlorophyll a, Uncorrected for Pheophytin from 2000 - 2023, according to data from 467 samples.</w:t>
       </w:r>
     </w:p>
     <w:bookmarkEnd w:id="34"/>
@@ -287,7 +287,7 @@
         <w:pStyle w:val="FirstParagraph"/>
       </w:pPr>
       <w:r>
-        <w:t xml:space="preserve">The data reveals notable changes in Dissolved Oxygen in the Apalachicola National Estuarine Research Reserve over the study period. The data indicate a Significantly decreasing trend in Dissolved Oxygen from 1992 - 2023, based on the analysis of 71612 samples.</w:t>
+        <w:t xml:space="preserve">The following table highlights trends in Dissolved Oxygen within the Apalachicola National Estuarine Research Reserve. Over the course of 1992 - 2023, a significantly decreasing trend was detected in Dissolved Oxygen, supported by 71,612 samples.</w:t>
       </w:r>
     </w:p>
     <w:bookmarkEnd w:id="35"/>
@@ -305,7 +305,7 @@
         <w:pStyle w:val="FirstParagraph"/>
       </w:pPr>
       <w:r>
-        <w:t xml:space="preserve">This table outlines a key observation related to Dissolved Oxygen Saturation levels in the Apalachicola National Estuarine Research Reserve. A clear No significant trend in Dissolved Oxygen Saturation was observed from 2000 - 2023, according to data from 5623 samples.</w:t>
+        <w:t xml:space="preserve">The analysis here tests for changes in Dissolved Oxygen Saturation in the Apalachicola National Estuarine Research Reserve over the study period. The data indicate no significant trend in Dissolved Oxygen Saturation from 2000 - 2023, based on the analysis of 5,623 samples.</w:t>
       </w:r>
     </w:p>
     <w:bookmarkEnd w:id="36"/>
@@ -323,7 +323,7 @@
         <w:pStyle w:val="FirstParagraph"/>
       </w:pPr>
       <w:r>
-        <w:t xml:space="preserve">The data reveals notable changes in Salinity in the Apalachicola National Estuarine Research Reserve over the study period. The data indicate a Significantly decreasing trend in Salinity from 1964 - 2023, based on the analysis of 85674 samples.</w:t>
+        <w:t xml:space="preserve">This table outlines a key observation related to Salinity levels in the Apalachicola National Estuarine Research Reserve. An analysis over 1964 - 2023 revealed a significantly decreasing trend in Salinity levels, with 85,674 samples contributing to this finding.</w:t>
       </w:r>
     </w:p>
     <w:bookmarkEnd w:id="37"/>
@@ -341,7 +341,7 @@
         <w:pStyle w:val="FirstParagraph"/>
       </w:pPr>
       <w:r>
-        <w:t xml:space="preserve">The data reveals notable changes in Secchi Depth in the Apalachicola National Estuarine Research Reserve over the study period. A clear No significant trend in Secchi Depth was observed from 1992 - 2023, according to data from 37193 samples.</w:t>
+        <w:t xml:space="preserve">The following table highlights trends in Secchi Depth within the Apalachicola National Estuarine Research Reserve. Over the course of 1992 - 2023, no significant trend was detected in Secchi Depth, supported by 37,193 samples.</w:t>
       </w:r>
     </w:p>
     <w:bookmarkEnd w:id="38"/>
@@ -359,7 +359,7 @@
         <w:pStyle w:val="FirstParagraph"/>
       </w:pPr>
       <w:r>
-        <w:t xml:space="preserve">The data reveals notable changes in Total Nitrogen in the Apalachicola National Estuarine Research Reserve over the study period. An analysis over 1992 - 2023 revealed a Significantly increasing trend in Total Nitrogen levels, with1133 samples contributing to this finding.</w:t>
+        <w:t xml:space="preserve">Here, we present the analysis of Total Nitrogen trends at the Apalachicola National Estuarine Research Reserve. The data indicate a significantly increasing trend in Total Nitrogen from 1992 - 2023, based on the analysis of 1,133 samples.</w:t>
       </w:r>
     </w:p>
     <w:bookmarkEnd w:id="39"/>
@@ -377,7 +377,7 @@
         <w:pStyle w:val="FirstParagraph"/>
       </w:pPr>
       <w:r>
-        <w:t xml:space="preserve">This table outlines a key observation related to Total Phosphorus levels in the Apalachicola National Estuarine Research Reserve. The data indicate a Significantly decreasing trend in Total Phosphorus from 1992 - 2023, based on the analysis of 1230 samples.</w:t>
+        <w:t xml:space="preserve">Here, we present the analysis of Total Phosphorus trends at the Apalachicola National Estuarine Research Reserve. An analysis over 1992 - 2023 revealed a significantly decreasing trend in Total Phosphorus levels, with 1,230 samples contributing to this finding.</w:t>
       </w:r>
     </w:p>
     <w:bookmarkEnd w:id="40"/>
@@ -395,7 +395,7 @@
         <w:pStyle w:val="FirstParagraph"/>
       </w:pPr>
       <w:r>
-        <w:t xml:space="preserve">The data reveals notable changes in Total Suspended Solids in the Apalachicola National Estuarine Research Reserve over the study period. Over the course of 1992 - 2023, a Significantly decreasing trend was detected in Total Suspended Solids, supported by 697 samples.</w:t>
+        <w:t xml:space="preserve">The following table highlights trends in Total Suspended Solids within the Apalachicola National Estuarine Research Reserve. A clear significantly decreasing trend in Total Suspended Solids was observed from 1992 - 2023, according to data from 697 samples.</w:t>
       </w:r>
     </w:p>
     <w:bookmarkEnd w:id="41"/>
@@ -413,7 +413,7 @@
         <w:pStyle w:val="FirstParagraph"/>
       </w:pPr>
       <w:r>
-        <w:t xml:space="preserve">The following table highlights the significant trends in Turbidity within the Apalachicola National Estuarine Research Reserve. Over the course of 1992 - 2023, a Significantly increasing trend was detected in Turbidity, supported by 22938 samples.</w:t>
+        <w:t xml:space="preserve">The following table highlights trends in Turbidity within the Apalachicola National Estuarine Research Reserve. A clear significantly increasing trend in Turbidity was observed from 1992 - 2023, according to data from 22,938 samples.</w:t>
       </w:r>
     </w:p>
     <w:bookmarkEnd w:id="42"/>
@@ -431,7 +431,7 @@
         <w:pStyle w:val="FirstParagraph"/>
       </w:pPr>
       <w:r>
-        <w:t xml:space="preserve">The following table highlights the significant trends in Water Temperature within the Apalachicola National Estuarine Research Reserve. A clear No significant trend in Water Temperature was observed from 1964 - 2023, according to data from 84548 samples.</w:t>
+        <w:t xml:space="preserve">The analysis here tests for changes in Water Temperature in the Apalachicola National Estuarine Research Reserve over the study period. The data indicate no significant trend in Water Temperature from 1964 - 2023, based on the analysis of 84,548 samples.</w:t>
       </w:r>
     </w:p>
     <w:bookmarkEnd w:id="43"/>
@@ -449,7 +449,7 @@
         <w:pStyle w:val="FirstParagraph"/>
       </w:pPr>
       <w:r>
-        <w:t xml:space="preserve">Here, we present the analysis of pH trends at the Apalachicola National Estuarine Research Reserve. A clear Significantly decreasing trend in pH was observed from 1964 - 2023, according to data from 56861 samples.</w:t>
+        <w:t xml:space="preserve">The following table highlights trends in pH within the Apalachicola National Estuarine Research Reserve. A clear significantly decreasing trend in pH was observed from 1964 - 2023, according to data from 56,861 samples.</w:t>
       </w:r>
     </w:p>
     <w:bookmarkEnd w:id="44"/>
@@ -477,7 +477,7 @@
         <w:pStyle w:val="FirstParagraph"/>
       </w:pPr>
       <w:r>
-        <w:t xml:space="preserve">This table outlines a key observation related to Chlorophyll a, Corrected for Pheophytin levels in the Banana River Aquatic Preserve. Over the course of 2005 - 2023, a No significant trend was detected in Chlorophyll a, Corrected for Pheophytin, supported by 418 samples.</w:t>
+        <w:t xml:space="preserve">The following table highlights trends in Chlorophyll a, Corrected for Pheophytin within the Banana River Aquatic Preserve. Over the course of 2005 - 2023, no significant trend was detected in Chlorophyll a, Corrected for Pheophytin, supported by 418 samples.</w:t>
       </w:r>
     </w:p>
     <w:bookmarkEnd w:id="46"/>
@@ -495,7 +495,7 @@
         <w:pStyle w:val="FirstParagraph"/>
       </w:pPr>
       <w:r>
-        <w:t xml:space="preserve">Here, we present the analysis of Chlorophyll a, Uncorrected for Pheophytin trends at the Banana River Aquatic Preserve. A clear Significantly decreasing trend in Chlorophyll a, Uncorrected for Pheophytin was observed from 1999 - 2023, according to data from 324 samples.</w:t>
+        <w:t xml:space="preserve">The following table highlights trends in Chlorophyll a, Uncorrected for Pheophytin within the Banana River Aquatic Preserve. An analysis over 1999 - 2023 revealed a significantly decreasing trend in Chlorophyll a, Uncorrected for Pheophytin levels, with 324 samples contributing to this finding.</w:t>
       </w:r>
     </w:p>
     <w:bookmarkEnd w:id="47"/>
@@ -513,7 +513,7 @@
         <w:pStyle w:val="FirstParagraph"/>
       </w:pPr>
       <w:r>
-        <w:t xml:space="preserve">The following table highlights the significant trends in Dissolved Oxygen within the Banana River Aquatic Preserve. Over the course of 1990 - 2023, a Significantly decreasing trend was detected in Dissolved Oxygen, supported by 29112 samples.</w:t>
+        <w:t xml:space="preserve">The analysis here tests for changes in Dissolved Oxygen in the Banana River Aquatic Preserve over the study period. The data indicate a significantly decreasing trend in Dissolved Oxygen from 1990 - 2023, based on the analysis of 29,112 samples.</w:t>
       </w:r>
     </w:p>
     <w:bookmarkEnd w:id="48"/>
@@ -531,7 +531,7 @@
         <w:pStyle w:val="FirstParagraph"/>
       </w:pPr>
       <w:r>
-        <w:t xml:space="preserve">The data reveals notable changes in Dissolved Oxygen Saturation in the Banana River Aquatic Preserve over the study period. Over the course of 1991 - 2023, a Significantly increasing trend was detected in Dissolved Oxygen Saturation, supported by 7294 samples.</w:t>
+        <w:t xml:space="preserve">The analysis here tests for changes in Dissolved Oxygen Saturation in the Banana River Aquatic Preserve over the study period. The data indicate a significantly increasing trend in Dissolved Oxygen Saturation from 1991 - 2023, based on the analysis of 7,294 samples.</w:t>
       </w:r>
     </w:p>
     <w:bookmarkEnd w:id="49"/>
@@ -549,7 +549,7 @@
         <w:pStyle w:val="FirstParagraph"/>
       </w:pPr>
       <w:r>
-        <w:t xml:space="preserve">The data reveals notable changes in Salinity in the Banana River Aquatic Preserve over the study period. The data indicate a Significantly increasing trend in Salinity from 1990 - 2023, based on the analysis of 30601 samples.</w:t>
+        <w:t xml:space="preserve">The analysis here tests for changes in Salinity in the Banana River Aquatic Preserve over the study period. Over the course of 1990 - 2023, a significantly increasing trend was detected in Salinity, supported by 30,601 samples.</w:t>
       </w:r>
     </w:p>
     <w:bookmarkEnd w:id="50"/>
@@ -567,7 +567,7 @@
         <w:pStyle w:val="FirstParagraph"/>
       </w:pPr>
       <w:r>
-        <w:t xml:space="preserve">Here, we present the analysis of Secchi Depth trends at the Banana River Aquatic Preserve. The data indicate a No significant trend in Secchi Depth from 1991 - 2023, based on the analysis of 7892 samples.</w:t>
+        <w:t xml:space="preserve">The following table highlights trends in Secchi Depth within the Banana River Aquatic Preserve. There was no significant trend in Secchi Depth from 1991 - 2023, according to data from 7,892 samples.</w:t>
       </w:r>
     </w:p>
     <w:bookmarkEnd w:id="51"/>
@@ -585,7 +585,7 @@
         <w:pStyle w:val="FirstParagraph"/>
       </w:pPr>
       <w:r>
-        <w:t xml:space="preserve">This table outlines a key observation related to Total Nitrogen levels in the Banana River Aquatic Preserve. An analysis over 1997 - 2023 revealed a Significantly decreasing trend in Total Nitrogen levels, with2150 samples contributing to this finding.</w:t>
+        <w:t xml:space="preserve">This table outlines a key observation related to Total Nitrogen levels in the Banana River Aquatic Preserve. A clear significantly decreasing trend in Total Nitrogen was observed from 1997 - 2023, according to data from 2,150 samples.</w:t>
       </w:r>
     </w:p>
     <w:bookmarkEnd w:id="52"/>
@@ -603,7 +603,7 @@
         <w:pStyle w:val="FirstParagraph"/>
       </w:pPr>
       <w:r>
-        <w:t xml:space="preserve">This table outlines a key observation related to Total Phosphorus levels in the Banana River Aquatic Preserve. Over the course of 1997 - 2023, a Significantly increasing trend was detected in Total Phosphorus, supported by 4495 samples.</w:t>
+        <w:t xml:space="preserve">This table outlines a key observation related to Total Phosphorus levels in the Banana River Aquatic Preserve. A clear significantly increasing trend in Total Phosphorus was observed from 1997 - 2023, according to data from 4,495 samples.</w:t>
       </w:r>
     </w:p>
     <w:bookmarkEnd w:id="53"/>
@@ -621,7 +621,7 @@
         <w:pStyle w:val="FirstParagraph"/>
       </w:pPr>
       <w:r>
-        <w:t xml:space="preserve">The following table highlights the significant trends in Total Suspended Solids within the Banana River Aquatic Preserve. The data indicate a Significantly decreasing trend in Total Suspended Solids from 1997 - 2023, based on the analysis of 2338 samples.</w:t>
+        <w:t xml:space="preserve">The analysis here tests for changes in Total Suspended Solids in the Banana River Aquatic Preserve over the study period. The data indicate a significantly decreasing trend in Total Suspended Solids from 1997 - 2023, based on the analysis of 2,338 samples.</w:t>
       </w:r>
     </w:p>
     <w:bookmarkEnd w:id="54"/>
@@ -639,7 +639,7 @@
         <w:pStyle w:val="FirstParagraph"/>
       </w:pPr>
       <w:r>
-        <w:t xml:space="preserve">Here, we present the analysis of Turbidity trends at the Banana River Aquatic Preserve. Over the course of 1996 - 2023, a No significant trend was detected in Turbidity, supported by 13360 samples.</w:t>
+        <w:t xml:space="preserve">The analysis here tests for changes in Turbidity in the Banana River Aquatic Preserve over the study period. The data indicate no significant trend in Turbidity from 1996 - 2023, based on the analysis of 13,360 samples.</w:t>
       </w:r>
     </w:p>
     <w:bookmarkEnd w:id="55"/>
@@ -657,7 +657,7 @@
         <w:pStyle w:val="FirstParagraph"/>
       </w:pPr>
       <w:r>
-        <w:t xml:space="preserve">This table outlines a key observation related to Water Temperature levels in the Banana River Aquatic Preserve. An analysis over 1990 - 2023 revealed a Significantly increasing trend in Water Temperature levels, with30599 samples contributing to this finding.</w:t>
+        <w:t xml:space="preserve">The analysis here tests for changes in Water Temperature in the Banana River Aquatic Preserve over the study period. The data indicate a significantly increasing trend in Water Temperature from 1990 - 2023, based on the analysis of 30,599 samples.</w:t>
       </w:r>
     </w:p>
     <w:bookmarkEnd w:id="56"/>
@@ -675,7 +675,7 @@
         <w:pStyle w:val="FirstParagraph"/>
       </w:pPr>
       <w:r>
-        <w:t xml:space="preserve">Here, we present the analysis of pH trends at the Banana River Aquatic Preserve. An analysis over 1990 - 2023 revealed a Significantly decreasing trend in pH levels, with22007 samples contributing to this finding.</w:t>
+        <w:t xml:space="preserve">The analysis here tests for changes in pH in the Banana River Aquatic Preserve over the study period. An analysis over 1990 - 2023 revealed a significantly decreasing trend in pH levels, with 22,007 samples contributing to this finding.</w:t>
       </w:r>
     </w:p>
     <w:bookmarkEnd w:id="57"/>
@@ -703,7 +703,7 @@
         <w:pStyle w:val="FirstParagraph"/>
       </w:pPr>
       <w:r>
-        <w:t xml:space="preserve">The following table highlights the significant trends in Chlorophyll a, Corrected for Pheophytin within the Big Bend Seagrasses Aquatic Preserve. A clear Significantly increasing trend in Chlorophyll a, Corrected for Pheophytin was observed from 1995 - 2023, according to data from 4414 samples.</w:t>
+        <w:t xml:space="preserve">Here, we present the analysis of Chlorophyll a, Corrected for Pheophytin trends at the Big Bend Seagrasses Aquatic Preserve. A clear significantly increasing trend in Chlorophyll a, Corrected for Pheophytin was observed from 1995 - 2023, according to data from 4,414 samples.</w:t>
       </w:r>
     </w:p>
     <w:bookmarkEnd w:id="59"/>
@@ -721,7 +721,7 @@
         <w:pStyle w:val="FirstParagraph"/>
       </w:pPr>
       <w:r>
-        <w:t xml:space="preserve">This table outlines a key observation related to Chlorophyll a, Uncorrected for Pheophytin levels in the Big Bend Seagrasses Aquatic Preserve. The data indicate a Significantly increasing trend in Chlorophyll a, Uncorrected for Pheophytin from 1990 - 2023, based on the analysis of 5925 samples.</w:t>
+        <w:t xml:space="preserve">The analysis here tests for changes in Chlorophyll a, Uncorrected for Pheophytin in the Big Bend Seagrasses Aquatic Preserve over the study period. An analysis over 1990 - 2023 revealed a significantly increasing trend in Chlorophyll a, Uncorrected for Pheophytin levels, with 5,925 samples contributing to this finding.</w:t>
       </w:r>
     </w:p>
     <w:bookmarkEnd w:id="60"/>
@@ -739,7 +739,7 @@
         <w:pStyle w:val="FirstParagraph"/>
       </w:pPr>
       <w:r>
-        <w:t xml:space="preserve">The data reveals notable changes in Colored Dissolved Organic Matter in the Big Bend Seagrasses Aquatic Preserve over the study period. A clear Significantly increasing trend in Colored Dissolved Organic Matter was observed from 2001 - 2023, according to data from 2444 samples.</w:t>
+        <w:t xml:space="preserve">The following table highlights trends in Colored Dissolved Organic Matter within the Big Bend Seagrasses Aquatic Preserve. A clear significantly increasing trend in Colored Dissolved Organic Matter was observed from 2001 - 2023, according to data from 2,444 samples.</w:t>
       </w:r>
     </w:p>
     <w:bookmarkEnd w:id="61"/>
@@ -757,7 +757,7 @@
         <w:pStyle w:val="FirstParagraph"/>
       </w:pPr>
       <w:r>
-        <w:t xml:space="preserve">Here, we present the analysis of Dissolved Oxygen trends at the Big Bend Seagrasses Aquatic Preserve. Over the course of 1985 - 2023, a Significantly decreasing trend was detected in Dissolved Oxygen, supported by 137502 samples.</w:t>
+        <w:t xml:space="preserve">The following table highlights trends in Dissolved Oxygen within the Big Bend Seagrasses Aquatic Preserve. An analysis over 1985 - 2023 revealed a significantly decreasing trend in Dissolved Oxygen levels, with 137,502 samples contributing to this finding.</w:t>
       </w:r>
     </w:p>
     <w:bookmarkEnd w:id="62"/>
@@ -775,7 +775,7 @@
         <w:pStyle w:val="FirstParagraph"/>
       </w:pPr>
       <w:r>
-        <w:t xml:space="preserve">The following table highlights the significant trends in Dissolved Oxygen Saturation within the Big Bend Seagrasses Aquatic Preserve. A clear No significant trend in Dissolved Oxygen Saturation was observed from 1999 - 2023, according to data from 1239 samples.</w:t>
+        <w:t xml:space="preserve">Here, we present the analysis of Dissolved Oxygen Saturation trends at the Big Bend Seagrasses Aquatic Preserve. An analysis over 1999 - 2023 revealed no significant trend in Dissolved Oxygen Saturation levels, with 1,239 samples contributing to this finding.</w:t>
       </w:r>
     </w:p>
     <w:bookmarkEnd w:id="63"/>
@@ -793,7 +793,7 @@
         <w:pStyle w:val="FirstParagraph"/>
       </w:pPr>
       <w:r>
-        <w:t xml:space="preserve">The data reveals notable changes in Salinity in the Big Bend Seagrasses Aquatic Preserve over the study period. A clear Significantly decreasing trend in Salinity was observed from 1964 - 2023, according to data from 142979 samples.</w:t>
+        <w:t xml:space="preserve">The analysis here tests for changes in Salinity in the Big Bend Seagrasses Aquatic Preserve over the study period. The data indicate a significantly decreasing trend in Salinity from 1964 - 2023, based on the analysis of 142,979 samples.</w:t>
       </w:r>
     </w:p>
     <w:bookmarkEnd w:id="64"/>
@@ -811,7 +811,7 @@
         <w:pStyle w:val="FirstParagraph"/>
       </w:pPr>
       <w:r>
-        <w:t xml:space="preserve">The following table highlights the significant trends in Secchi Depth within the Big Bend Seagrasses Aquatic Preserve. Over the course of 1991 - 2023, a Significantly increasing trend was detected in Secchi Depth, supported by 47287 samples.</w:t>
+        <w:t xml:space="preserve">This table outlines a key observation related to Secchi Depth levels in the Big Bend Seagrasses Aquatic Preserve. Over the course of 1991 - 2023, a significantly increasing trend was detected in Secchi Depth, supported by 47,287 samples.</w:t>
       </w:r>
     </w:p>
     <w:bookmarkEnd w:id="65"/>
@@ -829,7 +829,7 @@
         <w:pStyle w:val="FirstParagraph"/>
       </w:pPr>
       <w:r>
-        <w:t xml:space="preserve">The following table highlights the significant trends in Total Nitrogen within the Big Bend Seagrasses Aquatic Preserve. The data indicate a Significantly increasing trend in Total Nitrogen from 1990 - 2023, based on the analysis of 7766 samples.</w:t>
+        <w:t xml:space="preserve">This table outlines a key observation related to Total Nitrogen levels in the Big Bend Seagrasses Aquatic Preserve. A clear significantly increasing trend in Total Nitrogen was observed from 1990 - 2023, according to data from 7,766 samples.</w:t>
       </w:r>
     </w:p>
     <w:bookmarkEnd w:id="66"/>
@@ -847,7 +847,7 @@
         <w:pStyle w:val="FirstParagraph"/>
       </w:pPr>
       <w:r>
-        <w:t xml:space="preserve">The following table highlights the significant trends in Total Phosphorus within the Big Bend Seagrasses Aquatic Preserve. Over the course of 1992 - 2023, a Significantly increasing trend was detected in Total Phosphorus, supported by 6019 samples.</w:t>
+        <w:t xml:space="preserve">Here, we present the analysis of Total Phosphorus trends at the Big Bend Seagrasses Aquatic Preserve. Over the course of 1992 - 2023, a significantly increasing trend was detected in Total Phosphorus, supported by 6,019 samples.</w:t>
       </w:r>
     </w:p>
     <w:bookmarkEnd w:id="67"/>
@@ -865,7 +865,7 @@
         <w:pStyle w:val="FirstParagraph"/>
       </w:pPr>
       <w:r>
-        <w:t xml:space="preserve">This table outlines a key observation related to Total Suspended Solids levels in the Big Bend Seagrasses Aquatic Preserve. The data indicate a Significantly decreasing trend in Total Suspended Solids from 1990 - 2023, based on the analysis of 2831 samples.</w:t>
+        <w:t xml:space="preserve">The following table highlights trends in Total Suspended Solids within the Big Bend Seagrasses Aquatic Preserve. Over the course of 1990 - 2023, a significantly decreasing trend was detected in Total Suspended Solids, supported by 2,831 samples.</w:t>
       </w:r>
     </w:p>
     <w:bookmarkEnd w:id="68"/>
@@ -883,7 +883,7 @@
         <w:pStyle w:val="FirstParagraph"/>
       </w:pPr>
       <w:r>
-        <w:t xml:space="preserve">Here, we present the analysis of Turbidity trends at the Big Bend Seagrasses Aquatic Preserve. Over the course of 1990 - 2023, a Significantly decreasing trend was detected in Turbidity, supported by 42434 samples.</w:t>
+        <w:t xml:space="preserve">The following table highlights trends in Turbidity within the Big Bend Seagrasses Aquatic Preserve. A clear significantly decreasing trend in Turbidity was observed from 1990 - 2023, according to data from 42,434 samples.</w:t>
       </w:r>
     </w:p>
     <w:bookmarkEnd w:id="69"/>
@@ -901,7 +901,7 @@
         <w:pStyle w:val="FirstParagraph"/>
       </w:pPr>
       <w:r>
-        <w:t xml:space="preserve">This table outlines a key observation related to Water Temperature levels in the Big Bend Seagrasses Aquatic Preserve. A clear Significantly increasing trend in Water Temperature was observed from 1964 - 2023, according to data from 144311 samples.</w:t>
+        <w:t xml:space="preserve">The analysis here tests for changes in Water Temperature in the Big Bend Seagrasses Aquatic Preserve over the study period. Over the course of 1964 - 2023, a significantly increasing trend was detected in Water Temperature, supported by 144,311 samples.</w:t>
       </w:r>
     </w:p>
     <w:bookmarkEnd w:id="70"/>
@@ -919,7 +919,7 @@
         <w:pStyle w:val="FirstParagraph"/>
       </w:pPr>
       <w:r>
-        <w:t xml:space="preserve">This table outlines a key observation related to pH levels in the Big Bend Seagrasses Aquatic Preserve. The data indicate a Significantly decreasing trend in pH from 1964 - 2023, based on the analysis of 95264 samples.</w:t>
+        <w:t xml:space="preserve">The analysis here tests for changes in pH in the Big Bend Seagrasses Aquatic Preserve over the study period. Over the course of 1964 - 2023, a significantly decreasing trend was detected in pH, supported by 95,264 samples.</w:t>
       </w:r>
     </w:p>
     <w:bookmarkEnd w:id="71"/>
@@ -947,7 +947,7 @@
         <w:pStyle w:val="FirstParagraph"/>
       </w:pPr>
       <w:r>
-        <w:t xml:space="preserve">Here, we present the analysis of Chlorophyll a, Corrected for Pheophytin trends at the Biscayne Bay Aquatic Preserve. The data indicate a No significant trend in Chlorophyll a, Corrected for Pheophytin from 2004 - 2023, based on the analysis of 449 samples.</w:t>
+        <w:t xml:space="preserve">Here, we present the analysis of Chlorophyll a, Corrected for Pheophytin trends at the Biscayne Bay Aquatic Preserve. An analysis over 2004 - 2023 revealed no significant trend in Chlorophyll a, Corrected for Pheophytin levels, with 449 samples contributing to this finding.</w:t>
       </w:r>
     </w:p>
     <w:bookmarkEnd w:id="73"/>
@@ -965,7 +965,7 @@
         <w:pStyle w:val="FirstParagraph"/>
       </w:pPr>
       <w:r>
-        <w:t xml:space="preserve">The following table highlights the significant trends in Chlorophyll a, Uncorrected for Pheophytin within the Biscayne Bay Aquatic Preserve. The data indicate a Significantly increasing trend in Chlorophyll a, Uncorrected for Pheophytin from 1993 - 2023, based on the analysis of 2228 samples.</w:t>
+        <w:t xml:space="preserve">The following table highlights trends in Chlorophyll a, Uncorrected for Pheophytin within the Biscayne Bay Aquatic Preserve. A clear significantly increasing trend in Chlorophyll a, Uncorrected for Pheophytin was observed from 1993 - 2023, according to data from 2,228 samples.</w:t>
       </w:r>
     </w:p>
     <w:bookmarkEnd w:id="74"/>
@@ -983,7 +983,7 @@
         <w:pStyle w:val="FirstParagraph"/>
       </w:pPr>
       <w:r>
-        <w:t xml:space="preserve">This table outlines a key observation related to Dissolved Oxygen levels in the Biscayne Bay Aquatic Preserve. Over the course of 1970 - 2023, a Significantly decreasing trend was detected in Dissolved Oxygen, supported by 16950 samples.</w:t>
+        <w:t xml:space="preserve">This table outlines a key observation related to Dissolved Oxygen levels in the Biscayne Bay Aquatic Preserve. The data indicate a significantly decreasing trend in Dissolved Oxygen from 1970 - 2023, based on the analysis of 16,950 samples.</w:t>
       </w:r>
     </w:p>
     <w:bookmarkEnd w:id="75"/>
@@ -1001,7 +1001,7 @@
         <w:pStyle w:val="FirstParagraph"/>
       </w:pPr>
       <w:r>
-        <w:t xml:space="preserve">Here, we present the analysis of Dissolved Oxygen Saturation trends at the Biscayne Bay Aquatic Preserve. An analysis over 1995 - 2023 revealed a Significantly increasing trend in Dissolved Oxygen Saturation levels, with5771 samples contributing to this finding.</w:t>
+        <w:t xml:space="preserve">This table outlines a key observation related to Dissolved Oxygen Saturation levels in the Biscayne Bay Aquatic Preserve. Over the course of 1995 - 2023, a significantly increasing trend was detected in Dissolved Oxygen Saturation, supported by 5,771 samples.</w:t>
       </w:r>
     </w:p>
     <w:bookmarkEnd w:id="76"/>
@@ -1019,7 +1019,7 @@
         <w:pStyle w:val="FirstParagraph"/>
       </w:pPr>
       <w:r>
-        <w:t xml:space="preserve">This table outlines a key observation related to Salinity levels in the Biscayne Bay Aquatic Preserve. An analysis over 1993 - 2023 revealed a Significantly decreasing trend in Salinity levels, with19366 samples contributing to this finding.</w:t>
+        <w:t xml:space="preserve">The following table highlights trends in Salinity within the Biscayne Bay Aquatic Preserve. An analysis over 1993 - 2023 revealed a significantly decreasing trend in Salinity levels, with 19,366 samples contributing to this finding.</w:t>
       </w:r>
     </w:p>
     <w:bookmarkEnd w:id="77"/>
@@ -1037,7 +1037,7 @@
         <w:pStyle w:val="FirstParagraph"/>
       </w:pPr>
       <w:r>
-        <w:t xml:space="preserve">Here, we present the analysis of Secchi Depth trends at the Biscayne Bay Aquatic Preserve. Over the course of 2000 - 2022, a No significant trend was detected in Secchi Depth, supported by 667 samples.</w:t>
+        <w:t xml:space="preserve">The following table highlights trends in Secchi Depth within the Biscayne Bay Aquatic Preserve. Over the course of 2000 - 2022, no significant trend was detected in Secchi Depth, supported by 667 samples.</w:t>
       </w:r>
     </w:p>
     <w:bookmarkEnd w:id="78"/>
@@ -1055,7 +1055,7 @@
         <w:pStyle w:val="FirstParagraph"/>
       </w:pPr>
       <w:r>
-        <w:t xml:space="preserve">The data reveals notable changes in Total Nitrogen in the Biscayne Bay Aquatic Preserve over the study period. A clear Significantly increasing trend in Total Nitrogen was observed from 1993 - 2023, according to data from 6505 samples.</w:t>
+        <w:t xml:space="preserve">This table outlines a key observation related to Total Nitrogen levels in the Biscayne Bay Aquatic Preserve. Over the course of 1993 - 2023, a significantly increasing trend was detected in Total Nitrogen, supported by 6,505 samples.</w:t>
       </w:r>
     </w:p>
     <w:bookmarkEnd w:id="79"/>
@@ -1073,7 +1073,7 @@
         <w:pStyle w:val="FirstParagraph"/>
       </w:pPr>
       <w:r>
-        <w:t xml:space="preserve">This table outlines a key observation related to Total Phosphorus levels in the Biscayne Bay Aquatic Preserve. A clear Significantly increasing trend in Total Phosphorus was observed from 1970 - 2023, according to data from 6436 samples.</w:t>
+        <w:t xml:space="preserve">Here, we present the analysis of Total Phosphorus trends at the Biscayne Bay Aquatic Preserve. The data indicate a significantly increasing trend in Total Phosphorus from 1970 - 2023, based on the analysis of 6,436 samples.</w:t>
       </w:r>
     </w:p>
     <w:bookmarkEnd w:id="80"/>
@@ -1091,7 +1091,7 @@
         <w:pStyle w:val="FirstParagraph"/>
       </w:pPr>
       <w:r>
-        <w:t xml:space="preserve">The data reveals notable changes in Total Suspended Solids in the Biscayne Bay Aquatic Preserve over the study period. The data indicate a No significant trend in Total Suspended Solids from 1994 - 2023, based on the analysis of 1577 samples.</w:t>
+        <w:t xml:space="preserve">Here, we present the analysis of Total Suspended Solids trends at the Biscayne Bay Aquatic Preserve. Over the course of 1994 - 2023, no significant trend was detected in Total Suspended Solids, supported by 1,577 samples.</w:t>
       </w:r>
     </w:p>
     <w:bookmarkEnd w:id="81"/>
@@ -1109,7 +1109,7 @@
         <w:pStyle w:val="FirstParagraph"/>
       </w:pPr>
       <w:r>
-        <w:t xml:space="preserve">Here, we present the analysis of Turbidity trends at the Biscayne Bay Aquatic Preserve. A clear Significantly decreasing trend in Turbidity was observed from 1993 - 2023, according to data from 11184 samples.</w:t>
+        <w:t xml:space="preserve">This table outlines a key observation related to Turbidity levels in the Biscayne Bay Aquatic Preserve. A clear significantly decreasing trend in Turbidity was observed from 1993 - 2023, according to data from 11,184 samples.</w:t>
       </w:r>
     </w:p>
     <w:bookmarkEnd w:id="82"/>
@@ -1127,7 +1127,7 @@
         <w:pStyle w:val="FirstParagraph"/>
       </w:pPr>
       <w:r>
-        <w:t xml:space="preserve">This table outlines a key observation related to Water Temperature levels in the Biscayne Bay Aquatic Preserve. Over the course of 1969 - 2023, a Significantly increasing trend was detected in Water Temperature, supported by 20489 samples.</w:t>
+        <w:t xml:space="preserve">Here, we present the analysis of Water Temperature trends at the Biscayne Bay Aquatic Preserve. An analysis over 1969 - 2023 revealed a significantly increasing trend in Water Temperature levels, with 20,489 samples contributing to this finding.</w:t>
       </w:r>
     </w:p>
     <w:bookmarkEnd w:id="83"/>
@@ -1145,7 +1145,7 @@
         <w:pStyle w:val="FirstParagraph"/>
       </w:pPr>
       <w:r>
-        <w:t xml:space="preserve">The data reveals notable changes in pH in the Biscayne Bay Aquatic Preserve over the study period. The data indicate a Significantly decreasing trend in pH from 1970 - 2023, based on the analysis of 13516 samples.</w:t>
+        <w:t xml:space="preserve">The analysis here tests for changes in pH in the Biscayne Bay Aquatic Preserve over the study period. A clear significantly decreasing trend in pH was observed from 1970 - 2023, according to data from 13,516 samples.</w:t>
       </w:r>
     </w:p>
     <w:bookmarkEnd w:id="84"/>
@@ -1173,7 +1173,7 @@
         <w:pStyle w:val="FirstParagraph"/>
       </w:pPr>
       <w:r>
-        <w:t xml:space="preserve">The following table highlights the significant trends in Chlorophyll a, Corrected for Pheophytin within the Cape Haze Aquatic Preserve. A clear Significantly increasing trend in Chlorophyll a, Corrected for Pheophytin was observed from 2003 - 2023, according to data from 98 samples.</w:t>
+        <w:t xml:space="preserve">Here, we present the analysis of Chlorophyll a, Corrected for Pheophytin trends at the Cape Haze Aquatic Preserve. The data indicate a significantly increasing trend in Chlorophyll a, Corrected for Pheophytin from 2003 - 2023, based on the analysis of 98 samples.</w:t>
       </w:r>
     </w:p>
     <w:bookmarkEnd w:id="86"/>
@@ -1191,7 +1191,7 @@
         <w:pStyle w:val="FirstParagraph"/>
       </w:pPr>
       <w:r>
-        <w:t xml:space="preserve">This table outlines a key observation related to Chlorophyll a, Uncorrected for Pheophytin levels in the Cape Haze Aquatic Preserve. The data indicate a No significant trend in Chlorophyll a, Uncorrected for Pheophytin from 2001 - 2023, based on the analysis of 101 samples.</w:t>
+        <w:t xml:space="preserve">Here, we present the analysis of Chlorophyll a, Uncorrected for Pheophytin trends at the Cape Haze Aquatic Preserve. Over the course of 2001 - 2023, no significant trend was detected in Chlorophyll a, Uncorrected for Pheophytin, supported by 101 samples.</w:t>
       </w:r>
     </w:p>
     <w:bookmarkEnd w:id="87"/>
@@ -1209,7 +1209,7 @@
         <w:pStyle w:val="FirstParagraph"/>
       </w:pPr>
       <w:r>
-        <w:t xml:space="preserve">The following table highlights the significant trends in Dissolved Oxygen within the Cape Haze Aquatic Preserve. An analysis over 1989 - 2023 revealed a Significantly decreasing trend in Dissolved Oxygen levels, with8283 samples contributing to this finding.</w:t>
+        <w:t xml:space="preserve">Here, we present the analysis of Dissolved Oxygen trends at the Cape Haze Aquatic Preserve. Over the course of 1989 - 2023, a significantly decreasing trend was detected in Dissolved Oxygen, supported by 8,283 samples.</w:t>
       </w:r>
     </w:p>
     <w:bookmarkEnd w:id="88"/>
@@ -1227,7 +1227,7 @@
         <w:pStyle w:val="FirstParagraph"/>
       </w:pPr>
       <w:r>
-        <w:t xml:space="preserve">This table outlines a key observation related to Salinity levels in the Cape Haze Aquatic Preserve. Over the course of 1957 - 2023, a No significant trend was detected in Salinity, supported by 8585 samples.</w:t>
+        <w:t xml:space="preserve">The following table highlights trends in Salinity within the Cape Haze Aquatic Preserve. The data indicate no significant trend in Salinity from 1957 - 2023, based on the analysis of 8,585 samples.</w:t>
       </w:r>
     </w:p>
     <w:bookmarkEnd w:id="89"/>
@@ -1245,7 +1245,7 @@
         <w:pStyle w:val="FirstParagraph"/>
       </w:pPr>
       <w:r>
-        <w:t xml:space="preserve">The following table highlights the significant trends in Secchi Depth within the Cape Haze Aquatic Preserve. The data indicate a Significantly increasing trend in Secchi Depth from 1994 - 2023, based on the analysis of 5727 samples.</w:t>
+        <w:t xml:space="preserve">The analysis here tests for changes in Secchi Depth in the Cape Haze Aquatic Preserve over the study period. A clear significantly increasing trend in Secchi Depth was observed from 1994 - 2023, according to data from 5,727 samples.</w:t>
       </w:r>
     </w:p>
     <w:bookmarkEnd w:id="90"/>
@@ -1263,7 +1263,7 @@
         <w:pStyle w:val="FirstParagraph"/>
       </w:pPr>
       <w:r>
-        <w:t xml:space="preserve">Here, we present the analysis of Total Nitrogen trends at the Cape Haze Aquatic Preserve. A clear Significantly increasing trend in Total Nitrogen was observed from 1998 - 2023, according to data from 385 samples.</w:t>
+        <w:t xml:space="preserve">The analysis here tests for changes in Total Nitrogen in the Cape Haze Aquatic Preserve over the study period. Over the course of 1998 - 2023, a significantly increasing trend was detected in Total Nitrogen, supported by 385 samples.</w:t>
       </w:r>
     </w:p>
     <w:bookmarkEnd w:id="91"/>
@@ -1281,7 +1281,7 @@
         <w:pStyle w:val="FirstParagraph"/>
       </w:pPr>
       <w:r>
-        <w:t xml:space="preserve">Here, we present the analysis of Total Phosphorus trends at the Cape Haze Aquatic Preserve. Over the course of 1999 - 2023, a Significantly increasing trend was detected in Total Phosphorus, supported by 427 samples.</w:t>
+        <w:t xml:space="preserve">This table outlines a key observation related to Total Phosphorus levels in the Cape Haze Aquatic Preserve. The data indicate a significantly increasing trend in Total Phosphorus from 1999 - 2023, based on the analysis of 427 samples.</w:t>
       </w:r>
     </w:p>
     <w:bookmarkEnd w:id="92"/>
@@ -1299,7 +1299,7 @@
         <w:pStyle w:val="FirstParagraph"/>
       </w:pPr>
       <w:r>
-        <w:t xml:space="preserve">This table outlines a key observation related to Total Suspended Solids levels in the Cape Haze Aquatic Preserve. The data indicate a Significantly increasing trend in Total Suspended Solids from 2003 - 2023, based on the analysis of 328 samples.</w:t>
+        <w:t xml:space="preserve">The following table highlights trends in Total Suspended Solids within the Cape Haze Aquatic Preserve. An analysis over 2003 - 2023 revealed a significantly increasing trend in Total Suspended Solids levels, with 328 samples contributing to this finding.</w:t>
       </w:r>
     </w:p>
     <w:bookmarkEnd w:id="93"/>
@@ -1317,7 +1317,7 @@
         <w:pStyle w:val="FirstParagraph"/>
       </w:pPr>
       <w:r>
-        <w:t xml:space="preserve">The data reveals notable changes in Turbidity in the Cape Haze Aquatic Preserve over the study period. The data indicate a No significant trend in Turbidity from 1995 - 2023, based on the analysis of 1633 samples.</w:t>
+        <w:t xml:space="preserve">The analysis here tests for changes in Turbidity in the Cape Haze Aquatic Preserve over the study period. Over the course of 1995 - 2023, no significant trend was detected in Turbidity, supported by 1,633 samples.</w:t>
       </w:r>
     </w:p>
     <w:bookmarkEnd w:id="94"/>
@@ -1335,7 +1335,7 @@
         <w:pStyle w:val="FirstParagraph"/>
       </w:pPr>
       <w:r>
-        <w:t xml:space="preserve">This table outlines a key observation related to Water Temperature levels in the Cape Haze Aquatic Preserve. A clear No significant trend in Water Temperature was observed from 1957 - 2023, according to data from 8602 samples.</w:t>
+        <w:t xml:space="preserve">The following table highlights trends in Water Temperature within the Cape Haze Aquatic Preserve. There was no significant trend in Water Temperature from 1957 - 2023, according to data from 8,602 samples.</w:t>
       </w:r>
     </w:p>
     <w:bookmarkEnd w:id="95"/>
@@ -1353,7 +1353,7 @@
         <w:pStyle w:val="FirstParagraph"/>
       </w:pPr>
       <w:r>
-        <w:t xml:space="preserve">The data reveals notable changes in pH in the Cape Haze Aquatic Preserve over the study period. Over the course of 1989 - 2023, a Significantly decreasing trend was detected in pH, supported by 7871 samples.</w:t>
+        <w:t xml:space="preserve">Here, we present the analysis of pH trends at the Cape Haze Aquatic Preserve. An analysis over 1989 - 2023 revealed a significantly decreasing trend in pH levels, with 7,871 samples contributing to this finding.</w:t>
       </w:r>
     </w:p>
     <w:bookmarkEnd w:id="96"/>
@@ -1381,7 +1381,7 @@
         <w:pStyle w:val="FirstParagraph"/>
       </w:pPr>
       <w:r>
-        <w:t xml:space="preserve">Here, we present the analysis of Chlorophyll a, Corrected for Pheophytin trends at the Cockroach Bay Aquatic Preserve. The data indicate a No significant trend in Chlorophyll a, Corrected for Pheophytin from 2000 - 2023, based on the analysis of 844 samples.</w:t>
+        <w:t xml:space="preserve">Here, we present the analysis of Chlorophyll a, Corrected for Pheophytin trends at the Cockroach Bay Aquatic Preserve. The data indicate no significant trend in Chlorophyll a, Corrected for Pheophytin from 2000 - 2023, based on the analysis of 844 samples.</w:t>
       </w:r>
     </w:p>
     <w:bookmarkEnd w:id="98"/>
@@ -1399,7 +1399,7 @@
         <w:pStyle w:val="FirstParagraph"/>
       </w:pPr>
       <w:r>
-        <w:t xml:space="preserve">The following table highlights the significant trends in Chlorophyll a, Uncorrected for Pheophytin within the Cockroach Bay Aquatic Preserve. A clear No significant trend in Chlorophyll a, Uncorrected for Pheophytin was observed from 1999 - 2023, according to data from 964 samples.</w:t>
+        <w:t xml:space="preserve">The following table highlights trends in Chlorophyll a, Uncorrected for Pheophytin within the Cockroach Bay Aquatic Preserve. Over the course of 1999 - 2023, no significant trend was detected in Chlorophyll a, Uncorrected for Pheophytin, supported by 964 samples.</w:t>
       </w:r>
     </w:p>
     <w:bookmarkEnd w:id="99"/>
@@ -1417,7 +1417,7 @@
         <w:pStyle w:val="FirstParagraph"/>
       </w:pPr>
       <w:r>
-        <w:t xml:space="preserve">The following table highlights the significant trends in Colored Dissolved Organic Matter within the Cockroach Bay Aquatic Preserve. An analysis over 2001 - 2023 revealed a Significantly decreasing trend in Colored Dissolved Organic Matter levels, with275 samples contributing to this finding.</w:t>
+        <w:t xml:space="preserve">The following table highlights trends in Colored Dissolved Organic Matter within the Cockroach Bay Aquatic Preserve. Over the course of 2001 - 2023, a significantly decreasing trend was detected in Colored Dissolved Organic Matter, supported by 275 samples.</w:t>
       </w:r>
     </w:p>
     <w:bookmarkEnd w:id="100"/>
@@ -1435,7 +1435,7 @@
         <w:pStyle w:val="FirstParagraph"/>
       </w:pPr>
       <w:r>
-        <w:t xml:space="preserve">Here, we present the analysis of Dissolved Oxygen trends at the Cockroach Bay Aquatic Preserve. Over the course of 1989 - 2023, a Significantly decreasing trend was detected in Dissolved Oxygen, supported by 22760 samples.</w:t>
+        <w:t xml:space="preserve">The following table highlights trends in Dissolved Oxygen within the Cockroach Bay Aquatic Preserve. A clear significantly decreasing trend in Dissolved Oxygen was observed from 1989 - 2023, according to data from 22,760 samples.</w:t>
       </w:r>
     </w:p>
     <w:bookmarkEnd w:id="101"/>
@@ -1453,7 +1453,7 @@
         <w:pStyle w:val="FirstParagraph"/>
       </w:pPr>
       <w:r>
-        <w:t xml:space="preserve">The following table highlights the significant trends in Dissolved Oxygen Saturation within the Cockroach Bay Aquatic Preserve. An analysis over 1993 - 2023 revealed a Significantly decreasing trend in Dissolved Oxygen Saturation levels, with10448 samples contributing to this finding.</w:t>
+        <w:t xml:space="preserve">This table outlines a key observation related to Dissolved Oxygen Saturation levels in the Cockroach Bay Aquatic Preserve. A clear significantly decreasing trend in Dissolved Oxygen Saturation was observed from 1993 - 2023, according to data from 10,448 samples.</w:t>
       </w:r>
     </w:p>
     <w:bookmarkEnd w:id="102"/>
@@ -1471,7 +1471,7 @@
         <w:pStyle w:val="FirstParagraph"/>
       </w:pPr>
       <w:r>
-        <w:t xml:space="preserve">Here, we present the analysis of Salinity trends at the Cockroach Bay Aquatic Preserve. An analysis over 1958 - 2023 revealed a Significantly decreasing trend in Salinity levels, with22801 samples contributing to this finding.</w:t>
+        <w:t xml:space="preserve">The analysis here tests for changes in Salinity in the Cockroach Bay Aquatic Preserve over the study period. A clear significantly decreasing trend in Salinity was observed from 1958 - 2023, according to data from 22,801 samples.</w:t>
       </w:r>
     </w:p>
     <w:bookmarkEnd w:id="103"/>
@@ -1489,7 +1489,7 @@
         <w:pStyle w:val="FirstParagraph"/>
       </w:pPr>
       <w:r>
-        <w:t xml:space="preserve">The following table highlights the significant trends in Secchi Depth within the Cockroach Bay Aquatic Preserve. An analysis over 1995 - 2023 revealed a Significantly increasing trend in Secchi Depth levels, with11881 samples contributing to this finding.</w:t>
+        <w:t xml:space="preserve">The following table highlights trends in Secchi Depth within the Cockroach Bay Aquatic Preserve. Over the course of 1995 - 2023, a significantly increasing trend was detected in Secchi Depth, supported by 11,881 samples.</w:t>
       </w:r>
     </w:p>
     <w:bookmarkEnd w:id="104"/>
@@ -1507,7 +1507,7 @@
         <w:pStyle w:val="FirstParagraph"/>
       </w:pPr>
       <w:r>
-        <w:t xml:space="preserve">The data reveals notable changes in Total Nitrogen in the Cockroach Bay Aquatic Preserve over the study period. Over the course of 1999 - 2023, a No significant trend was detected in Total Nitrogen, supported by 1438 samples.</w:t>
+        <w:t xml:space="preserve">The analysis here tests for changes in Total Nitrogen in the Cockroach Bay Aquatic Preserve over the study period. Over the course of 1999 - 2023, no significant trend was detected in Total Nitrogen, supported by 1,438 samples.</w:t>
       </w:r>
     </w:p>
     <w:bookmarkEnd w:id="105"/>
@@ -1525,7 +1525,7 @@
         <w:pStyle w:val="FirstParagraph"/>
       </w:pPr>
       <w:r>
-        <w:t xml:space="preserve">This table outlines a key observation related to Total Phosphorus levels in the Cockroach Bay Aquatic Preserve. Over the course of 2000 - 2023, a Significantly increasing trend was detected in Total Phosphorus, supported by 1252 samples.</w:t>
+        <w:t xml:space="preserve">The following table highlights trends in Total Phosphorus within the Cockroach Bay Aquatic Preserve. An analysis over 2000 - 2023 revealed a significantly increasing trend in Total Phosphorus levels, with 1,252 samples contributing to this finding.</w:t>
       </w:r>
     </w:p>
     <w:bookmarkEnd w:id="106"/>
@@ -1543,7 +1543,7 @@
         <w:pStyle w:val="FirstParagraph"/>
       </w:pPr>
       <w:r>
-        <w:t xml:space="preserve">This table outlines a key observation related to Total Suspended Solids levels in the Cockroach Bay Aquatic Preserve. Over the course of 2000 - 2020, a No significant trend was detected in Total Suspended Solids, supported by 155 samples.</w:t>
+        <w:t xml:space="preserve">The following table highlights trends in Total Suspended Solids within the Cockroach Bay Aquatic Preserve. There was no significant trend in Total Suspended Solids from 2000 - 2020, according to data from 155 samples.</w:t>
       </w:r>
     </w:p>
     <w:bookmarkEnd w:id="107"/>
@@ -1561,7 +1561,7 @@
         <w:pStyle w:val="FirstParagraph"/>
       </w:pPr>
       <w:r>
-        <w:t xml:space="preserve">The following table highlights the significant trends in Turbidity within the Cockroach Bay Aquatic Preserve. Over the course of 1999 - 2023, a No significant trend was detected in Turbidity, supported by 991 samples.</w:t>
+        <w:t xml:space="preserve">The analysis here tests for changes in Turbidity in the Cockroach Bay Aquatic Preserve over the study period. The data indicate no significant trend in Turbidity from 1999 - 2023, based on the analysis of 991 samples.</w:t>
       </w:r>
     </w:p>
     <w:bookmarkEnd w:id="108"/>
@@ -1579,7 +1579,7 @@
         <w:pStyle w:val="FirstParagraph"/>
       </w:pPr>
       <w:r>
-        <w:t xml:space="preserve">The data reveals notable changes in Water Temperature in the Cockroach Bay Aquatic Preserve over the study period. An analysis over 1958 - 2023 revealed a No significant trend in Water Temperature levels, with23018 samples contributing to this finding.</w:t>
+        <w:t xml:space="preserve">Here, we present the analysis of Water Temperature trends at the Cockroach Bay Aquatic Preserve. There was no significant trend in Water Temperature from 1958 - 2023, according to data from 23,018 samples.</w:t>
       </w:r>
     </w:p>
     <w:bookmarkEnd w:id="109"/>
@@ -1597,7 +1597,7 @@
         <w:pStyle w:val="FirstParagraph"/>
       </w:pPr>
       <w:r>
-        <w:t xml:space="preserve">The following table highlights the significant trends in pH within the Cockroach Bay Aquatic Preserve. The data indicate a Significantly decreasing trend in pH from 1989 - 2023, based on the analysis of 21984 samples.</w:t>
+        <w:t xml:space="preserve">The analysis here tests for changes in pH in the Cockroach Bay Aquatic Preserve over the study period. Over the course of 1989 - 2023, a significantly decreasing trend was detected in pH, supported by 21,984 samples.</w:t>
       </w:r>
     </w:p>
     <w:bookmarkEnd w:id="110"/>
@@ -1625,7 +1625,7 @@
         <w:pStyle w:val="FirstParagraph"/>
       </w:pPr>
       <w:r>
-        <w:t xml:space="preserve">This table outlines a key observation related to Chlorophyll a, Corrected for Pheophytin levels in the Estero Bay Aquatic Preserve. An analysis over 2006 - 2023 revealed a No significant trend in Chlorophyll a, Corrected for Pheophytin levels, with1912 samples contributing to this finding.</w:t>
+        <w:t xml:space="preserve">This table outlines a key observation related to Chlorophyll a, Corrected for Pheophytin levels in the Estero Bay Aquatic Preserve. An analysis over 2006 - 2023 revealed no significant trend in Chlorophyll a, Corrected for Pheophytin levels, with 1,912 samples contributing to this finding.</w:t>
       </w:r>
     </w:p>
     <w:bookmarkEnd w:id="112"/>
@@ -1643,7 +1643,7 @@
         <w:pStyle w:val="FirstParagraph"/>
       </w:pPr>
       <w:r>
-        <w:t xml:space="preserve">Here, we present the analysis of Chlorophyll a, Uncorrected for Pheophytin trends at the Estero Bay Aquatic Preserve. A clear Significantly increasing trend in Chlorophyll a, Uncorrected for Pheophytin was observed from 1999 - 2023, according to data from 896 samples.</w:t>
+        <w:t xml:space="preserve">Here, we present the analysis of Chlorophyll a, Uncorrected for Pheophytin trends at the Estero Bay Aquatic Preserve. A clear significantly increasing trend in Chlorophyll a, Uncorrected for Pheophytin was observed from 1999 - 2023, according to data from 896 samples.</w:t>
       </w:r>
     </w:p>
     <w:bookmarkEnd w:id="113"/>
@@ -1661,7 +1661,7 @@
         <w:pStyle w:val="FirstParagraph"/>
       </w:pPr>
       <w:r>
-        <w:t xml:space="preserve">Here, we present the analysis of Colored Dissolved Organic Matter trends at the Estero Bay Aquatic Preserve. The data indicate a Significantly increasing trend in Colored Dissolved Organic Matter from 2011 - 2023, based on the analysis of 1636 samples.</w:t>
+        <w:t xml:space="preserve">The following table highlights trends in Colored Dissolved Organic Matter within the Estero Bay Aquatic Preserve. An analysis over 2011 - 2023 revealed a significantly increasing trend in Colored Dissolved Organic Matter levels, with 1,636 samples contributing to this finding.</w:t>
       </w:r>
     </w:p>
     <w:bookmarkEnd w:id="114"/>
@@ -1679,7 +1679,7 @@
         <w:pStyle w:val="FirstParagraph"/>
       </w:pPr>
       <w:r>
-        <w:t xml:space="preserve">This table outlines a key observation related to Dissolved Oxygen levels in the Estero Bay Aquatic Preserve. Over the course of 1971 - 2023, a No significant trend was detected in Dissolved Oxygen, supported by 10602 samples.</w:t>
+        <w:t xml:space="preserve">The following table highlights trends in Dissolved Oxygen within the Estero Bay Aquatic Preserve. The data indicate no significant trend in Dissolved Oxygen from 1971 - 2023, based on the analysis of 10,602 samples.</w:t>
       </w:r>
     </w:p>
     <w:bookmarkEnd w:id="115"/>
@@ -1697,7 +1697,7 @@
         <w:pStyle w:val="FirstParagraph"/>
       </w:pPr>
       <w:r>
-        <w:t xml:space="preserve">The following table highlights the significant trends in Dissolved Oxygen Saturation within the Estero Bay Aquatic Preserve. A clear Significantly decreasing trend in Dissolved Oxygen Saturation was observed from 2011 - 2023, according to data from 2424 samples.</w:t>
+        <w:t xml:space="preserve">Here, we present the analysis of Dissolved Oxygen Saturation trends at the Estero Bay Aquatic Preserve. Over the course of 2011 - 2023, a significantly decreasing trend was detected in Dissolved Oxygen Saturation, supported by 2,424 samples.</w:t>
       </w:r>
     </w:p>
     <w:bookmarkEnd w:id="116"/>
@@ -1715,7 +1715,7 @@
         <w:pStyle w:val="FirstParagraph"/>
       </w:pPr>
       <w:r>
-        <w:t xml:space="preserve">The following table highlights the significant trends in Salinity within the Estero Bay Aquatic Preserve. Over the course of 1963 - 2023, a Significantly decreasing trend was detected in Salinity, supported by 4492 samples.</w:t>
+        <w:t xml:space="preserve">The analysis here tests for changes in Salinity in the Estero Bay Aquatic Preserve over the study period. The data indicate a significantly decreasing trend in Salinity from 1963 - 2023, based on the analysis of 4,492 samples.</w:t>
       </w:r>
     </w:p>
     <w:bookmarkEnd w:id="117"/>
@@ -1733,7 +1733,7 @@
         <w:pStyle w:val="FirstParagraph"/>
       </w:pPr>
       <w:r>
-        <w:t xml:space="preserve">The data reveals notable changes in Secchi Depth in the Estero Bay Aquatic Preserve over the study period. An analysis over 2001 - 2023 revealed a Significantly increasing trend in Secchi Depth levels, with2759 samples contributing to this finding.</w:t>
+        <w:t xml:space="preserve">Here, we present the analysis of Secchi Depth trends at the Estero Bay Aquatic Preserve. The data indicate a significantly increasing trend in Secchi Depth from 2001 - 2023, based on the analysis of 2,759 samples.</w:t>
       </w:r>
     </w:p>
     <w:bookmarkEnd w:id="118"/>
@@ -1751,7 +1751,7 @@
         <w:pStyle w:val="FirstParagraph"/>
       </w:pPr>
       <w:r>
-        <w:t xml:space="preserve">Here, we present the analysis of Total Nitrogen trends at the Estero Bay Aquatic Preserve. Over the course of 1991 - 2023, a Significantly increasing trend was detected in Total Nitrogen, supported by 6992 samples.</w:t>
+        <w:t xml:space="preserve">Here, we present the analysis of Total Nitrogen trends at the Estero Bay Aquatic Preserve. The data indicate a significantly increasing trend in Total Nitrogen from 1991 - 2023, based on the analysis of 6,992 samples.</w:t>
       </w:r>
     </w:p>
     <w:bookmarkEnd w:id="119"/>
@@ -1769,7 +1769,7 @@
         <w:pStyle w:val="FirstParagraph"/>
       </w:pPr>
       <w:r>
-        <w:t xml:space="preserve">Here, we present the analysis of Total Phosphorus trends at the Estero Bay Aquatic Preserve. The data indicate a No significant trend in Total Phosphorus from 1998 - 2023, based on the analysis of 2501 samples.</w:t>
+        <w:t xml:space="preserve">The analysis here tests for changes in Total Phosphorus in the Estero Bay Aquatic Preserve over the study period. There was no significant trend in Total Phosphorus from 1998 - 2023, according to data from 2,501 samples.</w:t>
       </w:r>
     </w:p>
     <w:bookmarkEnd w:id="120"/>
@@ -1787,7 +1787,7 @@
         <w:pStyle w:val="FirstParagraph"/>
       </w:pPr>
       <w:r>
-        <w:t xml:space="preserve">Here, we present the analysis of Total Suspended Solids trends at the Estero Bay Aquatic Preserve. A clear No significant trend in Total Suspended Solids was observed from 1992 - 2023, according to data from 5158 samples.</w:t>
+        <w:t xml:space="preserve">This table outlines a key observation related to Total Suspended Solids levels in the Estero Bay Aquatic Preserve. There was no significant trend in Total Suspended Solids from 1992 - 2023, according to data from 5,158 samples.</w:t>
       </w:r>
     </w:p>
     <w:bookmarkEnd w:id="121"/>
@@ -1805,7 +1805,7 @@
         <w:pStyle w:val="FirstParagraph"/>
       </w:pPr>
       <w:r>
-        <w:t xml:space="preserve">This table outlines a key observation related to Turbidity levels in the Estero Bay Aquatic Preserve. A clear No significant trend in Turbidity was observed from 1999 - 2023, according to data from 1998 samples.</w:t>
+        <w:t xml:space="preserve">The analysis here tests for changes in Turbidity in the Estero Bay Aquatic Preserve over the study period. Over the course of 1999 - 2023, no significant trend was detected in Turbidity, supported by 1,998 samples.</w:t>
       </w:r>
     </w:p>
     <w:bookmarkEnd w:id="122"/>
@@ -1823,7 +1823,7 @@
         <w:pStyle w:val="FirstParagraph"/>
       </w:pPr>
       <w:r>
-        <w:t xml:space="preserve">The following table highlights the significant trends in Water Temperature within the Estero Bay Aquatic Preserve. The data indicate a No significant trend in Water Temperature from 1963 - 2023, based on the analysis of 10058 samples.</w:t>
+        <w:t xml:space="preserve">Here, we present the analysis of Water Temperature trends at the Estero Bay Aquatic Preserve. There was no significant trend in Water Temperature from 1963 - 2023, according to data from 10,058 samples.</w:t>
       </w:r>
     </w:p>
     <w:bookmarkEnd w:id="123"/>
@@ -1841,7 +1841,7 @@
         <w:pStyle w:val="FirstParagraph"/>
       </w:pPr>
       <w:r>
-        <w:t xml:space="preserve">Here, we present the analysis of pH trends at the Estero Bay Aquatic Preserve. An analysis over 1991 - 2023 revealed a Significantly decreasing trend in pH levels, with9908 samples contributing to this finding.</w:t>
+        <w:t xml:space="preserve">Here, we present the analysis of pH trends at the Estero Bay Aquatic Preserve. The data indicate a significantly decreasing trend in pH from 1991 - 2023, based on the analysis of 9,908 samples.</w:t>
       </w:r>
     </w:p>
     <w:bookmarkEnd w:id="124"/>
@@ -1869,7 +1869,7 @@
         <w:pStyle w:val="FirstParagraph"/>
       </w:pPr>
       <w:r>
-        <w:t xml:space="preserve">The data reveals notable changes in Chlorophyll a, Corrected for Pheophytin in the Florida Keys National Marine Sanctuary over the study period. Over the course of 2004 - 2023, a Significantly increasing trend was detected in Chlorophyll a, Corrected for Pheophytin, supported by 1978 samples.</w:t>
+        <w:t xml:space="preserve">The analysis here tests for changes in Chlorophyll a, Corrected for Pheophytin in the Florida Keys National Marine Sanctuary over the study period. A clear significantly increasing trend in Chlorophyll a, Corrected for Pheophytin was observed from 2004 - 2023, according to data from 1,978 samples.</w:t>
       </w:r>
     </w:p>
     <w:bookmarkEnd w:id="126"/>
@@ -1887,7 +1887,7 @@
         <w:pStyle w:val="FirstParagraph"/>
       </w:pPr>
       <w:r>
-        <w:t xml:space="preserve">This table outlines a key observation related to Chlorophyll a, Uncorrected for Pheophytin levels in the Florida Keys National Marine Sanctuary. Over the course of 1989 - 2023, a No significant trend was detected in Chlorophyll a, Uncorrected for Pheophytin, supported by 20188 samples.</w:t>
+        <w:t xml:space="preserve">This table outlines a key observation related to Chlorophyll a, Uncorrected for Pheophytin levels in the Florida Keys National Marine Sanctuary. Over the course of 1989 - 2023, no significant trend was detected in Chlorophyll a, Uncorrected for Pheophytin, supported by 20,188 samples.</w:t>
       </w:r>
     </w:p>
     <w:bookmarkEnd w:id="127"/>
@@ -1905,7 +1905,7 @@
         <w:pStyle w:val="FirstParagraph"/>
       </w:pPr>
       <w:r>
-        <w:t xml:space="preserve">This table outlines a key observation related to Colored Dissolved Organic Matter levels in the Florida Keys National Marine Sanctuary. Over the course of 2001 - 2023, a Significantly increasing trend was detected in Colored Dissolved Organic Matter, supported by 972 samples.</w:t>
+        <w:t xml:space="preserve">Here, we present the analysis of Colored Dissolved Organic Matter trends at the Florida Keys National Marine Sanctuary. Over the course of 2001 - 2023, a significantly increasing trend was detected in Colored Dissolved Organic Matter, supported by 972 samples.</w:t>
       </w:r>
     </w:p>
     <w:bookmarkEnd w:id="128"/>
@@ -1923,7 +1923,7 @@
         <w:pStyle w:val="FirstParagraph"/>
       </w:pPr>
       <w:r>
-        <w:t xml:space="preserve">The data reveals notable changes in Dissolved Oxygen in the Florida Keys National Marine Sanctuary over the study period. The data indicate a Significantly decreasing trend in Dissolved Oxygen from 1970 - 2023, based on the analysis of 44102 samples.</w:t>
+        <w:t xml:space="preserve">The following table highlights trends in Dissolved Oxygen within the Florida Keys National Marine Sanctuary. The data indicate a significantly decreasing trend in Dissolved Oxygen from 1970 - 2023, based on the analysis of 44,102 samples.</w:t>
       </w:r>
     </w:p>
     <w:bookmarkEnd w:id="129"/>
@@ -1941,7 +1941,7 @@
         <w:pStyle w:val="FirstParagraph"/>
       </w:pPr>
       <w:r>
-        <w:t xml:space="preserve">The data reveals notable changes in Dissolved Oxygen Saturation in the Florida Keys National Marine Sanctuary over the study period. A clear Significantly increasing trend in Dissolved Oxygen Saturation was observed from 1995 - 2023, according to data from 28578 samples.</w:t>
+        <w:t xml:space="preserve">Here, we present the analysis of Dissolved Oxygen Saturation trends at the Florida Keys National Marine Sanctuary. Over the course of 1995 - 2023, a significantly increasing trend was detected in Dissolved Oxygen Saturation, supported by 28,578 samples.</w:t>
       </w:r>
     </w:p>
     <w:bookmarkEnd w:id="130"/>
@@ -1959,7 +1959,7 @@
         <w:pStyle w:val="FirstParagraph"/>
       </w:pPr>
       <w:r>
-        <w:t xml:space="preserve">Here, we present the analysis of Salinity trends at the Florida Keys National Marine Sanctuary. An analysis over 1955 - 2023 revealed a No significant trend in Salinity levels, with52318 samples contributing to this finding.</w:t>
+        <w:t xml:space="preserve">The following table highlights trends in Salinity within the Florida Keys National Marine Sanctuary. The data indicate no significant trend in Salinity from 1955 - 2023, based on the analysis of 52,318 samples.</w:t>
       </w:r>
     </w:p>
     <w:bookmarkEnd w:id="131"/>
@@ -1977,7 +1977,7 @@
         <w:pStyle w:val="FirstParagraph"/>
       </w:pPr>
       <w:r>
-        <w:t xml:space="preserve">This table outlines a key observation related to Secchi Depth levels in the Florida Keys National Marine Sanctuary. Over the course of 1993 - 2023, a No significant trend was detected in Secchi Depth, supported by 4898 samples.</w:t>
+        <w:t xml:space="preserve">The following table highlights trends in Secchi Depth within the Florida Keys National Marine Sanctuary. Over the course of 1993 - 2023, no significant trend was detected in Secchi Depth, supported by 4,898 samples.</w:t>
       </w:r>
     </w:p>
     <w:bookmarkEnd w:id="132"/>
@@ -1995,7 +1995,7 @@
         <w:pStyle w:val="FirstParagraph"/>
       </w:pPr>
       <w:r>
-        <w:t xml:space="preserve">Here, we present the analysis of Total Nitrogen trends at the Florida Keys National Marine Sanctuary. The data indicate a Significantly decreasing trend in Total Nitrogen from 1989 - 2023, based on the analysis of 33671 samples.</w:t>
+        <w:t xml:space="preserve">The analysis here tests for changes in Total Nitrogen in the Florida Keys National Marine Sanctuary over the study period. A clear significantly decreasing trend in Total Nitrogen was observed from 1989 - 2023, according to data from 33,671 samples.</w:t>
       </w:r>
     </w:p>
     <w:bookmarkEnd w:id="133"/>
@@ -2013,7 +2013,7 @@
         <w:pStyle w:val="FirstParagraph"/>
       </w:pPr>
       <w:r>
-        <w:t xml:space="preserve">This table outlines a key observation related to Total Phosphorus levels in the Florida Keys National Marine Sanctuary. A clear Significantly decreasing trend in Total Phosphorus was observed from 1970 - 2023, according to data from 30855 samples.</w:t>
+        <w:t xml:space="preserve">The following table highlights trends in Total Phosphorus within the Florida Keys National Marine Sanctuary. An analysis over 1970 - 2023 revealed a significantly decreasing trend in Total Phosphorus levels, with 30,855 samples contributing to this finding.</w:t>
       </w:r>
     </w:p>
     <w:bookmarkEnd w:id="134"/>
@@ -2031,7 +2031,7 @@
         <w:pStyle w:val="FirstParagraph"/>
       </w:pPr>
       <w:r>
-        <w:t xml:space="preserve">This table outlines a key observation related to Total Suspended Solids levels in the Florida Keys National Marine Sanctuary. A clear Significantly decreasing trend in Total Suspended Solids was observed from 2007 - 2023, according to data from 514 samples.</w:t>
+        <w:t xml:space="preserve">The analysis here tests for changes in Total Suspended Solids in the Florida Keys National Marine Sanctuary over the study period. Over the course of 2007 - 2023, a significantly decreasing trend was detected in Total Suspended Solids, supported by 514 samples.</w:t>
       </w:r>
     </w:p>
     <w:bookmarkEnd w:id="135"/>
@@ -2049,7 +2049,7 @@
         <w:pStyle w:val="FirstParagraph"/>
       </w:pPr>
       <w:r>
-        <w:t xml:space="preserve">This table outlines a key observation related to Turbidity levels in the Florida Keys National Marine Sanctuary. A clear No significant trend in Turbidity was observed from 1991 - 2023, according to data from 3316 samples.</w:t>
+        <w:t xml:space="preserve">The analysis here tests for changes in Turbidity in the Florida Keys National Marine Sanctuary over the study period. An analysis over 1991 - 2023 revealed no significant trend in Turbidity levels, with 3,316 samples contributing to this finding.</w:t>
       </w:r>
     </w:p>
     <w:bookmarkEnd w:id="136"/>
@@ -2067,7 +2067,7 @@
         <w:pStyle w:val="FirstParagraph"/>
       </w:pPr>
       <w:r>
-        <w:t xml:space="preserve">The data reveals notable changes in Water Temperature in the Florida Keys National Marine Sanctuary over the study period. Over the course of 1955 - 2023, a Significantly increasing trend was detected in Water Temperature, supported by 48588 samples.</w:t>
+        <w:t xml:space="preserve">Here, we present the analysis of Water Temperature trends at the Florida Keys National Marine Sanctuary. Over the course of 1955 - 2023, a significantly increasing trend was detected in Water Temperature, supported by 48,588 samples.</w:t>
       </w:r>
     </w:p>
     <w:bookmarkEnd w:id="137"/>
@@ -2085,7 +2085,7 @@
         <w:pStyle w:val="FirstParagraph"/>
       </w:pPr>
       <w:r>
-        <w:t xml:space="preserve">This table outlines a key observation related to pH levels in the Florida Keys National Marine Sanctuary. The data indicate a Significantly decreasing trend in pH from 1970 - 2023, based on the analysis of 8694 samples.</w:t>
+        <w:t xml:space="preserve">Here, we present the analysis of pH trends at the Florida Keys National Marine Sanctuary. The data indicate a significantly decreasing trend in pH from 1970 - 2023, based on the analysis of 8,694 samples.</w:t>
       </w:r>
     </w:p>
     <w:bookmarkEnd w:id="138"/>
@@ -2113,7 +2113,7 @@
         <w:pStyle w:val="FirstParagraph"/>
       </w:pPr>
       <w:r>
-        <w:t xml:space="preserve">The following table highlights the significant trends in Chlorophyll a, Corrected for Pheophytin within the Fort Pickens State Park Aquatic Preserve. An analysis over 1994 - 2022 revealed a Significantly decreasing trend in Chlorophyll a, Corrected for Pheophytin levels, with386 samples contributing to this finding.</w:t>
+        <w:t xml:space="preserve">Here, we present the analysis of Chlorophyll a, Corrected for Pheophytin trends at the Fort Pickens State Park Aquatic Preserve. The data indicate a significantly decreasing trend in Chlorophyll a, Corrected for Pheophytin from 1994 - 2022, based on the analysis of 386 samples.</w:t>
       </w:r>
     </w:p>
     <w:bookmarkEnd w:id="140"/>
@@ -2131,7 +2131,7 @@
         <w:pStyle w:val="FirstParagraph"/>
       </w:pPr>
       <w:r>
-        <w:t xml:space="preserve">The following table highlights the significant trends in Chlorophyll a, Uncorrected for Pheophytin within the Fort Pickens State Park Aquatic Preserve. A clear Significantly decreasing trend in Chlorophyll a, Uncorrected for Pheophytin was observed from 1998 - 2022, according to data from 226 samples.</w:t>
+        <w:t xml:space="preserve">The analysis here tests for changes in Chlorophyll a, Uncorrected for Pheophytin in the Fort Pickens State Park Aquatic Preserve over the study period. A clear significantly decreasing trend in Chlorophyll a, Uncorrected for Pheophytin was observed from 1998 - 2022, according to data from 226 samples.</w:t>
       </w:r>
     </w:p>
     <w:bookmarkEnd w:id="141"/>
@@ -2149,7 +2149,7 @@
         <w:pStyle w:val="FirstParagraph"/>
       </w:pPr>
       <w:r>
-        <w:t xml:space="preserve">The following table highlights the significant trends in Dissolved Oxygen within the Fort Pickens State Park Aquatic Preserve. The data indicate a No significant trend in Dissolved Oxygen from 1991 - 2023, based on the analysis of 1102 samples.</w:t>
+        <w:t xml:space="preserve">Here, we present the analysis of Dissolved Oxygen trends at the Fort Pickens State Park Aquatic Preserve. An analysis over 1991 - 2023 revealed no significant trend in Dissolved Oxygen levels, with 1,102 samples contributing to this finding.</w:t>
       </w:r>
     </w:p>
     <w:bookmarkEnd w:id="142"/>
@@ -2167,7 +2167,7 @@
         <w:pStyle w:val="FirstParagraph"/>
       </w:pPr>
       <w:r>
-        <w:t xml:space="preserve">The data reveals notable changes in Dissolved Oxygen Saturation in the Fort Pickens State Park Aquatic Preserve over the study period. A clear Significantly increasing trend in Dissolved Oxygen Saturation was observed from 1999 - 2018, according to data from 247 samples.</w:t>
+        <w:t xml:space="preserve">The analysis here tests for changes in Dissolved Oxygen Saturation in the Fort Pickens State Park Aquatic Preserve over the study period. A clear significantly increasing trend in Dissolved Oxygen Saturation was observed from 1999 - 2018, according to data from 247 samples.</w:t>
       </w:r>
     </w:p>
     <w:bookmarkEnd w:id="143"/>
@@ -2185,7 +2185,7 @@
         <w:pStyle w:val="FirstParagraph"/>
       </w:pPr>
       <w:r>
-        <w:t xml:space="preserve">Here, we present the analysis of Salinity trends at the Fort Pickens State Park Aquatic Preserve. The data indicate a No significant trend in Salinity from 1974 - 2023, based on the analysis of 1048 samples.</w:t>
+        <w:t xml:space="preserve">The analysis here tests for changes in Salinity in the Fort Pickens State Park Aquatic Preserve over the study period. There was no significant trend in Salinity from 1974 - 2023, according to data from 1,048 samples.</w:t>
       </w:r>
     </w:p>
     <w:bookmarkEnd w:id="144"/>
@@ -2203,7 +2203,7 @@
         <w:pStyle w:val="FirstParagraph"/>
       </w:pPr>
       <w:r>
-        <w:t xml:space="preserve">Here, we present the analysis of Secchi Depth trends at the Fort Pickens State Park Aquatic Preserve. The data indicate a No significant trend in Secchi Depth from 1987 - 2023, based on the analysis of 432 samples.</w:t>
+        <w:t xml:space="preserve">Here, we present the analysis of Secchi Depth trends at the Fort Pickens State Park Aquatic Preserve. There was no significant trend in Secchi Depth from 1987 - 2023, according to data from 432 samples.</w:t>
       </w:r>
     </w:p>
     <w:bookmarkEnd w:id="145"/>
@@ -2221,7 +2221,7 @@
         <w:pStyle w:val="FirstParagraph"/>
       </w:pPr>
       <w:r>
-        <w:t xml:space="preserve">Here, we present the analysis of Total Nitrogen trends at the Fort Pickens State Park Aquatic Preserve. Over the course of 1999 - 2022, a Significantly decreasing trend was detected in Total Nitrogen, supported by 96 samples.</w:t>
+        <w:t xml:space="preserve">The analysis here tests for changes in Total Nitrogen in the Fort Pickens State Park Aquatic Preserve over the study period. Over the course of 1999 - 2022, a significantly decreasing trend was detected in Total Nitrogen, supported by 96 samples.</w:t>
       </w:r>
     </w:p>
     <w:bookmarkEnd w:id="146"/>
@@ -2239,7 +2239,7 @@
         <w:pStyle w:val="FirstParagraph"/>
       </w:pPr>
       <w:r>
-        <w:t xml:space="preserve">The data reveals notable changes in Total Phosphorus in the Fort Pickens State Park Aquatic Preserve over the study period. A clear No significant trend in Total Phosphorus was observed from 1999 - 2022, according to data from 124 samples.</w:t>
+        <w:t xml:space="preserve">This table outlines a key observation related to Total Phosphorus levels in the Fort Pickens State Park Aquatic Preserve. The data indicate no significant trend in Total Phosphorus from 1999 - 2022, based on the analysis of 124 samples.</w:t>
       </w:r>
     </w:p>
     <w:bookmarkEnd w:id="147"/>
@@ -2257,7 +2257,7 @@
         <w:pStyle w:val="FirstParagraph"/>
       </w:pPr>
       <w:r>
-        <w:t xml:space="preserve">The data reveals notable changes in Total Suspended Solids in the Fort Pickens State Park Aquatic Preserve over the study period. The data indicate a Significantly decreasing trend in Total Suspended Solids from 1997 - 2012, based on the analysis of 255 samples.</w:t>
+        <w:t xml:space="preserve">This table outlines a key observation related to Total Suspended Solids levels in the Fort Pickens State Park Aquatic Preserve. A clear significantly decreasing trend in Total Suspended Solids was observed from 1997 - 2012, according to data from 255 samples.</w:t>
       </w:r>
     </w:p>
     <w:bookmarkEnd w:id="148"/>
@@ -2275,7 +2275,7 @@
         <w:pStyle w:val="FirstParagraph"/>
       </w:pPr>
       <w:r>
-        <w:t xml:space="preserve">The data reveals notable changes in Turbidity in the Fort Pickens State Park Aquatic Preserve over the study period. An analysis over 1996 - 2016 revealed a Significantly decreasing trend in Turbidity levels, with310 samples contributing to this finding.</w:t>
+        <w:t xml:space="preserve">Here, we present the analysis of Turbidity trends at the Fort Pickens State Park Aquatic Preserve. The data indicate a significantly decreasing trend in Turbidity from 1996 - 2016, based on the analysis of 310 samples.</w:t>
       </w:r>
     </w:p>
     <w:bookmarkEnd w:id="149"/>
@@ -2293,7 +2293,7 @@
         <w:pStyle w:val="FirstParagraph"/>
       </w:pPr>
       <w:r>
-        <w:t xml:space="preserve">Here, we present the analysis of Water Temperature trends at the Fort Pickens State Park Aquatic Preserve. An analysis over 1986 - 2023 revealed a No significant trend in Water Temperature levels, with1141 samples contributing to this finding.</w:t>
+        <w:t xml:space="preserve">Here, we present the analysis of Water Temperature trends at the Fort Pickens State Park Aquatic Preserve. Over the course of 1986 - 2023, no significant trend was detected in Water Temperature, supported by 1,141 samples.</w:t>
       </w:r>
     </w:p>
     <w:bookmarkEnd w:id="150"/>
@@ -2311,7 +2311,7 @@
         <w:pStyle w:val="FirstParagraph"/>
       </w:pPr>
       <w:r>
-        <w:t xml:space="preserve">The data reveals notable changes in pH in the Fort Pickens State Park Aquatic Preserve over the study period. The data indicate a Significantly increasing trend in pH from 1991 - 2023, based on the analysis of 920 samples.</w:t>
+        <w:t xml:space="preserve">Here, we present the analysis of pH trends at the Fort Pickens State Park Aquatic Preserve. Over the course of 1991 - 2023, a significantly increasing trend was detected in pH, supported by 920 samples.</w:t>
       </w:r>
     </w:p>
     <w:bookmarkEnd w:id="151"/>
@@ -2339,7 +2339,7 @@
         <w:pStyle w:val="FirstParagraph"/>
       </w:pPr>
       <w:r>
-        <w:t xml:space="preserve">The following table highlights the significant trends in Chlorophyll a, Corrected for Pheophytin within the Gasparilla Sound-Charlotte Harbor Aquatic Preserve. The data indicate a Significantly increasing trend in Chlorophyll a, Corrected for Pheophytin from 2001 - 2023, based on the analysis of 1444 samples.</w:t>
+        <w:t xml:space="preserve">This table outlines a key observation related to Chlorophyll a, Corrected for Pheophytin levels in the Gasparilla Sound-Charlotte Harbor Aquatic Preserve. The data indicate a significantly increasing trend in Chlorophyll a, Corrected for Pheophytin from 2001 - 2023, based on the analysis of 1,444 samples.</w:t>
       </w:r>
     </w:p>
     <w:bookmarkEnd w:id="153"/>
@@ -2357,7 +2357,7 @@
         <w:pStyle w:val="FirstParagraph"/>
       </w:pPr>
       <w:r>
-        <w:t xml:space="preserve">The following table highlights the significant trends in Chlorophyll a, Uncorrected for Pheophytin within the Gasparilla Sound-Charlotte Harbor Aquatic Preserve. Over the course of 1997 - 2023, a No significant trend was detected in Chlorophyll a, Uncorrected for Pheophytin, supported by 1367 samples.</w:t>
+        <w:t xml:space="preserve">Here, we present the analysis of Chlorophyll a, Uncorrected for Pheophytin trends at the Gasparilla Sound-Charlotte Harbor Aquatic Preserve. There was no significant trend in Chlorophyll a, Uncorrected for Pheophytin from 1997 - 2023, according to data from 1,367 samples.</w:t>
       </w:r>
     </w:p>
     <w:bookmarkEnd w:id="154"/>
@@ -2375,7 +2375,7 @@
         <w:pStyle w:val="FirstParagraph"/>
       </w:pPr>
       <w:r>
-        <w:t xml:space="preserve">Here, we present the analysis of Colored Dissolved Organic Matter trends at the Gasparilla Sound-Charlotte Harbor Aquatic Preserve. A clear Significantly decreasing trend in Colored Dissolved Organic Matter was observed from 2001 - 2023, according to data from 945 samples.</w:t>
+        <w:t xml:space="preserve">This table outlines a key observation related to Colored Dissolved Organic Matter levels in the Gasparilla Sound-Charlotte Harbor Aquatic Preserve. An analysis over 2001 - 2023 revealed a significantly decreasing trend in Colored Dissolved Organic Matter levels, with 945 samples contributing to this finding.</w:t>
       </w:r>
     </w:p>
     <w:bookmarkEnd w:id="155"/>
@@ -2393,7 +2393,7 @@
         <w:pStyle w:val="FirstParagraph"/>
       </w:pPr>
       <w:r>
-        <w:t xml:space="preserve">The following table highlights the significant trends in Dissolved Oxygen within the Gasparilla Sound-Charlotte Harbor Aquatic Preserve. A clear Significantly decreasing trend in Dissolved Oxygen was observed from 1971 - 2023, according to data from 55485 samples.</w:t>
+        <w:t xml:space="preserve">Here, we present the analysis of Dissolved Oxygen trends at the Gasparilla Sound-Charlotte Harbor Aquatic Preserve. A clear significantly decreasing trend in Dissolved Oxygen was observed from 1971 - 2023, according to data from 55,485 samples.</w:t>
       </w:r>
     </w:p>
     <w:bookmarkEnd w:id="156"/>
@@ -2411,7 +2411,7 @@
         <w:pStyle w:val="FirstParagraph"/>
       </w:pPr>
       <w:r>
-        <w:t xml:space="preserve">The following table highlights the significant trends in Dissolved Oxygen Saturation within the Gasparilla Sound-Charlotte Harbor Aquatic Preserve. A clear Significantly increasing trend in Dissolved Oxygen Saturation was observed from 1992 - 2023, according to data from 609 samples.</w:t>
+        <w:t xml:space="preserve">The analysis here tests for changes in Dissolved Oxygen Saturation in the Gasparilla Sound-Charlotte Harbor Aquatic Preserve over the study period. A clear significantly increasing trend in Dissolved Oxygen Saturation was observed from 1992 - 2023, according to data from 609 samples.</w:t>
       </w:r>
     </w:p>
     <w:bookmarkEnd w:id="157"/>
@@ -2429,7 +2429,7 @@
         <w:pStyle w:val="FirstParagraph"/>
       </w:pPr>
       <w:r>
-        <w:t xml:space="preserve">The following table highlights the significant trends in Salinity within the Gasparilla Sound-Charlotte Harbor Aquatic Preserve. The data indicate a Significantly decreasing trend in Salinity from 1954 - 2023, based on the analysis of 54021 samples.</w:t>
+        <w:t xml:space="preserve">This table outlines a key observation related to Salinity levels in the Gasparilla Sound-Charlotte Harbor Aquatic Preserve. A clear significantly decreasing trend in Salinity was observed from 1954 - 2023, according to data from 54,021 samples.</w:t>
       </w:r>
     </w:p>
     <w:bookmarkEnd w:id="158"/>
@@ -2447,7 +2447,7 @@
         <w:pStyle w:val="FirstParagraph"/>
       </w:pPr>
       <w:r>
-        <w:t xml:space="preserve">This table outlines a key observation related to Secchi Depth levels in the Gasparilla Sound-Charlotte Harbor Aquatic Preserve. The data indicate a No significant trend in Secchi Depth from 1994 - 2023, based on the analysis of 32106 samples.</w:t>
+        <w:t xml:space="preserve">Here, we present the analysis of Secchi Depth trends at the Gasparilla Sound-Charlotte Harbor Aquatic Preserve. There was no significant trend in Secchi Depth from 1994 - 2023, according to data from 32,106 samples.</w:t>
       </w:r>
     </w:p>
     <w:bookmarkEnd w:id="159"/>
@@ -2465,7 +2465,7 @@
         <w:pStyle w:val="FirstParagraph"/>
       </w:pPr>
       <w:r>
-        <w:t xml:space="preserve">This table outlines a key observation related to Total Nitrogen levels in the Gasparilla Sound-Charlotte Harbor Aquatic Preserve. A clear Significantly increasing trend in Total Nitrogen was observed from 1993 - 2023, according to data from 6154 samples.</w:t>
+        <w:t xml:space="preserve">Here, we present the analysis of Total Nitrogen trends at the Gasparilla Sound-Charlotte Harbor Aquatic Preserve. The data indicate a significantly increasing trend in Total Nitrogen from 1993 - 2023, based on the analysis of 6,154 samples.</w:t>
       </w:r>
     </w:p>
     <w:bookmarkEnd w:id="160"/>
@@ -2483,7 +2483,7 @@
         <w:pStyle w:val="FirstParagraph"/>
       </w:pPr>
       <w:r>
-        <w:t xml:space="preserve">The following table highlights the significant trends in Total Phosphorus within the Gasparilla Sound-Charlotte Harbor Aquatic Preserve. A clear Significantly increasing trend in Total Phosphorus was observed from 1999 - 2023, according to data from 4251 samples.</w:t>
+        <w:t xml:space="preserve">The analysis here tests for changes in Total Phosphorus in the Gasparilla Sound-Charlotte Harbor Aquatic Preserve over the study period. An analysis over 1999 - 2023 revealed a significantly increasing trend in Total Phosphorus levels, with 4,251 samples contributing to this finding.</w:t>
       </w:r>
     </w:p>
     <w:bookmarkEnd w:id="161"/>
@@ -2501,7 +2501,7 @@
         <w:pStyle w:val="FirstParagraph"/>
       </w:pPr>
       <w:r>
-        <w:t xml:space="preserve">This table outlines a key observation related to Total Suspended Solids levels in the Gasparilla Sound-Charlotte Harbor Aquatic Preserve. A clear No significant trend in Total Suspended Solids was observed from 1996 - 2023, according to data from 5091 samples.</w:t>
+        <w:t xml:space="preserve">Here, we present the analysis of Total Suspended Solids trends at the Gasparilla Sound-Charlotte Harbor Aquatic Preserve. There was no significant trend in Total Suspended Solids from 1996 - 2023, according to data from 5,091 samples.</w:t>
       </w:r>
     </w:p>
     <w:bookmarkEnd w:id="162"/>
@@ -2519,7 +2519,7 @@
         <w:pStyle w:val="FirstParagraph"/>
       </w:pPr>
       <w:r>
-        <w:t xml:space="preserve">This table outlines a key observation related to Turbidity levels in the Gasparilla Sound-Charlotte Harbor Aquatic Preserve. A clear Significantly decreasing trend in Turbidity was observed from 1995 - 2023, according to data from 9902 samples.</w:t>
+        <w:t xml:space="preserve">Here, we present the analysis of Turbidity trends at the Gasparilla Sound-Charlotte Harbor Aquatic Preserve. An analysis over 1995 - 2023 revealed a significantly decreasing trend in Turbidity levels, with 9,902 samples contributing to this finding.</w:t>
       </w:r>
     </w:p>
     <w:bookmarkEnd w:id="163"/>
@@ -2537,7 +2537,7 @@
         <w:pStyle w:val="FirstParagraph"/>
       </w:pPr>
       <w:r>
-        <w:t xml:space="preserve">The following table highlights the significant trends in Water Temperature within the Gasparilla Sound-Charlotte Harbor Aquatic Preserve. A clear Significantly increasing trend in Water Temperature was observed from 1954 - 2023, according to data from 56419 samples.</w:t>
+        <w:t xml:space="preserve">The analysis here tests for changes in Water Temperature in the Gasparilla Sound-Charlotte Harbor Aquatic Preserve over the study period. Over the course of 1954 - 2023, a significantly increasing trend was detected in Water Temperature, supported by 56,419 samples.</w:t>
       </w:r>
     </w:p>
     <w:bookmarkEnd w:id="164"/>
@@ -2555,7 +2555,7 @@
         <w:pStyle w:val="FirstParagraph"/>
       </w:pPr>
       <w:r>
-        <w:t xml:space="preserve">The following table highlights the significant trends in pH within the Gasparilla Sound-Charlotte Harbor Aquatic Preserve. The data indicate a Significantly increasing trend in pH from 1955 - 2023, based on the analysis of 52185 samples.</w:t>
+        <w:t xml:space="preserve">The following table highlights trends in pH within the Gasparilla Sound-Charlotte Harbor Aquatic Preserve. The data indicate a significantly increasing trend in pH from 1955 - 2023, based on the analysis of 52,185 samples.</w:t>
       </w:r>
     </w:p>
     <w:bookmarkEnd w:id="165"/>
@@ -2583,7 +2583,7 @@
         <w:pStyle w:val="FirstParagraph"/>
       </w:pPr>
       <w:r>
-        <w:t xml:space="preserve">The following table highlights the significant trends in Chlorophyll a, Corrected for Pheophytin within the Guana River Marsh Aquatic Preserve. A clear Significantly increasing trend in Chlorophyll a, Corrected for Pheophytin was observed from 2002 - 2023, according to data from 1522 samples.</w:t>
+        <w:t xml:space="preserve">The analysis here tests for changes in Chlorophyll a, Corrected for Pheophytin in the Guana River Marsh Aquatic Preserve over the study period. A clear significantly increasing trend in Chlorophyll a, Corrected for Pheophytin was observed from 2002 - 2023, according to data from 1,522 samples.</w:t>
       </w:r>
     </w:p>
     <w:bookmarkEnd w:id="167"/>
@@ -2601,7 +2601,7 @@
         <w:pStyle w:val="FirstParagraph"/>
       </w:pPr>
       <w:r>
-        <w:t xml:space="preserve">This table outlines a key observation related to Chlorophyll a, Uncorrected for Pheophytin levels in the Guana River Marsh Aquatic Preserve. A clear Significantly increasing trend in Chlorophyll a, Uncorrected for Pheophytin was observed from 2002 - 2023, according to data from 1211 samples.</w:t>
+        <w:t xml:space="preserve">Here, we present the analysis of Chlorophyll a, Uncorrected for Pheophytin trends at the Guana River Marsh Aquatic Preserve. The data indicate a significantly increasing trend in Chlorophyll a, Uncorrected for Pheophytin from 2002 - 2023, based on the analysis of 1,211 samples.</w:t>
       </w:r>
     </w:p>
     <w:bookmarkEnd w:id="168"/>
@@ -2619,7 +2619,7 @@
         <w:pStyle w:val="FirstParagraph"/>
       </w:pPr>
       <w:r>
-        <w:t xml:space="preserve">The data reveals notable changes in Colored Dissolved Organic Matter in the Guana River Marsh Aquatic Preserve over the study period. Over the course of 2007 - 2023, a No significant trend was detected in Colored Dissolved Organic Matter, supported by 182 samples.</w:t>
+        <w:t xml:space="preserve">The analysis here tests for changes in Colored Dissolved Organic Matter in the Guana River Marsh Aquatic Preserve over the study period. An analysis over 2007 - 2023 revealed no significant trend in Colored Dissolved Organic Matter levels, with 182 samples contributing to this finding.</w:t>
       </w:r>
     </w:p>
     <w:bookmarkEnd w:id="169"/>
@@ -2637,7 +2637,7 @@
         <w:pStyle w:val="FirstParagraph"/>
       </w:pPr>
       <w:r>
-        <w:t xml:space="preserve">The following table highlights the significant trends in Dissolved Oxygen within the Guana River Marsh Aquatic Preserve. An analysis over 1995 - 2023 revealed a Significantly decreasing trend in Dissolved Oxygen levels, with7535 samples contributing to this finding.</w:t>
+        <w:t xml:space="preserve">Here, we present the analysis of Dissolved Oxygen trends at the Guana River Marsh Aquatic Preserve. Over the course of 1995 - 2023, a significantly decreasing trend was detected in Dissolved Oxygen, supported by 7,535 samples.</w:t>
       </w:r>
     </w:p>
     <w:bookmarkEnd w:id="170"/>
@@ -2655,7 +2655,7 @@
         <w:pStyle w:val="FirstParagraph"/>
       </w:pPr>
       <w:r>
-        <w:t xml:space="preserve">The data reveals notable changes in Dissolved Oxygen Saturation in the Guana River Marsh Aquatic Preserve over the study period. The data indicate a No significant trend in Dissolved Oxygen Saturation from 1999 - 2023, based on the analysis of 1150 samples.</w:t>
+        <w:t xml:space="preserve">Here, we present the analysis of Dissolved Oxygen Saturation trends at the Guana River Marsh Aquatic Preserve. Over the course of 1999 - 2023, no significant trend was detected in Dissolved Oxygen Saturation, supported by 1,150 samples.</w:t>
       </w:r>
     </w:p>
     <w:bookmarkEnd w:id="171"/>
@@ -2673,7 +2673,7 @@
         <w:pStyle w:val="FirstParagraph"/>
       </w:pPr>
       <w:r>
-        <w:t xml:space="preserve">Here, we present the analysis of Salinity trends at the Guana River Marsh Aquatic Preserve. An analysis over 1995 - 2023 revealed a Significantly decreasing trend in Salinity levels, with8270 samples contributing to this finding.</w:t>
+        <w:t xml:space="preserve">This table outlines a key observation related to Salinity levels in the Guana River Marsh Aquatic Preserve. An analysis over 1995 - 2023 revealed a significantly decreasing trend in Salinity levels, with 8,270 samples contributing to this finding.</w:t>
       </w:r>
     </w:p>
     <w:bookmarkEnd w:id="172"/>
@@ -2691,7 +2691,7 @@
         <w:pStyle w:val="FirstParagraph"/>
       </w:pPr>
       <w:r>
-        <w:t xml:space="preserve">The data reveals notable changes in Secchi Depth in the Guana River Marsh Aquatic Preserve over the study period. An analysis over 1999 - 2023 revealed a No significant trend in Secchi Depth levels, with1330 samples contributing to this finding.</w:t>
+        <w:t xml:space="preserve">This table outlines a key observation related to Secchi Depth levels in the Guana River Marsh Aquatic Preserve. There was no significant trend in Secchi Depth from 1999 - 2023, according to data from 1,330 samples.</w:t>
       </w:r>
     </w:p>
     <w:bookmarkEnd w:id="173"/>
@@ -2709,7 +2709,7 @@
         <w:pStyle w:val="FirstParagraph"/>
       </w:pPr>
       <w:r>
-        <w:t xml:space="preserve">The data reveals notable changes in Total Nitrogen in the Guana River Marsh Aquatic Preserve over the study period. A clear Significantly increasing trend in Total Nitrogen was observed from 1997 - 2023, according to data from 1930 samples.</w:t>
+        <w:t xml:space="preserve">The following table highlights trends in Total Nitrogen within the Guana River Marsh Aquatic Preserve. The data indicate a significantly increasing trend in Total Nitrogen from 1997 - 2023, based on the analysis of 1,930 samples.</w:t>
       </w:r>
     </w:p>
     <w:bookmarkEnd w:id="174"/>
@@ -2727,7 +2727,7 @@
         <w:pStyle w:val="FirstParagraph"/>
       </w:pPr>
       <w:r>
-        <w:t xml:space="preserve">The data reveals notable changes in Total Phosphorus in the Guana River Marsh Aquatic Preserve over the study period. The data indicate a Significantly decreasing trend in Total Phosphorus from 1997 - 2023, based on the analysis of 2716 samples.</w:t>
+        <w:t xml:space="preserve">The following table highlights trends in Total Phosphorus within the Guana River Marsh Aquatic Preserve. Over the course of 1997 - 2023, a significantly decreasing trend was detected in Total Phosphorus, supported by 2,716 samples.</w:t>
       </w:r>
     </w:p>
     <w:bookmarkEnd w:id="175"/>
@@ -2745,7 +2745,7 @@
         <w:pStyle w:val="FirstParagraph"/>
       </w:pPr>
       <w:r>
-        <w:t xml:space="preserve">This table outlines a key observation related to Total Suspended Solids levels in the Guana River Marsh Aquatic Preserve. A clear Significantly decreasing trend in Total Suspended Solids was observed from 1997 - 2023, according to data from 1652 samples.</w:t>
+        <w:t xml:space="preserve">The analysis here tests for changes in Total Suspended Solids in the Guana River Marsh Aquatic Preserve over the study period. The data indicate a significantly decreasing trend in Total Suspended Solids from 1997 - 2023, based on the analysis of 1,652 samples.</w:t>
       </w:r>
     </w:p>
     <w:bookmarkEnd w:id="176"/>
@@ -2763,7 +2763,7 @@
         <w:pStyle w:val="FirstParagraph"/>
       </w:pPr>
       <w:r>
-        <w:t xml:space="preserve">This table outlines a key observation related to Turbidity levels in the Guana River Marsh Aquatic Preserve. The data indicate a Significantly increasing trend in Turbidity from 1995 - 2023, based on the analysis of 4991 samples.</w:t>
+        <w:t xml:space="preserve">Here, we present the analysis of Turbidity trends at the Guana River Marsh Aquatic Preserve. Over the course of 1995 - 2023, a significantly increasing trend was detected in Turbidity, supported by 4,991 samples.</w:t>
       </w:r>
     </w:p>
     <w:bookmarkEnd w:id="177"/>
@@ -2781,7 +2781,7 @@
         <w:pStyle w:val="FirstParagraph"/>
       </w:pPr>
       <w:r>
-        <w:t xml:space="preserve">Here, we present the analysis of Water Temperature trends at the Guana River Marsh Aquatic Preserve. Over the course of 1995 - 2023, a Significantly increasing trend was detected in Water Temperature, supported by 8223 samples.</w:t>
+        <w:t xml:space="preserve">This table outlines a key observation related to Water Temperature levels in the Guana River Marsh Aquatic Preserve. Over the course of 1995 - 2023, a significantly increasing trend was detected in Water Temperature, supported by 8,223 samples.</w:t>
       </w:r>
     </w:p>
     <w:bookmarkEnd w:id="178"/>
@@ -2799,7 +2799,7 @@
         <w:pStyle w:val="FirstParagraph"/>
       </w:pPr>
       <w:r>
-        <w:t xml:space="preserve">Here, we present the analysis of pH trends at the Guana River Marsh Aquatic Preserve. The data indicate a Significantly decreasing trend in pH from 1995 - 2023, based on the analysis of 6101 samples.</w:t>
+        <w:t xml:space="preserve">This table outlines a key observation related to pH levels in the Guana River Marsh Aquatic Preserve. The data indicate a significantly decreasing trend in pH from 1995 - 2023, based on the analysis of 6,101 samples.</w:t>
       </w:r>
     </w:p>
     <w:bookmarkEnd w:id="179"/>
@@ -2827,7 +2827,7 @@
         <w:pStyle w:val="FirstParagraph"/>
       </w:pPr>
       <w:r>
-        <w:t xml:space="preserve">The data reveals notable changes in Chlorophyll a, Corrected for Pheophytin in the Guana Tolomato Matanzas National Estuarine Research Reserve over the study period. Over the course of 2002 - 2023, a Significantly increasing trend was detected in Chlorophyll a, Corrected for Pheophytin, supported by 7125 samples.</w:t>
+        <w:t xml:space="preserve">The analysis here tests for changes in Chlorophyll a, Corrected for Pheophytin in the Guana Tolomato Matanzas National Estuarine Research Reserve over the study period. An analysis over 2002 - 2023 revealed a significantly increasing trend in Chlorophyll a, Corrected for Pheophytin levels, with 7,125 samples contributing to this finding.</w:t>
       </w:r>
     </w:p>
     <w:bookmarkEnd w:id="181"/>
@@ -2845,7 +2845,7 @@
         <w:pStyle w:val="FirstParagraph"/>
       </w:pPr>
       <w:r>
-        <w:t xml:space="preserve">The following table highlights the significant trends in Chlorophyll a, Uncorrected for Pheophytin within the Guana Tolomato Matanzas National Estuarine Research Reserve. The data indicate a Significantly increasing trend in Chlorophyll a, Uncorrected for Pheophytin from 2002 - 2023, based on the analysis of 5502 samples.</w:t>
+        <w:t xml:space="preserve">This table outlines a key observation related to Chlorophyll a, Uncorrected for Pheophytin levels in the Guana Tolomato Matanzas National Estuarine Research Reserve. A clear significantly increasing trend in Chlorophyll a, Uncorrected for Pheophytin was observed from 2002 - 2023, according to data from 5,502 samples.</w:t>
       </w:r>
     </w:p>
     <w:bookmarkEnd w:id="182"/>
@@ -2863,7 +2863,7 @@
         <w:pStyle w:val="FirstParagraph"/>
       </w:pPr>
       <w:r>
-        <w:t xml:space="preserve">The following table highlights the significant trends in Colored Dissolved Organic Matter within the Guana Tolomato Matanzas National Estuarine Research Reserve. Over the course of 2007 - 2023, a Significantly decreasing trend was detected in Colored Dissolved Organic Matter, supported by 1483 samples.</w:t>
+        <w:t xml:space="preserve">The analysis here tests for changes in Colored Dissolved Organic Matter in the Guana Tolomato Matanzas National Estuarine Research Reserve over the study period. The data indicate a significantly decreasing trend in Colored Dissolved Organic Matter from 2007 - 2023, based on the analysis of 1,483 samples.</w:t>
       </w:r>
     </w:p>
     <w:bookmarkEnd w:id="183"/>
@@ -2881,7 +2881,7 @@
         <w:pStyle w:val="FirstParagraph"/>
       </w:pPr>
       <w:r>
-        <w:t xml:space="preserve">The data reveals notable changes in Dissolved Oxygen in the Guana Tolomato Matanzas National Estuarine Research Reserve over the study period. Over the course of 1995 - 2023, a Significantly decreasing trend was detected in Dissolved Oxygen, supported by 21501 samples.</w:t>
+        <w:t xml:space="preserve">The following table highlights trends in Dissolved Oxygen within the Guana Tolomato Matanzas National Estuarine Research Reserve. A clear significantly decreasing trend in Dissolved Oxygen was observed from 1995 - 2023, according to data from 21,501 samples.</w:t>
       </w:r>
     </w:p>
     <w:bookmarkEnd w:id="184"/>
@@ -2899,7 +2899,7 @@
         <w:pStyle w:val="FirstParagraph"/>
       </w:pPr>
       <w:r>
-        <w:t xml:space="preserve">The following table highlights the significant trends in Dissolved Oxygen Saturation within the Guana Tolomato Matanzas National Estuarine Research Reserve. Over the course of 1999 - 2023, a No significant trend was detected in Dissolved Oxygen Saturation, supported by 2194 samples.</w:t>
+        <w:t xml:space="preserve">The following table highlights trends in Dissolved Oxygen Saturation within the Guana Tolomato Matanzas National Estuarine Research Reserve. An analysis over 1999 - 2023 revealed no significant trend in Dissolved Oxygen Saturation levels, with 2,194 samples contributing to this finding.</w:t>
       </w:r>
     </w:p>
     <w:bookmarkEnd w:id="185"/>
@@ -2917,7 +2917,7 @@
         <w:pStyle w:val="FirstParagraph"/>
       </w:pPr>
       <w:r>
-        <w:t xml:space="preserve">This table outlines a key observation related to Salinity levels in the Guana Tolomato Matanzas National Estuarine Research Reserve. The data indicate a Significantly decreasing trend in Salinity from 1980 - 2023, based on the analysis of 24767 samples.</w:t>
+        <w:t xml:space="preserve">The following table highlights trends in Salinity within the Guana Tolomato Matanzas National Estuarine Research Reserve. An analysis over 1980 - 2023 revealed a significantly decreasing trend in Salinity levels, with 24,767 samples contributing to this finding.</w:t>
       </w:r>
     </w:p>
     <w:bookmarkEnd w:id="186"/>
@@ -2935,7 +2935,7 @@
         <w:pStyle w:val="FirstParagraph"/>
       </w:pPr>
       <w:r>
-        <w:t xml:space="preserve">Here, we present the analysis of Secchi Depth trends at the Guana Tolomato Matanzas National Estuarine Research Reserve. A clear Significantly decreasing trend in Secchi Depth was observed from 1999 - 2023, according to data from 2713 samples.</w:t>
+        <w:t xml:space="preserve">The following table highlights trends in Secchi Depth within the Guana Tolomato Matanzas National Estuarine Research Reserve. A clear significantly decreasing trend in Secchi Depth was observed from 1999 - 2023, according to data from 2,713 samples.</w:t>
       </w:r>
     </w:p>
     <w:bookmarkEnd w:id="187"/>
@@ -2953,7 +2953,7 @@
         <w:pStyle w:val="FirstParagraph"/>
       </w:pPr>
       <w:r>
-        <w:t xml:space="preserve">The following table highlights the significant trends in Total Nitrogen within the Guana Tolomato Matanzas National Estuarine Research Reserve. Over the course of 1997 - 2023, a Significantly increasing trend was detected in Total Nitrogen, supported by 5368 samples.</w:t>
+        <w:t xml:space="preserve">Here, we present the analysis of Total Nitrogen trends at the Guana Tolomato Matanzas National Estuarine Research Reserve. Over the course of 1997 - 2023, a significantly increasing trend was detected in Total Nitrogen, supported by 5,368 samples.</w:t>
       </w:r>
     </w:p>
     <w:bookmarkEnd w:id="188"/>
@@ -2971,7 +2971,7 @@
         <w:pStyle w:val="FirstParagraph"/>
       </w:pPr>
       <w:r>
-        <w:t xml:space="preserve">The data reveals notable changes in Total Phosphorus in the Guana Tolomato Matanzas National Estuarine Research Reserve over the study period. An analysis over 1997 - 2023 revealed a Significantly decreasing trend in Total Phosphorus levels, with8011 samples contributing to this finding.</w:t>
+        <w:t xml:space="preserve">The analysis here tests for changes in Total Phosphorus in the Guana Tolomato Matanzas National Estuarine Research Reserve over the study period. Over the course of 1997 - 2023, a significantly decreasing trend was detected in Total Phosphorus, supported by 8,011 samples.</w:t>
       </w:r>
     </w:p>
     <w:bookmarkEnd w:id="189"/>
@@ -2989,7 +2989,7 @@
         <w:pStyle w:val="FirstParagraph"/>
       </w:pPr>
       <w:r>
-        <w:t xml:space="preserve">The following table highlights the significant trends in Total Suspended Solids within the Guana Tolomato Matanzas National Estuarine Research Reserve. A clear Significantly decreasing trend in Total Suspended Solids was observed from 1997 - 2023, according to data from 4235 samples.</w:t>
+        <w:t xml:space="preserve">Here, we present the analysis of Total Suspended Solids trends at the Guana Tolomato Matanzas National Estuarine Research Reserve. The data indicate a significantly decreasing trend in Total Suspended Solids from 1997 - 2023, based on the analysis of 4,235 samples.</w:t>
       </w:r>
     </w:p>
     <w:bookmarkEnd w:id="190"/>
@@ -3007,7 +3007,7 @@
         <w:pStyle w:val="FirstParagraph"/>
       </w:pPr>
       <w:r>
-        <w:t xml:space="preserve">The data reveals notable changes in Turbidity in the Guana Tolomato Matanzas National Estuarine Research Reserve over the study period. The data indicate a Significantly increasing trend in Turbidity from 1995 - 2023, based on the analysis of 14653 samples.</w:t>
+        <w:t xml:space="preserve">Here, we present the analysis of Turbidity trends at the Guana Tolomato Matanzas National Estuarine Research Reserve. A clear significantly increasing trend in Turbidity was observed from 1995 - 2023, according to data from 14,653 samples.</w:t>
       </w:r>
     </w:p>
     <w:bookmarkEnd w:id="191"/>
@@ -3025,7 +3025,7 @@
         <w:pStyle w:val="FirstParagraph"/>
       </w:pPr>
       <w:r>
-        <w:t xml:space="preserve">Here, we present the analysis of Water Temperature trends at the Guana Tolomato Matanzas National Estuarine Research Reserve. The data indicate a Significantly increasing trend in Water Temperature from 1995 - 2023, based on the analysis of 24240 samples.</w:t>
+        <w:t xml:space="preserve">The analysis here tests for changes in Water Temperature in the Guana Tolomato Matanzas National Estuarine Research Reserve over the study period. The data indicate a significantly increasing trend in Water Temperature from 1995 - 2023, based on the analysis of 24,240 samples.</w:t>
       </w:r>
     </w:p>
     <w:bookmarkEnd w:id="192"/>
@@ -3043,7 +3043,7 @@
         <w:pStyle w:val="FirstParagraph"/>
       </w:pPr>
       <w:r>
-        <w:t xml:space="preserve">This table outlines a key observation related to pH levels in the Guana Tolomato Matanzas National Estuarine Research Reserve. The data indicate a Significantly decreasing trend in pH from 1995 - 2023, based on the analysis of 17684 samples.</w:t>
+        <w:t xml:space="preserve">The following table highlights trends in pH within the Guana Tolomato Matanzas National Estuarine Research Reserve. Over the course of 1995 - 2023, a significantly decreasing trend was detected in pH, supported by 17,684 samples.</w:t>
       </w:r>
     </w:p>
     <w:bookmarkEnd w:id="193"/>
@@ -3071,7 +3071,7 @@
         <w:pStyle w:val="FirstParagraph"/>
       </w:pPr>
       <w:r>
-        <w:t xml:space="preserve">This table outlines a key observation related to Chlorophyll a, Corrected for Pheophytin levels in the Indian River-Malabar to Vero Beach Aquatic Preserve. An analysis over 2003 - 2023 revealed a Significantly increasing trend in Chlorophyll a, Corrected for Pheophytin levels, with663 samples contributing to this finding.</w:t>
+        <w:t xml:space="preserve">This table outlines a key observation related to Chlorophyll a, Corrected for Pheophytin levels in the Indian River-Malabar to Vero Beach Aquatic Preserve. An analysis over 2003 - 2023 revealed a significantly increasing trend in Chlorophyll a, Corrected for Pheophytin levels, with 663 samples contributing to this finding.</w:t>
       </w:r>
     </w:p>
     <w:bookmarkEnd w:id="195"/>
@@ -3089,7 +3089,7 @@
         <w:pStyle w:val="FirstParagraph"/>
       </w:pPr>
       <w:r>
-        <w:t xml:space="preserve">Here, we present the analysis of Chlorophyll a, Uncorrected for Pheophytin trends at the Indian River-Malabar to Vero Beach Aquatic Preserve. The data indicate a Significantly increasing trend in Chlorophyll a, Uncorrected for Pheophytin from 2000 - 2023, based on the analysis of 494 samples.</w:t>
+        <w:t xml:space="preserve">The analysis here tests for changes in Chlorophyll a, Uncorrected for Pheophytin in the Indian River-Malabar to Vero Beach Aquatic Preserve over the study period. The data indicate a significantly increasing trend in Chlorophyll a, Uncorrected for Pheophytin from 2000 - 2023, based on the analysis of 494 samples.</w:t>
       </w:r>
     </w:p>
     <w:bookmarkEnd w:id="196"/>
@@ -3107,7 +3107,7 @@
         <w:pStyle w:val="FirstParagraph"/>
       </w:pPr>
       <w:r>
-        <w:t xml:space="preserve">This table outlines a key observation related to Dissolved Oxygen levels in the Indian River-Malabar to Vero Beach Aquatic Preserve. An analysis over 1991 - 2023 revealed a Significantly decreasing trend in Dissolved Oxygen levels, with52869 samples contributing to this finding.</w:t>
+        <w:t xml:space="preserve">Here, we present the analysis of Dissolved Oxygen trends at the Indian River-Malabar to Vero Beach Aquatic Preserve. Over the course of 1991 - 2023, a significantly decreasing trend was detected in Dissolved Oxygen, supported by 52,869 samples.</w:t>
       </w:r>
     </w:p>
     <w:bookmarkEnd w:id="197"/>
@@ -3125,7 +3125,7 @@
         <w:pStyle w:val="FirstParagraph"/>
       </w:pPr>
       <w:r>
-        <w:t xml:space="preserve">Here, we present the analysis of Dissolved Oxygen Saturation trends at the Indian River-Malabar to Vero Beach Aquatic Preserve. The data indicate a Significantly increasing trend in Dissolved Oxygen Saturation from 1991 - 2023, based on the analysis of 12817 samples.</w:t>
+        <w:t xml:space="preserve">The following table highlights trends in Dissolved Oxygen Saturation within the Indian River-Malabar to Vero Beach Aquatic Preserve. Over the course of 1991 - 2023, a significantly increasing trend was detected in Dissolved Oxygen Saturation, supported by 12,817 samples.</w:t>
       </w:r>
     </w:p>
     <w:bookmarkEnd w:id="198"/>
@@ -3143,7 +3143,7 @@
         <w:pStyle w:val="FirstParagraph"/>
       </w:pPr>
       <w:r>
-        <w:t xml:space="preserve">The following table highlights the significant trends in Salinity within the Indian River-Malabar to Vero Beach Aquatic Preserve. The data indicate a Significantly decreasing trend in Salinity from 1972 - 2023, based on the analysis of 55766 samples.</w:t>
+        <w:t xml:space="preserve">This table outlines a key observation related to Salinity levels in the Indian River-Malabar to Vero Beach Aquatic Preserve. Over the course of 1972 - 2023, a significantly decreasing trend was detected in Salinity, supported by 55,766 samples.</w:t>
       </w:r>
     </w:p>
     <w:bookmarkEnd w:id="199"/>
@@ -3161,7 +3161,7 @@
         <w:pStyle w:val="FirstParagraph"/>
       </w:pPr>
       <w:r>
-        <w:t xml:space="preserve">This table outlines a key observation related to Secchi Depth levels in the Indian River-Malabar to Vero Beach Aquatic Preserve. Over the course of 1991 - 2023, a Significantly increasing trend was detected in Secchi Depth, supported by 22900 samples.</w:t>
+        <w:t xml:space="preserve">Here, we present the analysis of Secchi Depth trends at the Indian River-Malabar to Vero Beach Aquatic Preserve. The data indicate a significantly increasing trend in Secchi Depth from 1991 - 2023, based on the analysis of 22,900 samples.</w:t>
       </w:r>
     </w:p>
     <w:bookmarkEnd w:id="200"/>
@@ -3179,7 +3179,7 @@
         <w:pStyle w:val="FirstParagraph"/>
       </w:pPr>
       <w:r>
-        <w:t xml:space="preserve">This table outlines a key observation related to Total Nitrogen levels in the Indian River-Malabar to Vero Beach Aquatic Preserve. Over the course of 1997 - 2023, a Significantly decreasing trend was detected in Total Nitrogen, supported by 3105 samples.</w:t>
+        <w:t xml:space="preserve">Here, we present the analysis of Total Nitrogen trends at the Indian River-Malabar to Vero Beach Aquatic Preserve. Over the course of 1997 - 2023, a significantly decreasing trend was detected in Total Nitrogen, supported by 3,105 samples.</w:t>
       </w:r>
     </w:p>
     <w:bookmarkEnd w:id="201"/>
@@ -3197,7 +3197,7 @@
         <w:pStyle w:val="FirstParagraph"/>
       </w:pPr>
       <w:r>
-        <w:t xml:space="preserve">This table outlines a key observation related to Total Phosphorus levels in the Indian River-Malabar to Vero Beach Aquatic Preserve. An analysis over 1997 - 2023 revealed a No significant trend in Total Phosphorus levels, with6316 samples contributing to this finding.</w:t>
+        <w:t xml:space="preserve">This table outlines a key observation related to Total Phosphorus levels in the Indian River-Malabar to Vero Beach Aquatic Preserve. The data indicate no significant trend in Total Phosphorus from 1997 - 2023, based on the analysis of 6,316 samples.</w:t>
       </w:r>
     </w:p>
     <w:bookmarkEnd w:id="202"/>
@@ -3215,7 +3215,7 @@
         <w:pStyle w:val="FirstParagraph"/>
       </w:pPr>
       <w:r>
-        <w:t xml:space="preserve">The data reveals notable changes in Total Suspended Solids in the Indian River-Malabar to Vero Beach Aquatic Preserve over the study period. A clear Significantly decreasing trend in Total Suspended Solids was observed from 1997 - 2023, according to data from 3177 samples.</w:t>
+        <w:t xml:space="preserve">The analysis here tests for changes in Total Suspended Solids in the Indian River-Malabar to Vero Beach Aquatic Preserve over the study period. The data indicate a significantly decreasing trend in Total Suspended Solids from 1997 - 2023, based on the analysis of 3,177 samples.</w:t>
       </w:r>
     </w:p>
     <w:bookmarkEnd w:id="203"/>
@@ -3233,7 +3233,7 @@
         <w:pStyle w:val="FirstParagraph"/>
       </w:pPr>
       <w:r>
-        <w:t xml:space="preserve">The data reveals notable changes in Turbidity in the Indian River-Malabar to Vero Beach Aquatic Preserve over the study period. An analysis over 1995 - 2023 revealed a Significantly decreasing trend in Turbidity levels, with14310 samples contributing to this finding.</w:t>
+        <w:t xml:space="preserve">This table outlines a key observation related to Turbidity levels in the Indian River-Malabar to Vero Beach Aquatic Preserve. An analysis over 1995 - 2023 revealed a significantly decreasing trend in Turbidity levels, with 14,310 samples contributing to this finding.</w:t>
       </w:r>
     </w:p>
     <w:bookmarkEnd w:id="204"/>
@@ -3251,7 +3251,7 @@
         <w:pStyle w:val="FirstParagraph"/>
       </w:pPr>
       <w:r>
-        <w:t xml:space="preserve">Here, we present the analysis of Water Temperature trends at the Indian River-Malabar to Vero Beach Aquatic Preserve. The data indicate a Significantly increasing trend in Water Temperature from 1972 - 2023, based on the analysis of 54907 samples.</w:t>
+        <w:t xml:space="preserve">The analysis here tests for changes in Water Temperature in the Indian River-Malabar to Vero Beach Aquatic Preserve over the study period. A clear significantly increasing trend in Water Temperature was observed from 1972 - 2023, according to data from 54,907 samples.</w:t>
       </w:r>
     </w:p>
     <w:bookmarkEnd w:id="205"/>
@@ -3269,7 +3269,7 @@
         <w:pStyle w:val="FirstParagraph"/>
       </w:pPr>
       <w:r>
-        <w:t xml:space="preserve">This table outlines a key observation related to pH levels in the Indian River-Malabar to Vero Beach Aquatic Preserve. The data indicate a Significantly decreasing trend in pH from 1980 - 2023, based on the analysis of 43857 samples.</w:t>
+        <w:t xml:space="preserve">Here, we present the analysis of pH trends at the Indian River-Malabar to Vero Beach Aquatic Preserve. Over the course of 1980 - 2023, a significantly decreasing trend was detected in pH, supported by 43,857 samples.</w:t>
       </w:r>
     </w:p>
     <w:bookmarkEnd w:id="206"/>
@@ -3297,7 +3297,7 @@
         <w:pStyle w:val="FirstParagraph"/>
       </w:pPr>
       <w:r>
-        <w:t xml:space="preserve">The data reveals notable changes in Chlorophyll a, Corrected for Pheophytin in the Indian River-Vero Beach to Ft. Pierce Aquatic Preserve over the study period. The data indicate a Significantly decreasing trend in Chlorophyll a, Corrected for Pheophytin from 2002 - 2023, based on the analysis of 250 samples.</w:t>
+        <w:t xml:space="preserve">This table outlines a key observation related to Chlorophyll a, Corrected for Pheophytin levels in the Indian River-Vero Beach to Ft. Pierce Aquatic Preserve. A clear significantly decreasing trend in Chlorophyll a, Corrected for Pheophytin was observed from 2002 - 2023, according to data from 250 samples.</w:t>
       </w:r>
     </w:p>
     <w:bookmarkEnd w:id="208"/>
@@ -3315,7 +3315,7 @@
         <w:pStyle w:val="FirstParagraph"/>
       </w:pPr>
       <w:r>
-        <w:t xml:space="preserve">The data reveals notable changes in Chlorophyll a, Uncorrected for Pheophytin in the Indian River-Vero Beach to Ft. Pierce Aquatic Preserve over the study period. An analysis over 2001 - 2023 revealed a Significantly decreasing trend in Chlorophyll a, Uncorrected for Pheophytin levels, with162 samples contributing to this finding.</w:t>
+        <w:t xml:space="preserve">The analysis here tests for changes in Chlorophyll a, Uncorrected for Pheophytin in the Indian River-Vero Beach to Ft. Pierce Aquatic Preserve over the study period. A clear significantly decreasing trend in Chlorophyll a, Uncorrected for Pheophytin was observed from 2001 - 2023, according to data from 162 samples.</w:t>
       </w:r>
     </w:p>
     <w:bookmarkEnd w:id="209"/>
@@ -3333,7 +3333,7 @@
         <w:pStyle w:val="FirstParagraph"/>
       </w:pPr>
       <w:r>
-        <w:t xml:space="preserve">The data reveals notable changes in Dissolved Oxygen in the Indian River-Vero Beach to Ft. Pierce Aquatic Preserve over the study period. Over the course of 1992 - 2023, a Significantly decreasing trend was detected in Dissolved Oxygen, supported by 7660 samples.</w:t>
+        <w:t xml:space="preserve">The following table highlights trends in Dissolved Oxygen within the Indian River-Vero Beach to Ft. Pierce Aquatic Preserve. The data indicate a significantly decreasing trend in Dissolved Oxygen from 1992 - 2023, based on the analysis of 7,660 samples.</w:t>
       </w:r>
     </w:p>
     <w:bookmarkEnd w:id="210"/>
@@ -3351,7 +3351,7 @@
         <w:pStyle w:val="FirstParagraph"/>
       </w:pPr>
       <w:r>
-        <w:t xml:space="preserve">The data reveals notable changes in Dissolved Oxygen Saturation in the Indian River-Vero Beach to Ft. Pierce Aquatic Preserve over the study period. The data indicate a Significantly increasing trend in Dissolved Oxygen Saturation from 1992 - 2023, based on the analysis of 797 samples.</w:t>
+        <w:t xml:space="preserve">The following table highlights trends in Dissolved Oxygen Saturation within the Indian River-Vero Beach to Ft. Pierce Aquatic Preserve. A clear significantly increasing trend in Dissolved Oxygen Saturation was observed from 1992 - 2023, according to data from 797 samples.</w:t>
       </w:r>
     </w:p>
     <w:bookmarkEnd w:id="211"/>
@@ -3369,7 +3369,7 @@
         <w:pStyle w:val="FirstParagraph"/>
       </w:pPr>
       <w:r>
-        <w:t xml:space="preserve">Here, we present the analysis of Salinity trends at the Indian River-Vero Beach to Ft. Pierce Aquatic Preserve. A clear No significant trend in Salinity was observed from 1992 - 2023, according to data from 8369 samples.</w:t>
+        <w:t xml:space="preserve">Here, we present the analysis of Salinity trends at the Indian River-Vero Beach to Ft. Pierce Aquatic Preserve. There was no significant trend in Salinity from 1992 - 2023, according to data from 8,369 samples.</w:t>
       </w:r>
     </w:p>
     <w:bookmarkEnd w:id="212"/>
@@ -3387,7 +3387,7 @@
         <w:pStyle w:val="FirstParagraph"/>
       </w:pPr>
       <w:r>
-        <w:t xml:space="preserve">The following table highlights the significant trends in Secchi Depth within the Indian River-Vero Beach to Ft. Pierce Aquatic Preserve. Over the course of 1992 - 2023, a No significant trend was detected in Secchi Depth, supported by 1889 samples.</w:t>
+        <w:t xml:space="preserve">Here, we present the analysis of Secchi Depth trends at the Indian River-Vero Beach to Ft. Pierce Aquatic Preserve. Over the course of 1992 - 2023, no significant trend was detected in Secchi Depth, supported by 1,889 samples.</w:t>
       </w:r>
     </w:p>
     <w:bookmarkEnd w:id="213"/>
@@ -3405,7 +3405,7 @@
         <w:pStyle w:val="FirstParagraph"/>
       </w:pPr>
       <w:r>
-        <w:t xml:space="preserve">The data reveals notable changes in Total Nitrogen in the Indian River-Vero Beach to Ft. Pierce Aquatic Preserve over the study period. An analysis over 1997 - 2023 revealed a Significantly decreasing trend in Total Nitrogen levels, with1008 samples contributing to this finding.</w:t>
+        <w:t xml:space="preserve">Here, we present the analysis of Total Nitrogen trends at the Indian River-Vero Beach to Ft. Pierce Aquatic Preserve. Over the course of 1997 - 2023, a significantly decreasing trend was detected in Total Nitrogen, supported by 1,008 samples.</w:t>
       </w:r>
     </w:p>
     <w:bookmarkEnd w:id="214"/>
@@ -3423,7 +3423,7 @@
         <w:pStyle w:val="FirstParagraph"/>
       </w:pPr>
       <w:r>
-        <w:t xml:space="preserve">This table outlines a key observation related to Total Phosphorus levels in the Indian River-Vero Beach to Ft. Pierce Aquatic Preserve. A clear No significant trend in Total Phosphorus was observed from 1997 - 2023, according to data from 2075 samples.</w:t>
+        <w:t xml:space="preserve">This table outlines a key observation related to Total Phosphorus levels in the Indian River-Vero Beach to Ft. Pierce Aquatic Preserve. The data indicate no significant trend in Total Phosphorus from 1997 - 2023, based on the analysis of 2,075 samples.</w:t>
       </w:r>
     </w:p>
     <w:bookmarkEnd w:id="215"/>
@@ -3441,7 +3441,7 @@
         <w:pStyle w:val="FirstParagraph"/>
       </w:pPr>
       <w:r>
-        <w:t xml:space="preserve">The following table highlights the significant trends in Total Suspended Solids within the Indian River-Vero Beach to Ft. Pierce Aquatic Preserve. The data indicate a Significantly decreasing trend in Total Suspended Solids from 1997 - 2023, based on the analysis of 854 samples.</w:t>
+        <w:t xml:space="preserve">Here, we present the analysis of Total Suspended Solids trends at the Indian River-Vero Beach to Ft. Pierce Aquatic Preserve. A clear significantly decreasing trend in Total Suspended Solids was observed from 1997 - 2023, according to data from 854 samples.</w:t>
       </w:r>
     </w:p>
     <w:bookmarkEnd w:id="216"/>
@@ -3459,7 +3459,7 @@
         <w:pStyle w:val="FirstParagraph"/>
       </w:pPr>
       <w:r>
-        <w:t xml:space="preserve">Here, we present the analysis of Turbidity trends at the Indian River-Vero Beach to Ft. Pierce Aquatic Preserve. A clear No significant trend in Turbidity was observed from 1995 - 2023, according to data from 3923 samples.</w:t>
+        <w:t xml:space="preserve">Here, we present the analysis of Turbidity trends at the Indian River-Vero Beach to Ft. Pierce Aquatic Preserve. Over the course of 1995 - 2023, no significant trend was detected in Turbidity, supported by 3,923 samples.</w:t>
       </w:r>
     </w:p>
     <w:bookmarkEnd w:id="217"/>
@@ -3477,7 +3477,7 @@
         <w:pStyle w:val="FirstParagraph"/>
       </w:pPr>
       <w:r>
-        <w:t xml:space="preserve">The data reveals notable changes in Water Temperature in the Indian River-Vero Beach to Ft. Pierce Aquatic Preserve over the study period. A clear Significantly increasing trend in Water Temperature was observed from 1992 - 2023, according to data from 8401 samples.</w:t>
+        <w:t xml:space="preserve">The following table highlights trends in Water Temperature within the Indian River-Vero Beach to Ft. Pierce Aquatic Preserve. A clear significantly increasing trend in Water Temperature was observed from 1992 - 2023, according to data from 8,401 samples.</w:t>
       </w:r>
     </w:p>
     <w:bookmarkEnd w:id="218"/>
@@ -3495,7 +3495,7 @@
         <w:pStyle w:val="FirstParagraph"/>
       </w:pPr>
       <w:r>
-        <w:t xml:space="preserve">Here, we present the analysis of pH trends at the Indian River-Vero Beach to Ft. Pierce Aquatic Preserve. Over the course of 1992 - 2023, a Significantly decreasing trend was detected in pH, supported by 5704 samples.</w:t>
+        <w:t xml:space="preserve">The following table highlights trends in pH within the Indian River-Vero Beach to Ft. Pierce Aquatic Preserve. A clear significantly decreasing trend in pH was observed from 1992 - 2023, according to data from 5,704 samples.</w:t>
       </w:r>
     </w:p>
     <w:bookmarkEnd w:id="219"/>
@@ -3523,7 +3523,7 @@
         <w:pStyle w:val="FirstParagraph"/>
       </w:pPr>
       <w:r>
-        <w:t xml:space="preserve">Here, we present the analysis of Chlorophyll a, Corrected for Pheophytin trends at the Jensen Beach to Jupiter Inlet Aquatic Preserve. An analysis over 2002 - 2023 revealed a No significant trend in Chlorophyll a, Corrected for Pheophytin levels, with237 samples contributing to this finding.</w:t>
+        <w:t xml:space="preserve">This table outlines a key observation related to Chlorophyll a, Corrected for Pheophytin levels in the Jensen Beach to Jupiter Inlet Aquatic Preserve. The data indicate no significant trend in Chlorophyll a, Corrected for Pheophytin from 2002 - 2023, based on the analysis of 237 samples.</w:t>
       </w:r>
     </w:p>
     <w:bookmarkEnd w:id="221"/>
@@ -3541,7 +3541,7 @@
         <w:pStyle w:val="FirstParagraph"/>
       </w:pPr>
       <w:r>
-        <w:t xml:space="preserve">Here, we present the analysis of Chlorophyll a, Uncorrected for Pheophytin trends at the Jensen Beach to Jupiter Inlet Aquatic Preserve. A clear Significantly decreasing trend in Chlorophyll a, Uncorrected for Pheophytin was observed from 1997 - 2023, according to data from 319 samples.</w:t>
+        <w:t xml:space="preserve">Here, we present the analysis of Chlorophyll a, Uncorrected for Pheophytin trends at the Jensen Beach to Jupiter Inlet Aquatic Preserve. Over the course of 1997 - 2023, a significantly decreasing trend was detected in Chlorophyll a, Uncorrected for Pheophytin, supported by 319 samples.</w:t>
       </w:r>
     </w:p>
     <w:bookmarkEnd w:id="222"/>
@@ -3559,7 +3559,7 @@
         <w:pStyle w:val="FirstParagraph"/>
       </w:pPr>
       <w:r>
-        <w:t xml:space="preserve">The following table highlights the significant trends in Dissolved Oxygen within the Jensen Beach to Jupiter Inlet Aquatic Preserve. The data indicate a Significantly increasing trend in Dissolved Oxygen from 1972 - 2023, based on the analysis of 9613 samples.</w:t>
+        <w:t xml:space="preserve">The analysis here tests for changes in Dissolved Oxygen in the Jensen Beach to Jupiter Inlet Aquatic Preserve over the study period. An analysis over 1972 - 2023 revealed a significantly increasing trend in Dissolved Oxygen levels, with 9,613 samples contributing to this finding.</w:t>
       </w:r>
     </w:p>
     <w:bookmarkEnd w:id="223"/>
@@ -3577,7 +3577,7 @@
         <w:pStyle w:val="FirstParagraph"/>
       </w:pPr>
       <w:r>
-        <w:t xml:space="preserve">This table outlines a key observation related to Dissolved Oxygen Saturation levels in the Jensen Beach to Jupiter Inlet Aquatic Preserve. The data indicate a Significantly increasing trend in Dissolved Oxygen Saturation from 1993 - 2023, based on the analysis of 3923 samples.</w:t>
+        <w:t xml:space="preserve">Here, we present the analysis of Dissolved Oxygen Saturation trends at the Jensen Beach to Jupiter Inlet Aquatic Preserve. The data indicate a significantly increasing trend in Dissolved Oxygen Saturation from 1993 - 2023, based on the analysis of 3,923 samples.</w:t>
       </w:r>
     </w:p>
     <w:bookmarkEnd w:id="224"/>
@@ -3595,7 +3595,7 @@
         <w:pStyle w:val="FirstParagraph"/>
       </w:pPr>
       <w:r>
-        <w:t xml:space="preserve">This table outlines a key observation related to Salinity levels in the Jensen Beach to Jupiter Inlet Aquatic Preserve. Over the course of 1972 - 2023, a Significantly increasing trend was detected in Salinity, supported by 9503 samples.</w:t>
+        <w:t xml:space="preserve">The following table highlights trends in Salinity within the Jensen Beach to Jupiter Inlet Aquatic Preserve. Over the course of 1972 - 2023, a significantly increasing trend was detected in Salinity, supported by 9,503 samples.</w:t>
       </w:r>
     </w:p>
     <w:bookmarkEnd w:id="225"/>
@@ -3613,7 +3613,7 @@
         <w:pStyle w:val="FirstParagraph"/>
       </w:pPr>
       <w:r>
-        <w:t xml:space="preserve">Here, we present the analysis of Secchi Depth trends at the Jensen Beach to Jupiter Inlet Aquatic Preserve. Over the course of 1993 - 2023, a No significant trend was detected in Secchi Depth, supported by 5231 samples.</w:t>
+        <w:t xml:space="preserve">The analysis here tests for changes in Secchi Depth in the Jensen Beach to Jupiter Inlet Aquatic Preserve over the study period. Over the course of 1993 - 2023, no significant trend was detected in Secchi Depth, supported by 5,231 samples.</w:t>
       </w:r>
     </w:p>
     <w:bookmarkEnd w:id="226"/>
@@ -3631,7 +3631,7 @@
         <w:pStyle w:val="FirstParagraph"/>
       </w:pPr>
       <w:r>
-        <w:t xml:space="preserve">The following table highlights the significant trends in Total Nitrogen within the Jensen Beach to Jupiter Inlet Aquatic Preserve. Over the course of 2000 - 2023, a No significant trend was detected in Total Nitrogen, supported by 486 samples.</w:t>
+        <w:t xml:space="preserve">This table outlines a key observation related to Total Nitrogen levels in the Jensen Beach to Jupiter Inlet Aquatic Preserve. Over the course of 2000 - 2023, no significant trend was detected in Total Nitrogen, supported by 486 samples.</w:t>
       </w:r>
     </w:p>
     <w:bookmarkEnd w:id="227"/>
@@ -3649,7 +3649,7 @@
         <w:pStyle w:val="FirstParagraph"/>
       </w:pPr>
       <w:r>
-        <w:t xml:space="preserve">The data reveals notable changes in Total Phosphorus in the Jensen Beach to Jupiter Inlet Aquatic Preserve over the study period. The data indicate a Significantly decreasing trend in Total Phosphorus from 1991 - 2023, based on the analysis of 900 samples.</w:t>
+        <w:t xml:space="preserve">Here, we present the analysis of Total Phosphorus trends at the Jensen Beach to Jupiter Inlet Aquatic Preserve. The data indicate a significantly decreasing trend in Total Phosphorus from 1991 - 2023, based on the analysis of 900 samples.</w:t>
       </w:r>
     </w:p>
     <w:bookmarkEnd w:id="228"/>
@@ -3667,7 +3667,7 @@
         <w:pStyle w:val="FirstParagraph"/>
       </w:pPr>
       <w:r>
-        <w:t xml:space="preserve">This table outlines a key observation related to Total Suspended Solids levels in the Jensen Beach to Jupiter Inlet Aquatic Preserve. Over the course of 1994 - 2023, a No significant trend was detected in Total Suspended Solids, supported by 968 samples.</w:t>
+        <w:t xml:space="preserve">Here, we present the analysis of Total Suspended Solids trends at the Jensen Beach to Jupiter Inlet Aquatic Preserve. The data indicate no significant trend in Total Suspended Solids from 1994 - 2023, based on the analysis of 968 samples.</w:t>
       </w:r>
     </w:p>
     <w:bookmarkEnd w:id="229"/>
@@ -3685,7 +3685,7 @@
         <w:pStyle w:val="FirstParagraph"/>
       </w:pPr>
       <w:r>
-        <w:t xml:space="preserve">This table outlines a key observation related to Turbidity levels in the Jensen Beach to Jupiter Inlet Aquatic Preserve. Over the course of 1991 - 2023, a No significant trend was detected in Turbidity, supported by 632 samples.</w:t>
+        <w:t xml:space="preserve">Here, we present the analysis of Turbidity trends at the Jensen Beach to Jupiter Inlet Aquatic Preserve. The data indicate no significant trend in Turbidity from 1991 - 2023, based on the analysis of 632 samples.</w:t>
       </w:r>
     </w:p>
     <w:bookmarkEnd w:id="230"/>
@@ -3703,7 +3703,7 @@
         <w:pStyle w:val="FirstParagraph"/>
       </w:pPr>
       <w:r>
-        <w:t xml:space="preserve">Here, we present the analysis of Water Temperature trends at the Jensen Beach to Jupiter Inlet Aquatic Preserve. A clear Significantly increasing trend in Water Temperature was observed from 1972 - 2023, according to data from 9441 samples.</w:t>
+        <w:t xml:space="preserve">The analysis here tests for changes in Water Temperature in the Jensen Beach to Jupiter Inlet Aquatic Preserve over the study period. The data indicate a significantly increasing trend in Water Temperature from 1972 - 2023, based on the analysis of 9,441 samples.</w:t>
       </w:r>
     </w:p>
     <w:bookmarkEnd w:id="231"/>
@@ -3721,7 +3721,7 @@
         <w:pStyle w:val="FirstParagraph"/>
       </w:pPr>
       <w:r>
-        <w:t xml:space="preserve">The data reveals notable changes in pH in the Jensen Beach to Jupiter Inlet Aquatic Preserve over the study period. An analysis over 1972 - 2023 revealed a Significantly decreasing trend in pH levels, with8638 samples contributing to this finding.</w:t>
+        <w:t xml:space="preserve">The analysis here tests for changes in pH in the Jensen Beach to Jupiter Inlet Aquatic Preserve over the study period. A clear significantly decreasing trend in pH was observed from 1972 - 2023, according to data from 8,638 samples.</w:t>
       </w:r>
     </w:p>
     <w:bookmarkEnd w:id="232"/>
@@ -3749,7 +3749,7 @@
         <w:pStyle w:val="FirstParagraph"/>
       </w:pPr>
       <w:r>
-        <w:t xml:space="preserve">Here, we present the analysis of Chlorophyll a, Corrected for Pheophytin trends at the Lemon Bay Aquatic Preserve. The data indicate a Significantly decreasing trend in Chlorophyll a, Corrected for Pheophytin from 1998 - 2023, based on the analysis of 482 samples.</w:t>
+        <w:t xml:space="preserve">Here, we present the analysis of Chlorophyll a, Corrected for Pheophytin trends at the Lemon Bay Aquatic Preserve. A clear significantly decreasing trend in Chlorophyll a, Corrected for Pheophytin was observed from 1998 - 2023, according to data from 482 samples.</w:t>
       </w:r>
     </w:p>
     <w:bookmarkEnd w:id="234"/>
@@ -3767,7 +3767,7 @@
         <w:pStyle w:val="FirstParagraph"/>
       </w:pPr>
       <w:r>
-        <w:t xml:space="preserve">The data reveals notable changes in Chlorophyll a, Uncorrected for Pheophytin in the Lemon Bay Aquatic Preserve over the study period. An analysis over 1999 - 2023 revealed a Significantly increasing trend in Chlorophyll a, Uncorrected for Pheophytin levels, with405 samples contributing to this finding.</w:t>
+        <w:t xml:space="preserve">The following table highlights trends in Chlorophyll a, Uncorrected for Pheophytin within the Lemon Bay Aquatic Preserve. The data indicate a significantly increasing trend in Chlorophyll a, Uncorrected for Pheophytin from 1999 - 2023, based on the analysis of 405 samples.</w:t>
       </w:r>
     </w:p>
     <w:bookmarkEnd w:id="235"/>
@@ -3785,7 +3785,7 @@
         <w:pStyle w:val="FirstParagraph"/>
       </w:pPr>
       <w:r>
-        <w:t xml:space="preserve">Here, we present the analysis of Dissolved Oxygen trends at the Lemon Bay Aquatic Preserve. An analysis over 1971 - 2023 revealed a Significantly decreasing trend in Dissolved Oxygen levels, with11301 samples contributing to this finding.</w:t>
+        <w:t xml:space="preserve">The following table highlights trends in Dissolved Oxygen within the Lemon Bay Aquatic Preserve. An analysis over 1971 - 2023 revealed a significantly decreasing trend in Dissolved Oxygen levels, with 11,301 samples contributing to this finding.</w:t>
       </w:r>
     </w:p>
     <w:bookmarkEnd w:id="236"/>
@@ -3803,7 +3803,7 @@
         <w:pStyle w:val="FirstParagraph"/>
       </w:pPr>
       <w:r>
-        <w:t xml:space="preserve">The following table highlights the significant trends in Dissolved Oxygen Saturation within the Lemon Bay Aquatic Preserve. An analysis over 1998 - 2023 revealed a Significantly decreasing trend in Dissolved Oxygen Saturation levels, with4305 samples contributing to this finding.</w:t>
+        <w:t xml:space="preserve">The following table highlights trends in Dissolved Oxygen Saturation within the Lemon Bay Aquatic Preserve. An analysis over 1998 - 2023 revealed a significantly decreasing trend in Dissolved Oxygen Saturation levels, with 4,305 samples contributing to this finding.</w:t>
       </w:r>
     </w:p>
     <w:bookmarkEnd w:id="237"/>
@@ -3821,7 +3821,7 @@
         <w:pStyle w:val="FirstParagraph"/>
       </w:pPr>
       <w:r>
-        <w:t xml:space="preserve">The data reveals notable changes in Salinity in the Lemon Bay Aquatic Preserve over the study period. An analysis over 1954 - 2023 revealed a Significantly decreasing trend in Salinity levels, with8646 samples contributing to this finding.</w:t>
+        <w:t xml:space="preserve">This table outlines a key observation related to Salinity levels in the Lemon Bay Aquatic Preserve. An analysis over 1954 - 2023 revealed a significantly decreasing trend in Salinity levels, with 8,646 samples contributing to this finding.</w:t>
       </w:r>
     </w:p>
     <w:bookmarkEnd w:id="238"/>
@@ -3839,7 +3839,7 @@
         <w:pStyle w:val="FirstParagraph"/>
       </w:pPr>
       <w:r>
-        <w:t xml:space="preserve">The data reveals notable changes in Secchi Depth in the Lemon Bay Aquatic Preserve over the study period. The data indicate a Significantly increasing trend in Secchi Depth from 1995 - 2023, based on the analysis of 1737 samples.</w:t>
+        <w:t xml:space="preserve">The analysis here tests for changes in Secchi Depth in the Lemon Bay Aquatic Preserve over the study period. The data indicate a significantly increasing trend in Secchi Depth from 1995 - 2023, based on the analysis of 1,737 samples.</w:t>
       </w:r>
     </w:p>
     <w:bookmarkEnd w:id="239"/>
@@ -3857,7 +3857,7 @@
         <w:pStyle w:val="FirstParagraph"/>
       </w:pPr>
       <w:r>
-        <w:t xml:space="preserve">This table outlines a key observation related to Total Nitrogen levels in the Lemon Bay Aquatic Preserve. Over the course of 1995 - 2023, a No significant trend was detected in Total Nitrogen, supported by 1802 samples.</w:t>
+        <w:t xml:space="preserve">Here, we present the analysis of Total Nitrogen trends at the Lemon Bay Aquatic Preserve. The data indicate no significant trend in Total Nitrogen from 1995 - 2023, based on the analysis of 1,802 samples.</w:t>
       </w:r>
     </w:p>
     <w:bookmarkEnd w:id="240"/>
@@ -3875,7 +3875,7 @@
         <w:pStyle w:val="FirstParagraph"/>
       </w:pPr>
       <w:r>
-        <w:t xml:space="preserve">The data reveals notable changes in Total Phosphorus in the Lemon Bay Aquatic Preserve over the study period. The data indicate a Significantly decreasing trend in Total Phosphorus from 1995 - 2023, based on the analysis of 1987 samples.</w:t>
+        <w:t xml:space="preserve">Here, we present the analysis of Total Phosphorus trends at the Lemon Bay Aquatic Preserve. The data indicate a significantly decreasing trend in Total Phosphorus from 1995 - 2023, based on the analysis of 1,987 samples.</w:t>
       </w:r>
     </w:p>
     <w:bookmarkEnd w:id="241"/>
@@ -3893,7 +3893,7 @@
         <w:pStyle w:val="FirstParagraph"/>
       </w:pPr>
       <w:r>
-        <w:t xml:space="preserve">Here, we present the analysis of Total Suspended Solids trends at the Lemon Bay Aquatic Preserve. Over the course of 1995 - 2021, a No significant trend was detected in Total Suspended Solids, supported by 716 samples.</w:t>
+        <w:t xml:space="preserve">This table outlines a key observation related to Total Suspended Solids levels in the Lemon Bay Aquatic Preserve. An analysis over 1995 - 2021 revealed no significant trend in Total Suspended Solids levels, with 716 samples contributing to this finding.</w:t>
       </w:r>
     </w:p>
     <w:bookmarkEnd w:id="242"/>
@@ -3911,7 +3911,7 @@
         <w:pStyle w:val="FirstParagraph"/>
       </w:pPr>
       <w:r>
-        <w:t xml:space="preserve">The following table highlights the significant trends in Turbidity within the Lemon Bay Aquatic Preserve. A clear No significant trend in Turbidity was observed from 1995 - 2023, according to data from 4729 samples.</w:t>
+        <w:t xml:space="preserve">The analysis here tests for changes in Turbidity in the Lemon Bay Aquatic Preserve over the study period. There was no significant trend in Turbidity from 1995 - 2023, according to data from 4,729 samples.</w:t>
       </w:r>
     </w:p>
     <w:bookmarkEnd w:id="243"/>
@@ -3929,7 +3929,7 @@
         <w:pStyle w:val="FirstParagraph"/>
       </w:pPr>
       <w:r>
-        <w:t xml:space="preserve">The data reveals notable changes in Water Temperature in the Lemon Bay Aquatic Preserve over the study period. Over the course of 1954 - 2023, a Significantly increasing trend was detected in Water Temperature, supported by 12347 samples.</w:t>
+        <w:t xml:space="preserve">Here, we present the analysis of Water Temperature trends at the Lemon Bay Aquatic Preserve. Over the course of 1954 - 2023, a significantly increasing trend was detected in Water Temperature, supported by 12,347 samples.</w:t>
       </w:r>
     </w:p>
     <w:bookmarkEnd w:id="244"/>
@@ -3947,7 +3947,7 @@
         <w:pStyle w:val="FirstParagraph"/>
       </w:pPr>
       <w:r>
-        <w:t xml:space="preserve">This table outlines a key observation related to pH levels in the Lemon Bay Aquatic Preserve. A clear Significantly decreasing trend in pH was observed from 1955 - 2023, according to data from 9571 samples.</w:t>
+        <w:t xml:space="preserve">This table outlines a key observation related to pH levels in the Lemon Bay Aquatic Preserve. The data indicate a significantly decreasing trend in pH from 1955 - 2023, based on the analysis of 9,571 samples.</w:t>
       </w:r>
     </w:p>
     <w:bookmarkEnd w:id="245"/>
@@ -3975,7 +3975,7 @@
         <w:pStyle w:val="FirstParagraph"/>
       </w:pPr>
       <w:r>
-        <w:t xml:space="preserve">The following table highlights the significant trends in Chlorophyll a, Corrected for Pheophytin within the Loxahatchee River-Lake Worth Creek Aquatic Preserve. A clear No significant trend in Chlorophyll a, Corrected for Pheophytin was observed from 2001 - 2023, according to data from 2780 samples.</w:t>
+        <w:t xml:space="preserve">The analysis here tests for changes in Chlorophyll a, Corrected for Pheophytin in the Loxahatchee River-Lake Worth Creek Aquatic Preserve over the study period. The data indicate no significant trend in Chlorophyll a, Corrected for Pheophytin from 2001 - 2023, based on the analysis of 2,780 samples.</w:t>
       </w:r>
     </w:p>
     <w:bookmarkEnd w:id="247"/>
@@ -3993,7 +3993,7 @@
         <w:pStyle w:val="FirstParagraph"/>
       </w:pPr>
       <w:r>
-        <w:t xml:space="preserve">The data reveals notable changes in Chlorophyll a, Uncorrected for Pheophytin in the Loxahatchee River-Lake Worth Creek Aquatic Preserve over the study period. Over the course of 1997 - 2023, a No significant trend was detected in Chlorophyll a, Uncorrected for Pheophytin, supported by 3805 samples.</w:t>
+        <w:t xml:space="preserve">This table outlines a key observation related to Chlorophyll a, Uncorrected for Pheophytin levels in the Loxahatchee River-Lake Worth Creek Aquatic Preserve. Over the course of 1997 - 2023, no significant trend was detected in Chlorophyll a, Uncorrected for Pheophytin, supported by 3,805 samples.</w:t>
       </w:r>
     </w:p>
     <w:bookmarkEnd w:id="248"/>
@@ -4011,7 +4011,7 @@
         <w:pStyle w:val="FirstParagraph"/>
       </w:pPr>
       <w:r>
-        <w:t xml:space="preserve">The data reveals notable changes in Colored Dissolved Organic Matter in the Loxahatchee River-Lake Worth Creek Aquatic Preserve over the study period. Over the course of 2001 - 2023, a Significantly increasing trend was detected in Colored Dissolved Organic Matter, supported by 607 samples.</w:t>
+        <w:t xml:space="preserve">The following table highlights trends in Colored Dissolved Organic Matter within the Loxahatchee River-Lake Worth Creek Aquatic Preserve. A clear significantly increasing trend in Colored Dissolved Organic Matter was observed from 2001 - 2023, according to data from 607 samples.</w:t>
       </w:r>
     </w:p>
     <w:bookmarkEnd w:id="249"/>
@@ -4029,7 +4029,7 @@
         <w:pStyle w:val="FirstParagraph"/>
       </w:pPr>
       <w:r>
-        <w:t xml:space="preserve">The following table highlights the significant trends in Dissolved Oxygen within the Loxahatchee River-Lake Worth Creek Aquatic Preserve. An analysis over 1991 - 2023 revealed a Significantly decreasing trend in Dissolved Oxygen levels, with8713 samples contributing to this finding.</w:t>
+        <w:t xml:space="preserve">This table outlines a key observation related to Dissolved Oxygen levels in the Loxahatchee River-Lake Worth Creek Aquatic Preserve. An analysis over 1991 - 2023 revealed a significantly decreasing trend in Dissolved Oxygen levels, with 8,713 samples contributing to this finding.</w:t>
       </w:r>
     </w:p>
     <w:bookmarkEnd w:id="250"/>
@@ -4047,7 +4047,7 @@
         <w:pStyle w:val="FirstParagraph"/>
       </w:pPr>
       <w:r>
-        <w:t xml:space="preserve">The following table highlights the significant trends in Dissolved Oxygen Saturation within the Loxahatchee River-Lake Worth Creek Aquatic Preserve. Over the course of 1995 - 2023, a Significantly decreasing trend was detected in Dissolved Oxygen Saturation, supported by 7160 samples.</w:t>
+        <w:t xml:space="preserve">Here, we present the analysis of Dissolved Oxygen Saturation trends at the Loxahatchee River-Lake Worth Creek Aquatic Preserve. A clear significantly decreasing trend in Dissolved Oxygen Saturation was observed from 1995 - 2023, according to data from 7,160 samples.</w:t>
       </w:r>
     </w:p>
     <w:bookmarkEnd w:id="251"/>
@@ -4065,7 +4065,7 @@
         <w:pStyle w:val="FirstParagraph"/>
       </w:pPr>
       <w:r>
-        <w:t xml:space="preserve">The data reveals notable changes in Salinity in the Loxahatchee River-Lake Worth Creek Aquatic Preserve over the study period. A clear No significant trend in Salinity was observed from 1972 - 2023, according to data from 7669 samples.</w:t>
+        <w:t xml:space="preserve">Here, we present the analysis of Salinity trends at the Loxahatchee River-Lake Worth Creek Aquatic Preserve. An analysis over 1972 - 2023 revealed no significant trend in Salinity levels, with 7,669 samples contributing to this finding.</w:t>
       </w:r>
     </w:p>
     <w:bookmarkEnd w:id="252"/>
@@ -4083,7 +4083,7 @@
         <w:pStyle w:val="FirstParagraph"/>
       </w:pPr>
       <w:r>
-        <w:t xml:space="preserve">This table outlines a key observation related to Secchi Depth levels in the Loxahatchee River-Lake Worth Creek Aquatic Preserve. The data indicate a Significantly increasing trend in Secchi Depth from 1994 - 2023, based on the analysis of 3795 samples.</w:t>
+        <w:t xml:space="preserve">The following table highlights trends in Secchi Depth within the Loxahatchee River-Lake Worth Creek Aquatic Preserve. A clear significantly increasing trend in Secchi Depth was observed from 1994 - 2023, according to data from 3,795 samples.</w:t>
       </w:r>
     </w:p>
     <w:bookmarkEnd w:id="253"/>
@@ -4101,7 +4101,7 @@
         <w:pStyle w:val="FirstParagraph"/>
       </w:pPr>
       <w:r>
-        <w:t xml:space="preserve">This table outlines a key observation related to Total Nitrogen levels in the Loxahatchee River-Lake Worth Creek Aquatic Preserve. The data indicate a Significantly decreasing trend in Total Nitrogen from 1991 - 2023, based on the analysis of 3321 samples.</w:t>
+        <w:t xml:space="preserve">The following table highlights trends in Total Nitrogen within the Loxahatchee River-Lake Worth Creek Aquatic Preserve. The data indicate a significantly decreasing trend in Total Nitrogen from 1991 - 2023, based on the analysis of 3,321 samples.</w:t>
       </w:r>
     </w:p>
     <w:bookmarkEnd w:id="254"/>
@@ -4119,7 +4119,7 @@
         <w:pStyle w:val="FirstParagraph"/>
       </w:pPr>
       <w:r>
-        <w:t xml:space="preserve">This table outlines a key observation related to Total Phosphorus levels in the Loxahatchee River-Lake Worth Creek Aquatic Preserve. The data indicate a No significant trend in Total Phosphorus from 1991 - 2023, based on the analysis of 4263 samples.</w:t>
+        <w:t xml:space="preserve">The following table highlights trends in Total Phosphorus within the Loxahatchee River-Lake Worth Creek Aquatic Preserve. The data indicate no significant trend in Total Phosphorus from 1991 - 2023, based on the analysis of 4,263 samples.</w:t>
       </w:r>
     </w:p>
     <w:bookmarkEnd w:id="255"/>
@@ -4137,7 +4137,7 @@
         <w:pStyle w:val="FirstParagraph"/>
       </w:pPr>
       <w:r>
-        <w:t xml:space="preserve">Here, we present the analysis of Total Suspended Solids trends at the Loxahatchee River-Lake Worth Creek Aquatic Preserve. Over the course of 1994 - 2023, a No significant trend was detected in Total Suspended Solids, supported by 3751 samples.</w:t>
+        <w:t xml:space="preserve">The following table highlights trends in Total Suspended Solids within the Loxahatchee River-Lake Worth Creek Aquatic Preserve. The data indicate no significant trend in Total Suspended Solids from 1994 - 2023, based on the analysis of 3,751 samples.</w:t>
       </w:r>
     </w:p>
     <w:bookmarkEnd w:id="256"/>
@@ -4155,7 +4155,7 @@
         <w:pStyle w:val="FirstParagraph"/>
       </w:pPr>
       <w:r>
-        <w:t xml:space="preserve">The data reveals notable changes in Turbidity in the Loxahatchee River-Lake Worth Creek Aquatic Preserve over the study period. An analysis over 1991 - 2023 revealed a Significantly increasing trend in Turbidity levels, with3951 samples contributing to this finding.</w:t>
+        <w:t xml:space="preserve">The analysis here tests for changes in Turbidity in the Loxahatchee River-Lake Worth Creek Aquatic Preserve over the study period. Over the course of 1991 - 2023, a significantly increasing trend was detected in Turbidity, supported by 3,951 samples.</w:t>
       </w:r>
     </w:p>
     <w:bookmarkEnd w:id="257"/>
@@ -4173,7 +4173,7 @@
         <w:pStyle w:val="FirstParagraph"/>
       </w:pPr>
       <w:r>
-        <w:t xml:space="preserve">The following table highlights the significant trends in Water Temperature within the Loxahatchee River-Lake Worth Creek Aquatic Preserve. A clear Significantly increasing trend in Water Temperature was observed from 1972 - 2023, according to data from 6480 samples.</w:t>
+        <w:t xml:space="preserve">This table outlines a key observation related to Water Temperature levels in the Loxahatchee River-Lake Worth Creek Aquatic Preserve. A clear significantly increasing trend in Water Temperature was observed from 1972 - 2023, according to data from 6,480 samples.</w:t>
       </w:r>
     </w:p>
     <w:bookmarkEnd w:id="258"/>
@@ -4191,7 +4191,7 @@
         <w:pStyle w:val="FirstParagraph"/>
       </w:pPr>
       <w:r>
-        <w:t xml:space="preserve">This table outlines a key observation related to pH levels in the Loxahatchee River-Lake Worth Creek Aquatic Preserve. The data indicate a No significant trend in pH from 1991 - 2023, based on the analysis of 8413 samples.</w:t>
+        <w:t xml:space="preserve">Here, we present the analysis of pH trends at the Loxahatchee River-Lake Worth Creek Aquatic Preserve. The data indicate no significant trend in pH from 1991 - 2023, based on the analysis of 8,413 samples.</w:t>
       </w:r>
     </w:p>
     <w:bookmarkEnd w:id="259"/>
@@ -4219,7 +4219,7 @@
         <w:pStyle w:val="FirstParagraph"/>
       </w:pPr>
       <w:r>
-        <w:t xml:space="preserve">This table outlines a key observation related to Chlorophyll a, Corrected for Pheophytin levels in the Matlacha Pass Aquatic Preserve. An analysis over 2002 - 2023 revealed a No significant trend in Chlorophyll a, Corrected for Pheophytin levels, with1099 samples contributing to this finding.</w:t>
+        <w:t xml:space="preserve">Here, we present the analysis of Chlorophyll a, Corrected for Pheophytin trends at the Matlacha Pass Aquatic Preserve. There was no significant trend in Chlorophyll a, Corrected for Pheophytin from 2002 - 2023, according to data from 1,099 samples.</w:t>
       </w:r>
     </w:p>
     <w:bookmarkEnd w:id="261"/>
@@ -4237,7 +4237,7 @@
         <w:pStyle w:val="FirstParagraph"/>
       </w:pPr>
       <w:r>
-        <w:t xml:space="preserve">Here, we present the analysis of Chlorophyll a, Uncorrected for Pheophytin trends at the Matlacha Pass Aquatic Preserve. Over the course of 1999 - 2023, a Significantly increasing trend was detected in Chlorophyll a, Uncorrected for Pheophytin, supported by 385 samples.</w:t>
+        <w:t xml:space="preserve">The following table highlights trends in Chlorophyll a, Uncorrected for Pheophytin within the Matlacha Pass Aquatic Preserve. Over the course of 1999 - 2023, a significantly increasing trend was detected in Chlorophyll a, Uncorrected for Pheophytin, supported by 385 samples.</w:t>
       </w:r>
     </w:p>
     <w:bookmarkEnd w:id="262"/>
@@ -4255,7 +4255,7 @@
         <w:pStyle w:val="FirstParagraph"/>
       </w:pPr>
       <w:r>
-        <w:t xml:space="preserve">This table outlines a key observation related to Dissolved Oxygen levels in the Matlacha Pass Aquatic Preserve. An analysis over 1989 - 2023 revealed a Significantly decreasing trend in Dissolved Oxygen levels, with8761 samples contributing to this finding.</w:t>
+        <w:t xml:space="preserve">This table outlines a key observation related to Dissolved Oxygen levels in the Matlacha Pass Aquatic Preserve. Over the course of 1989 - 2023, a significantly decreasing trend was detected in Dissolved Oxygen, supported by 8,761 samples.</w:t>
       </w:r>
     </w:p>
     <w:bookmarkEnd w:id="263"/>
@@ -4273,7 +4273,7 @@
         <w:pStyle w:val="FirstParagraph"/>
       </w:pPr>
       <w:r>
-        <w:t xml:space="preserve">The following table highlights the significant trends in Dissolved Oxygen Saturation within the Matlacha Pass Aquatic Preserve. Over the course of 2007 - 2023, a No significant trend was detected in Dissolved Oxygen Saturation, supported by 768 samples.</w:t>
+        <w:t xml:space="preserve">The following table highlights trends in Dissolved Oxygen Saturation within the Matlacha Pass Aquatic Preserve. An analysis over 2007 - 2023 revealed no significant trend in Dissolved Oxygen Saturation levels, with 768 samples contributing to this finding.</w:t>
       </w:r>
     </w:p>
     <w:bookmarkEnd w:id="264"/>
@@ -4291,7 +4291,7 @@
         <w:pStyle w:val="FirstParagraph"/>
       </w:pPr>
       <w:r>
-        <w:t xml:space="preserve">The data reveals notable changes in Salinity in the Matlacha Pass Aquatic Preserve over the study period. A clear No significant trend in Salinity was observed from 1954 - 2023, according to data from 7937 samples.</w:t>
+        <w:t xml:space="preserve">This table outlines a key observation related to Salinity levels in the Matlacha Pass Aquatic Preserve. The data indicate no significant trend in Salinity from 1954 - 2023, based on the analysis of 7,937 samples.</w:t>
       </w:r>
     </w:p>
     <w:bookmarkEnd w:id="265"/>
@@ -4309,7 +4309,7 @@
         <w:pStyle w:val="FirstParagraph"/>
       </w:pPr>
       <w:r>
-        <w:t xml:space="preserve">Here, we present the analysis of Secchi Depth trends at the Matlacha Pass Aquatic Preserve. Over the course of 1994 - 2023, a Significantly increasing trend was detected in Secchi Depth, supported by 4773 samples.</w:t>
+        <w:t xml:space="preserve">Here, we present the analysis of Secchi Depth trends at the Matlacha Pass Aquatic Preserve. An analysis over 1994 - 2023 revealed a significantly increasing trend in Secchi Depth levels, with 4,773 samples contributing to this finding.</w:t>
       </w:r>
     </w:p>
     <w:bookmarkEnd w:id="266"/>
@@ -4327,7 +4327,7 @@
         <w:pStyle w:val="FirstParagraph"/>
       </w:pPr>
       <w:r>
-        <w:t xml:space="preserve">The data reveals notable changes in Total Nitrogen in the Matlacha Pass Aquatic Preserve over the study period. A clear Significantly increasing trend in Total Nitrogen was observed from 1996 - 2023, according to data from 1606 samples.</w:t>
+        <w:t xml:space="preserve">The analysis here tests for changes in Total Nitrogen in the Matlacha Pass Aquatic Preserve over the study period. An analysis over 1996 - 2023 revealed a significantly increasing trend in Total Nitrogen levels, with 1,606 samples contributing to this finding.</w:t>
       </w:r>
     </w:p>
     <w:bookmarkEnd w:id="267"/>
@@ -4345,7 +4345,7 @@
         <w:pStyle w:val="FirstParagraph"/>
       </w:pPr>
       <w:r>
-        <w:t xml:space="preserve">Here, we present the analysis of Total Phosphorus trends at the Matlacha Pass Aquatic Preserve. The data indicate a Significantly increasing trend in Total Phosphorus from 1998 - 2023, based on the analysis of 1278 samples.</w:t>
+        <w:t xml:space="preserve">Here, we present the analysis of Total Phosphorus trends at the Matlacha Pass Aquatic Preserve. An analysis over 1998 - 2023 revealed a significantly increasing trend in Total Phosphorus levels, with 1,278 samples contributing to this finding.</w:t>
       </w:r>
     </w:p>
     <w:bookmarkEnd w:id="268"/>
@@ -4363,7 +4363,7 @@
         <w:pStyle w:val="FirstParagraph"/>
       </w:pPr>
       <w:r>
-        <w:t xml:space="preserve">The following table highlights the significant trends in Total Suspended Solids within the Matlacha Pass Aquatic Preserve. A clear No significant trend in Total Suspended Solids was observed from 2003 - 2023, according to data from 844 samples.</w:t>
+        <w:t xml:space="preserve">The analysis here tests for changes in Total Suspended Solids in the Matlacha Pass Aquatic Preserve over the study period. The data indicate no significant trend in Total Suspended Solids from 2003 - 2023, based on the analysis of 844 samples.</w:t>
       </w:r>
     </w:p>
     <w:bookmarkEnd w:id="269"/>
@@ -4381,7 +4381,7 @@
         <w:pStyle w:val="FirstParagraph"/>
       </w:pPr>
       <w:r>
-        <w:t xml:space="preserve">Here, we present the analysis of Turbidity trends at the Matlacha Pass Aquatic Preserve. The data indicate a No significant trend in Turbidity from 1995 - 2023, based on the analysis of 2152 samples.</w:t>
+        <w:t xml:space="preserve">The analysis here tests for changes in Turbidity in the Matlacha Pass Aquatic Preserve over the study period. The data indicate no significant trend in Turbidity from 1995 - 2023, based on the analysis of 2,152 samples.</w:t>
       </w:r>
     </w:p>
     <w:bookmarkEnd w:id="270"/>
@@ -4399,7 +4399,7 @@
         <w:pStyle w:val="FirstParagraph"/>
       </w:pPr>
       <w:r>
-        <w:t xml:space="preserve">Here, we present the analysis of Water Temperature trends at the Matlacha Pass Aquatic Preserve. Over the course of 1954 - 2023, a No significant trend was detected in Water Temperature, supported by 8903 samples.</w:t>
+        <w:t xml:space="preserve">This table outlines a key observation related to Water Temperature levels in the Matlacha Pass Aquatic Preserve. There was no significant trend in Water Temperature from 1954 - 2023, according to data from 8,903 samples.</w:t>
       </w:r>
     </w:p>
     <w:bookmarkEnd w:id="271"/>
@@ -4417,7 +4417,7 @@
         <w:pStyle w:val="FirstParagraph"/>
       </w:pPr>
       <w:r>
-        <w:t xml:space="preserve">This table outlines a key observation related to pH levels in the Matlacha Pass Aquatic Preserve. Over the course of 1989 - 2023, a No significant trend was detected in pH, supported by 8082 samples.</w:t>
+        <w:t xml:space="preserve">The analysis here tests for changes in pH in the Matlacha Pass Aquatic Preserve over the study period. An analysis over 1989 - 2023 revealed no significant trend in pH levels, with 8,082 samples contributing to this finding.</w:t>
       </w:r>
     </w:p>
     <w:bookmarkEnd w:id="272"/>
@@ -4445,7 +4445,7 @@
         <w:pStyle w:val="FirstParagraph"/>
       </w:pPr>
       <w:r>
-        <w:t xml:space="preserve">This table outlines a key observation related to Chlorophyll a, Corrected for Pheophytin levels in the Nassau River-St. Johns River Marshes Aquatic Preserve. Over the course of 2001 - 2023, a Significantly increasing trend was detected in Chlorophyll a, Corrected for Pheophytin, supported by 554 samples.</w:t>
+        <w:t xml:space="preserve">The analysis here tests for changes in Chlorophyll a, Corrected for Pheophytin in the Nassau River-St. Johns River Marshes Aquatic Preserve over the study period. An analysis over 2001 - 2023 revealed a significantly increasing trend in Chlorophyll a, Corrected for Pheophytin levels, with 554 samples contributing to this finding.</w:t>
       </w:r>
     </w:p>
     <w:bookmarkEnd w:id="274"/>
@@ -4463,7 +4463,7 @@
         <w:pStyle w:val="FirstParagraph"/>
       </w:pPr>
       <w:r>
-        <w:t xml:space="preserve">The following table highlights the significant trends in Chlorophyll a, Uncorrected for Pheophytin within the Nassau River-St. Johns River Marshes Aquatic Preserve. A clear No significant trend in Chlorophyll a, Uncorrected for Pheophytin was observed from 2004 - 2023, according to data from 382 samples.</w:t>
+        <w:t xml:space="preserve">The analysis here tests for changes in Chlorophyll a, Uncorrected for Pheophytin in the Nassau River-St. Johns River Marshes Aquatic Preserve over the study period. There was no significant trend in Chlorophyll a, Uncorrected for Pheophytin from 2004 - 2023, according to data from 382 samples.</w:t>
       </w:r>
     </w:p>
     <w:bookmarkEnd w:id="275"/>
@@ -4481,7 +4481,7 @@
         <w:pStyle w:val="FirstParagraph"/>
       </w:pPr>
       <w:r>
-        <w:t xml:space="preserve">Here, we present the analysis of Dissolved Oxygen trends at the Nassau River-St. Johns River Marshes Aquatic Preserve. The data indicate a Significantly decreasing trend in Dissolved Oxygen from 1982 - 2024, based on the analysis of 35029 samples.</w:t>
+        <w:t xml:space="preserve">The analysis here tests for changes in Dissolved Oxygen in the Nassau River-St. Johns River Marshes Aquatic Preserve over the study period. A clear significantly decreasing trend in Dissolved Oxygen was observed from 1982 - 2024, according to data from 35,029 samples.</w:t>
       </w:r>
     </w:p>
     <w:bookmarkEnd w:id="276"/>
@@ -4499,7 +4499,7 @@
         <w:pStyle w:val="FirstParagraph"/>
       </w:pPr>
       <w:r>
-        <w:t xml:space="preserve">This table outlines a key observation related to Dissolved Oxygen Saturation levels in the Nassau River-St. Johns River Marshes Aquatic Preserve. Over the course of 2000 - 2024, a No significant trend was detected in Dissolved Oxygen Saturation, supported by 1081 samples.</w:t>
+        <w:t xml:space="preserve">Here, we present the analysis of Dissolved Oxygen Saturation trends at the Nassau River-St. Johns River Marshes Aquatic Preserve. The data indicate no significant trend in Dissolved Oxygen Saturation from 2000 - 2024, based on the analysis of 1,081 samples.</w:t>
       </w:r>
     </w:p>
     <w:bookmarkEnd w:id="277"/>
@@ -4517,7 +4517,7 @@
         <w:pStyle w:val="FirstParagraph"/>
       </w:pPr>
       <w:r>
-        <w:t xml:space="preserve">Here, we present the analysis of Salinity trends at the Nassau River-St. Johns River Marshes Aquatic Preserve. A clear No significant trend in Salinity was observed from 1980 - 2024, according to data from 16861 samples.</w:t>
+        <w:t xml:space="preserve">This table outlines a key observation related to Salinity levels in the Nassau River-St. Johns River Marshes Aquatic Preserve. The data indicate no significant trend in Salinity from 1980 - 2024, based on the analysis of 16,861 samples.</w:t>
       </w:r>
     </w:p>
     <w:bookmarkEnd w:id="278"/>
@@ -4535,7 +4535,7 @@
         <w:pStyle w:val="FirstParagraph"/>
       </w:pPr>
       <w:r>
-        <w:t xml:space="preserve">This table outlines a key observation related to Secchi Depth levels in the Nassau River-St. Johns River Marshes Aquatic Preserve. A clear Significantly decreasing trend in Secchi Depth was observed from 1982 - 2024, according to data from 14622 samples.</w:t>
+        <w:t xml:space="preserve">This table outlines a key observation related to Secchi Depth levels in the Nassau River-St. Johns River Marshes Aquatic Preserve. Over the course of 1982 - 2024, a significantly decreasing trend was detected in Secchi Depth, supported by 14,622 samples.</w:t>
       </w:r>
     </w:p>
     <w:bookmarkEnd w:id="279"/>
@@ -4553,7 +4553,7 @@
         <w:pStyle w:val="FirstParagraph"/>
       </w:pPr>
       <w:r>
-        <w:t xml:space="preserve">The following table highlights the significant trends in Total Nitrogen within the Nassau River-St. Johns River Marshes Aquatic Preserve. An analysis over 1988 - 2023 revealed a No significant trend in Total Nitrogen levels, with897 samples contributing to this finding.</w:t>
+        <w:t xml:space="preserve">The analysis here tests for changes in Total Nitrogen in the Nassau River-St. Johns River Marshes Aquatic Preserve over the study period. An analysis over 1988 - 2023 revealed no significant trend in Total Nitrogen levels, with 897 samples contributing to this finding.</w:t>
       </w:r>
     </w:p>
     <w:bookmarkEnd w:id="280"/>
@@ -4571,7 +4571,7 @@
         <w:pStyle w:val="FirstParagraph"/>
       </w:pPr>
       <w:r>
-        <w:t xml:space="preserve">The following table highlights the significant trends in Total Phosphorus within the Nassau River-St. Johns River Marshes Aquatic Preserve. An analysis over 1983 - 2023 revealed a Significantly decreasing trend in Total Phosphorus levels, with1618 samples contributing to this finding.</w:t>
+        <w:t xml:space="preserve">This table outlines a key observation related to Total Phosphorus levels in the Nassau River-St. Johns River Marshes Aquatic Preserve. The data indicate a significantly decreasing trend in Total Phosphorus from 1983 - 2023, based on the analysis of 1,618 samples.</w:t>
       </w:r>
     </w:p>
     <w:bookmarkEnd w:id="281"/>
@@ -4589,7 +4589,7 @@
         <w:pStyle w:val="FirstParagraph"/>
       </w:pPr>
       <w:r>
-        <w:t xml:space="preserve">This table outlines a key observation related to Total Suspended Solids levels in the Nassau River-St. Johns River Marshes Aquatic Preserve. A clear No significant trend in Total Suspended Solids was observed from 1997 - 2023, according to data from 700 samples.</w:t>
+        <w:t xml:space="preserve">The analysis here tests for changes in Total Suspended Solids in the Nassau River-St. Johns River Marshes Aquatic Preserve over the study period. An analysis over 1997 - 2023 revealed no significant trend in Total Suspended Solids levels, with 700 samples contributing to this finding.</w:t>
       </w:r>
     </w:p>
     <w:bookmarkEnd w:id="282"/>
@@ -4607,7 +4607,7 @@
         <w:pStyle w:val="FirstParagraph"/>
       </w:pPr>
       <w:r>
-        <w:t xml:space="preserve">This table outlines a key observation related to Turbidity levels in the Nassau River-St. Johns River Marshes Aquatic Preserve. Over the course of 1997 - 2023, a Significantly increasing trend was detected in Turbidity, supported by 820 samples.</w:t>
+        <w:t xml:space="preserve">This table outlines a key observation related to Turbidity levels in the Nassau River-St. Johns River Marshes Aquatic Preserve. Over the course of 1997 - 2023, a significantly increasing trend was detected in Turbidity, supported by 820 samples.</w:t>
       </w:r>
     </w:p>
     <w:bookmarkEnd w:id="283"/>
@@ -4625,7 +4625,7 @@
         <w:pStyle w:val="FirstParagraph"/>
       </w:pPr>
       <w:r>
-        <w:t xml:space="preserve">The following table highlights the significant trends in Water Temperature within the Nassau River-St. Johns River Marshes Aquatic Preserve. The data indicate a Significantly increasing trend in Water Temperature from 1982 - 2024, based on the analysis of 36605 samples.</w:t>
+        <w:t xml:space="preserve">The following table highlights trends in Water Temperature within the Nassau River-St. Johns River Marshes Aquatic Preserve. A clear significantly increasing trend in Water Temperature was observed from 1982 - 2024, according to data from 36,605 samples.</w:t>
       </w:r>
     </w:p>
     <w:bookmarkEnd w:id="284"/>
@@ -4643,7 +4643,7 @@
         <w:pStyle w:val="FirstParagraph"/>
       </w:pPr>
       <w:r>
-        <w:t xml:space="preserve">Here, we present the analysis of pH trends at the Nassau River-St. Johns River Marshes Aquatic Preserve. Over the course of 1982 - 2024, a Significantly increasing trend was detected in pH, supported by 25407 samples.</w:t>
+        <w:t xml:space="preserve">The following table highlights trends in pH within the Nassau River-St. Johns River Marshes Aquatic Preserve. Over the course of 1982 - 2024, a significantly increasing trend was detected in pH, supported by 25,407 samples.</w:t>
       </w:r>
     </w:p>
     <w:bookmarkEnd w:id="285"/>
@@ -4671,7 +4671,7 @@
         <w:pStyle w:val="FirstParagraph"/>
       </w:pPr>
       <w:r>
-        <w:t xml:space="preserve">The following table highlights the significant trends in Chlorophyll a, Corrected for Pheophytin within the North Fork St. Lucie Aquatic Preserve. An analysis over 2002 - 2022 revealed a No significant trend in Chlorophyll a, Corrected for Pheophytin levels, with340 samples contributing to this finding.</w:t>
+        <w:t xml:space="preserve">The following table highlights trends in Chlorophyll a, Corrected for Pheophytin within the North Fork St. Lucie Aquatic Preserve. The data indicate no significant trend in Chlorophyll a, Corrected for Pheophytin from 2002 - 2022, based on the analysis of 340 samples.</w:t>
       </w:r>
     </w:p>
     <w:bookmarkEnd w:id="287"/>
@@ -4689,7 +4689,7 @@
         <w:pStyle w:val="FirstParagraph"/>
       </w:pPr>
       <w:r>
-        <w:t xml:space="preserve">The following table highlights the significant trends in Chlorophyll a, Uncorrected for Pheophytin within the North Fork St. Lucie Aquatic Preserve. A clear No significant trend in Chlorophyll a, Uncorrected for Pheophytin was observed from 1999 - 2022, according to data from 374 samples.</w:t>
+        <w:t xml:space="preserve">Here, we present the analysis of Chlorophyll a, Uncorrected for Pheophytin trends at the North Fork St. Lucie Aquatic Preserve. There was no significant trend in Chlorophyll a, Uncorrected for Pheophytin from 1999 - 2022, according to data from 374 samples.</w:t>
       </w:r>
     </w:p>
     <w:bookmarkEnd w:id="288"/>
@@ -4707,7 +4707,7 @@
         <w:pStyle w:val="FirstParagraph"/>
       </w:pPr>
       <w:r>
-        <w:t xml:space="preserve">Here, we present the analysis of Dissolved Oxygen trends at the North Fork St. Lucie Aquatic Preserve. A clear Significantly decreasing trend in Dissolved Oxygen was observed from 1989 - 2023, according to data from 5937 samples.</w:t>
+        <w:t xml:space="preserve">Here, we present the analysis of Dissolved Oxygen trends at the North Fork St. Lucie Aquatic Preserve. A clear significantly decreasing trend in Dissolved Oxygen was observed from 1989 - 2023, according to data from 5,937 samples.</w:t>
       </w:r>
     </w:p>
     <w:bookmarkEnd w:id="289"/>
@@ -4725,7 +4725,7 @@
         <w:pStyle w:val="FirstParagraph"/>
       </w:pPr>
       <w:r>
-        <w:t xml:space="preserve">The following table highlights the significant trends in Salinity within the North Fork St. Lucie Aquatic Preserve. The data indicate a Significantly decreasing trend in Salinity from 1994 - 2023, based on the analysis of 5436 samples.</w:t>
+        <w:t xml:space="preserve">This table outlines a key observation related to Salinity levels in the North Fork St. Lucie Aquatic Preserve. A clear significantly decreasing trend in Salinity was observed from 1994 - 2023, according to data from 5,436 samples.</w:t>
       </w:r>
     </w:p>
     <w:bookmarkEnd w:id="290"/>
@@ -4743,7 +4743,7 @@
         <w:pStyle w:val="FirstParagraph"/>
       </w:pPr>
       <w:r>
-        <w:t xml:space="preserve">The data reveals notable changes in Secchi Depth in the North Fork St. Lucie Aquatic Preserve over the study period. An analysis over 1996 - 2023 revealed a No significant trend in Secchi Depth levels, with1610 samples contributing to this finding.</w:t>
+        <w:t xml:space="preserve">This table outlines a key observation related to Secchi Depth levels in the North Fork St. Lucie Aquatic Preserve. Over the course of 1996 - 2023, no significant trend was detected in Secchi Depth, supported by 1,610 samples.</w:t>
       </w:r>
     </w:p>
     <w:bookmarkEnd w:id="291"/>
@@ -4761,7 +4761,7 @@
         <w:pStyle w:val="FirstParagraph"/>
       </w:pPr>
       <w:r>
-        <w:t xml:space="preserve">The data reveals notable changes in Total Nitrogen in the North Fork St. Lucie Aquatic Preserve over the study period. Over the course of 1999 - 2023, a No significant trend was detected in Total Nitrogen, supported by 528 samples.</w:t>
+        <w:t xml:space="preserve">Here, we present the analysis of Total Nitrogen trends at the North Fork St. Lucie Aquatic Preserve. Over the course of 1999 - 2023, no significant trend was detected in Total Nitrogen, supported by 528 samples.</w:t>
       </w:r>
     </w:p>
     <w:bookmarkEnd w:id="292"/>
@@ -4779,7 +4779,7 @@
         <w:pStyle w:val="FirstParagraph"/>
       </w:pPr>
       <w:r>
-        <w:t xml:space="preserve">Here, we present the analysis of Total Phosphorus trends at the North Fork St. Lucie Aquatic Preserve. The data indicate a Significantly decreasing trend in Total Phosphorus from 1999 - 2023, based on the analysis of 989 samples.</w:t>
+        <w:t xml:space="preserve">This table outlines a key observation related to Total Phosphorus levels in the North Fork St. Lucie Aquatic Preserve. A clear significantly decreasing trend in Total Phosphorus was observed from 1999 - 2023, according to data from 989 samples.</w:t>
       </w:r>
     </w:p>
     <w:bookmarkEnd w:id="293"/>
@@ -4797,7 +4797,7 @@
         <w:pStyle w:val="FirstParagraph"/>
       </w:pPr>
       <w:r>
-        <w:t xml:space="preserve">The following table highlights the significant trends in Total Suspended Solids within the North Fork St. Lucie Aquatic Preserve. A clear No significant trend in Total Suspended Solids was observed from 1999 - 2023, according to data from 975 samples.</w:t>
+        <w:t xml:space="preserve">This table outlines a key observation related to Total Suspended Solids levels in the North Fork St. Lucie Aquatic Preserve. The data indicate no significant trend in Total Suspended Solids from 1999 - 2023, based on the analysis of 975 samples.</w:t>
       </w:r>
     </w:p>
     <w:bookmarkEnd w:id="294"/>
@@ -4815,7 +4815,7 @@
         <w:pStyle w:val="FirstParagraph"/>
       </w:pPr>
       <w:r>
-        <w:t xml:space="preserve">The following table highlights the significant trends in Turbidity within the North Fork St. Lucie Aquatic Preserve. An analysis over 1999 - 2023 revealed a No significant trend in Turbidity levels, with484 samples contributing to this finding.</w:t>
+        <w:t xml:space="preserve">Here, we present the analysis of Turbidity trends at the North Fork St. Lucie Aquatic Preserve. The data indicate no significant trend in Turbidity from 1999 - 2023, based on the analysis of 484 samples.</w:t>
       </w:r>
     </w:p>
     <w:bookmarkEnd w:id="295"/>
@@ -4833,7 +4833,7 @@
         <w:pStyle w:val="FirstParagraph"/>
       </w:pPr>
       <w:r>
-        <w:t xml:space="preserve">This table outlines a key observation related to Water Temperature levels in the North Fork St. Lucie Aquatic Preserve. Over the course of 1989 - 2023, a Significantly increasing trend was detected in Water Temperature, supported by 6076 samples.</w:t>
+        <w:t xml:space="preserve">This table outlines a key observation related to Water Temperature levels in the North Fork St. Lucie Aquatic Preserve. Over the course of 1989 - 2023, a significantly increasing trend was detected in Water Temperature, supported by 6,076 samples.</w:t>
       </w:r>
     </w:p>
     <w:bookmarkEnd w:id="296"/>
@@ -4851,7 +4851,7 @@
         <w:pStyle w:val="FirstParagraph"/>
       </w:pPr>
       <w:r>
-        <w:t xml:space="preserve">The data reveals notable changes in pH in the North Fork St. Lucie Aquatic Preserve over the study period. The data indicate a Significantly decreasing trend in pH from 1989 - 2023, based on the analysis of 6010 samples.</w:t>
+        <w:t xml:space="preserve">This table outlines a key observation related to pH levels in the North Fork St. Lucie Aquatic Preserve. The data indicate a significantly decreasing trend in pH from 1989 - 2023, based on the analysis of 6,010 samples.</w:t>
       </w:r>
     </w:p>
     <w:bookmarkEnd w:id="297"/>
@@ -4879,7 +4879,7 @@
         <w:pStyle w:val="FirstParagraph"/>
       </w:pPr>
       <w:r>
-        <w:t xml:space="preserve">This table outlines a key observation related to Chlorophyll a, Corrected for Pheophytin levels in the Pellicer Creek Aquatic Preserve. A clear No significant trend in Chlorophyll a, Corrected for Pheophytin was observed from 2002 - 2021, according to data from 3913 samples.</w:t>
+        <w:t xml:space="preserve">This table outlines a key observation related to Chlorophyll a, Corrected for Pheophytin levels in the Pellicer Creek Aquatic Preserve. The data indicate no significant trend in Chlorophyll a, Corrected for Pheophytin from 2002 - 2021, based on the analysis of 3,913 samples.</w:t>
       </w:r>
     </w:p>
     <w:bookmarkEnd w:id="299"/>
@@ -4897,7 +4897,7 @@
         <w:pStyle w:val="FirstParagraph"/>
       </w:pPr>
       <w:r>
-        <w:t xml:space="preserve">The data reveals notable changes in Chlorophyll a, Uncorrected for Pheophytin in the Pellicer Creek Aquatic Preserve over the study period. An analysis over 2002 - 2021 revealed a No significant trend in Chlorophyll a, Uncorrected for Pheophytin levels, with3008 samples contributing to this finding.</w:t>
+        <w:t xml:space="preserve">This table outlines a key observation related to Chlorophyll a, Uncorrected for Pheophytin levels in the Pellicer Creek Aquatic Preserve. An analysis over 2002 - 2021 revealed no significant trend in Chlorophyll a, Uncorrected for Pheophytin levels, with 3,008 samples contributing to this finding.</w:t>
       </w:r>
     </w:p>
     <w:bookmarkEnd w:id="300"/>
@@ -4915,7 +4915,7 @@
         <w:pStyle w:val="FirstParagraph"/>
       </w:pPr>
       <w:r>
-        <w:t xml:space="preserve">The data reveals notable changes in Dissolved Oxygen in the Pellicer Creek Aquatic Preserve over the study period. The data indicate a No significant trend in Dissolved Oxygen from 2002 - 2022, based on the analysis of 1700 samples.</w:t>
+        <w:t xml:space="preserve">The following table highlights trends in Dissolved Oxygen within the Pellicer Creek Aquatic Preserve. The data indicate no significant trend in Dissolved Oxygen from 2002 - 2022, based on the analysis of 1,700 samples.</w:t>
       </w:r>
     </w:p>
     <w:bookmarkEnd w:id="301"/>
@@ -4933,7 +4933,7 @@
         <w:pStyle w:val="FirstParagraph"/>
       </w:pPr>
       <w:r>
-        <w:t xml:space="preserve">The data reveals notable changes in Dissolved Oxygen Saturation in the Pellicer Creek Aquatic Preserve over the study period. The data indicate a Significantly increasing trend in Dissolved Oxygen Saturation from 2004 - 2022, based on the analysis of 159 samples.</w:t>
+        <w:t xml:space="preserve">Here, we present the analysis of Dissolved Oxygen Saturation trends at the Pellicer Creek Aquatic Preserve. An analysis over 2004 - 2022 revealed a significantly increasing trend in Dissolved Oxygen Saturation levels, with 159 samples contributing to this finding.</w:t>
       </w:r>
     </w:p>
     <w:bookmarkEnd w:id="302"/>
@@ -4951,7 +4951,7 @@
         <w:pStyle w:val="FirstParagraph"/>
       </w:pPr>
       <w:r>
-        <w:t xml:space="preserve">The following table highlights the significant trends in Salinity within the Pellicer Creek Aquatic Preserve. A clear No significant trend in Salinity was observed from 2002 - 2022, according to data from 2465 samples.</w:t>
+        <w:t xml:space="preserve">Here, we present the analysis of Salinity trends at the Pellicer Creek Aquatic Preserve. Over the course of 2002 - 2022, no significant trend was detected in Salinity, supported by 2,465 samples.</w:t>
       </w:r>
     </w:p>
     <w:bookmarkEnd w:id="303"/>
@@ -4969,7 +4969,7 @@
         <w:pStyle w:val="FirstParagraph"/>
       </w:pPr>
       <w:r>
-        <w:t xml:space="preserve">This table outlines a key observation related to Secchi Depth levels in the Pellicer Creek Aquatic Preserve. An analysis over 2002 - 2022 revealed a No significant trend in Secchi Depth levels, with374 samples contributing to this finding.</w:t>
+        <w:t xml:space="preserve">The analysis here tests for changes in Secchi Depth in the Pellicer Creek Aquatic Preserve over the study period. Over the course of 2002 - 2022, no significant trend was detected in Secchi Depth, supported by 374 samples.</w:t>
       </w:r>
     </w:p>
     <w:bookmarkEnd w:id="304"/>
@@ -4987,7 +4987,7 @@
         <w:pStyle w:val="FirstParagraph"/>
       </w:pPr>
       <w:r>
-        <w:t xml:space="preserve">The data reveals notable changes in Total Nitrogen in the Pellicer Creek Aquatic Preserve over the study period. The data indicate a Significantly increasing trend in Total Nitrogen from 2002 - 2021, based on the analysis of 1863 samples.</w:t>
+        <w:t xml:space="preserve">The analysis here tests for changes in Total Nitrogen in the Pellicer Creek Aquatic Preserve over the study period. Over the course of 2002 - 2021, a significantly increasing trend was detected in Total Nitrogen, supported by 1,863 samples.</w:t>
       </w:r>
     </w:p>
     <w:bookmarkEnd w:id="305"/>
@@ -5005,7 +5005,7 @@
         <w:pStyle w:val="FirstParagraph"/>
       </w:pPr>
       <w:r>
-        <w:t xml:space="preserve">This table outlines a key observation related to Total Phosphorus levels in the Pellicer Creek Aquatic Preserve. The data indicate a No significant trend in Total Phosphorus from 2002 - 2021, based on the analysis of 2946 samples.</w:t>
+        <w:t xml:space="preserve">The following table highlights trends in Total Phosphorus within the Pellicer Creek Aquatic Preserve. Over the course of 2002 - 2021, no significant trend was detected in Total Phosphorus, supported by 2,946 samples.</w:t>
       </w:r>
     </w:p>
     <w:bookmarkEnd w:id="306"/>
@@ -5023,7 +5023,7 @@
         <w:pStyle w:val="FirstParagraph"/>
       </w:pPr>
       <w:r>
-        <w:t xml:space="preserve">Here, we present the analysis of Total Suspended Solids trends at the Pellicer Creek Aquatic Preserve. Over the course of 2005 - 2021, a No significant trend was detected in Total Suspended Solids, supported by 1219 samples.</w:t>
+        <w:t xml:space="preserve">Here, we present the analysis of Total Suspended Solids trends at the Pellicer Creek Aquatic Preserve. There was no significant trend in Total Suspended Solids from 2005 - 2021, according to data from 1,219 samples.</w:t>
       </w:r>
     </w:p>
     <w:bookmarkEnd w:id="307"/>
@@ -5041,7 +5041,7 @@
         <w:pStyle w:val="FirstParagraph"/>
       </w:pPr>
       <w:r>
-        <w:t xml:space="preserve">The following table highlights the significant trends in Water Temperature within the Pellicer Creek Aquatic Preserve. An analysis over 2002 - 2022 revealed a No significant trend in Water Temperature levels, with1760 samples contributing to this finding.</w:t>
+        <w:t xml:space="preserve">This table outlines a key observation related to Water Temperature levels in the Pellicer Creek Aquatic Preserve. There was no significant trend in Water Temperature from 2002 - 2022, according to data from 1,760 samples.</w:t>
       </w:r>
     </w:p>
     <w:bookmarkEnd w:id="308"/>
@@ -5059,7 +5059,7 @@
         <w:pStyle w:val="FirstParagraph"/>
       </w:pPr>
       <w:r>
-        <w:t xml:space="preserve">This table outlines a key observation related to pH levels in the Pellicer Creek Aquatic Preserve. Over the course of 2002 - 2022, a Significantly decreasing trend was detected in pH, supported by 1692 samples.</w:t>
+        <w:t xml:space="preserve">The analysis here tests for changes in pH in the Pellicer Creek Aquatic Preserve over the study period. Over the course of 2002 - 2022, a significantly decreasing trend was detected in pH, supported by 1,692 samples.</w:t>
       </w:r>
     </w:p>
     <w:bookmarkEnd w:id="309"/>
@@ -5087,7 +5087,7 @@
         <w:pStyle w:val="FirstParagraph"/>
       </w:pPr>
       <w:r>
-        <w:t xml:space="preserve">The data reveals notable changes in Chlorophyll a, Corrected for Pheophytin in the Pine Island Sound Aquatic Preserve over the study period. Over the course of 2001 - 2023, a No significant trend was detected in Chlorophyll a, Corrected for Pheophytin, supported by 2027 samples.</w:t>
+        <w:t xml:space="preserve">This table outlines a key observation related to Chlorophyll a, Corrected for Pheophytin levels in the Pine Island Sound Aquatic Preserve. There was no significant trend in Chlorophyll a, Corrected for Pheophytin from 2001 - 2023, according to data from 2,027 samples.</w:t>
       </w:r>
     </w:p>
     <w:bookmarkEnd w:id="311"/>
@@ -5105,7 +5105,7 @@
         <w:pStyle w:val="FirstParagraph"/>
       </w:pPr>
       <w:r>
-        <w:t xml:space="preserve">Here, we present the analysis of Chlorophyll a, Uncorrected for Pheophytin trends at the Pine Island Sound Aquatic Preserve. A clear No significant trend in Chlorophyll a, Uncorrected for Pheophytin was observed from 1999 - 2023, according to data from 959 samples.</w:t>
+        <w:t xml:space="preserve">The following table highlights trends in Chlorophyll a, Uncorrected for Pheophytin within the Pine Island Sound Aquatic Preserve. There was no significant trend in Chlorophyll a, Uncorrected for Pheophytin from 1999 - 2023, according to data from 959 samples.</w:t>
       </w:r>
     </w:p>
     <w:bookmarkEnd w:id="312"/>
@@ -5123,7 +5123,7 @@
         <w:pStyle w:val="FirstParagraph"/>
       </w:pPr>
       <w:r>
-        <w:t xml:space="preserve">Here, we present the analysis of Colored Dissolved Organic Matter trends at the Pine Island Sound Aquatic Preserve. An analysis over 2001 - 2023 revealed a No significant trend in Colored Dissolved Organic Matter levels, with1179 samples contributing to this finding.</w:t>
+        <w:t xml:space="preserve">This table outlines a key observation related to Colored Dissolved Organic Matter levels in the Pine Island Sound Aquatic Preserve. Over the course of 2001 - 2023, no significant trend was detected in Colored Dissolved Organic Matter, supported by 1,179 samples.</w:t>
       </w:r>
     </w:p>
     <w:bookmarkEnd w:id="313"/>
@@ -5141,7 +5141,7 @@
         <w:pStyle w:val="FirstParagraph"/>
       </w:pPr>
       <w:r>
-        <w:t xml:space="preserve">This table outlines a key observation related to Dissolved Oxygen levels in the Pine Island Sound Aquatic Preserve. An analysis over 1985 - 2023 revealed a Significantly decreasing trend in Dissolved Oxygen levels, with27988 samples contributing to this finding.</w:t>
+        <w:t xml:space="preserve">This table outlines a key observation related to Dissolved Oxygen levels in the Pine Island Sound Aquatic Preserve. A clear significantly decreasing trend in Dissolved Oxygen was observed from 1985 - 2023, according to data from 27,988 samples.</w:t>
       </w:r>
     </w:p>
     <w:bookmarkEnd w:id="314"/>
@@ -5159,7 +5159,7 @@
         <w:pStyle w:val="FirstParagraph"/>
       </w:pPr>
       <w:r>
-        <w:t xml:space="preserve">The following table highlights the significant trends in Dissolved Oxygen Saturation within the Pine Island Sound Aquatic Preserve. Over the course of 2014 - 2023, a Significantly increasing trend was detected in Dissolved Oxygen Saturation, supported by 1780 samples.</w:t>
+        <w:t xml:space="preserve">Here, we present the analysis of Dissolved Oxygen Saturation trends at the Pine Island Sound Aquatic Preserve. A clear significantly increasing trend in Dissolved Oxygen Saturation was observed from 2014 - 2023, according to data from 1,780 samples.</w:t>
       </w:r>
     </w:p>
     <w:bookmarkEnd w:id="315"/>
@@ -5177,7 +5177,7 @@
         <w:pStyle w:val="FirstParagraph"/>
       </w:pPr>
       <w:r>
-        <w:t xml:space="preserve">This table outlines a key observation related to Salinity levels in the Pine Island Sound Aquatic Preserve. The data indicate a Significantly decreasing trend in Salinity from 1954 - 2023, based on the analysis of 26638 samples.</w:t>
+        <w:t xml:space="preserve">This table outlines a key observation related to Salinity levels in the Pine Island Sound Aquatic Preserve. A clear significantly decreasing trend in Salinity was observed from 1954 - 2023, according to data from 26,638 samples.</w:t>
       </w:r>
     </w:p>
     <w:bookmarkEnd w:id="316"/>
@@ -5195,7 +5195,7 @@
         <w:pStyle w:val="FirstParagraph"/>
       </w:pPr>
       <w:r>
-        <w:t xml:space="preserve">The data reveals notable changes in Secchi Depth in the Pine Island Sound Aquatic Preserve over the study period. The data indicate a Significantly increasing trend in Secchi Depth from 1994 - 2023, based on the analysis of 16231 samples.</w:t>
+        <w:t xml:space="preserve">The analysis here tests for changes in Secchi Depth in the Pine Island Sound Aquatic Preserve over the study period. An analysis over 1994 - 2023 revealed a significantly increasing trend in Secchi Depth levels, with 16,231 samples contributing to this finding.</w:t>
       </w:r>
     </w:p>
     <w:bookmarkEnd w:id="317"/>
@@ -5213,7 +5213,7 @@
         <w:pStyle w:val="FirstParagraph"/>
       </w:pPr>
       <w:r>
-        <w:t xml:space="preserve">The following table highlights the significant trends in Total Nitrogen within the Pine Island Sound Aquatic Preserve. The data indicate a Significantly increasing trend in Total Nitrogen from 1995 - 2023, based on the analysis of 4100 samples.</w:t>
+        <w:t xml:space="preserve">The following table highlights trends in Total Nitrogen within the Pine Island Sound Aquatic Preserve. A clear significantly increasing trend in Total Nitrogen was observed from 1995 - 2023, according to data from 4,100 samples.</w:t>
       </w:r>
     </w:p>
     <w:bookmarkEnd w:id="318"/>
@@ -5231,7 +5231,7 @@
         <w:pStyle w:val="FirstParagraph"/>
       </w:pPr>
       <w:r>
-        <w:t xml:space="preserve">Here, we present the analysis of Total Phosphorus trends at the Pine Island Sound Aquatic Preserve. The data indicate a No significant trend in Total Phosphorus from 1998 - 2023, based on the analysis of 2649 samples.</w:t>
+        <w:t xml:space="preserve">This table outlines a key observation related to Total Phosphorus levels in the Pine Island Sound Aquatic Preserve. The data indicate no significant trend in Total Phosphorus from 1998 - 2023, based on the analysis of 2,649 samples.</w:t>
       </w:r>
     </w:p>
     <w:bookmarkEnd w:id="319"/>
@@ -5249,7 +5249,7 @@
         <w:pStyle w:val="FirstParagraph"/>
       </w:pPr>
       <w:r>
-        <w:t xml:space="preserve">Here, we present the analysis of Total Suspended Solids trends at the Pine Island Sound Aquatic Preserve. An analysis over 1987 - 2023 revealed a No significant trend in Total Suspended Solids levels, with2520 samples contributing to this finding.</w:t>
+        <w:t xml:space="preserve">Here, we present the analysis of Total Suspended Solids trends at the Pine Island Sound Aquatic Preserve. There was no significant trend in Total Suspended Solids from 1987 - 2023, according to data from 2,520 samples.</w:t>
       </w:r>
     </w:p>
     <w:bookmarkEnd w:id="320"/>
@@ -5267,7 +5267,7 @@
         <w:pStyle w:val="FirstParagraph"/>
       </w:pPr>
       <w:r>
-        <w:t xml:space="preserve">Here, we present the analysis of Turbidity trends at the Pine Island Sound Aquatic Preserve. Over the course of 1995 - 2023, a No significant trend was detected in Turbidity, supported by 5445 samples.</w:t>
+        <w:t xml:space="preserve">The analysis here tests for changes in Turbidity in the Pine Island Sound Aquatic Preserve over the study period. Over the course of 1995 - 2023, no significant trend was detected in Turbidity, supported by 5,445 samples.</w:t>
       </w:r>
     </w:p>
     <w:bookmarkEnd w:id="321"/>
@@ -5285,7 +5285,7 @@
         <w:pStyle w:val="FirstParagraph"/>
       </w:pPr>
       <w:r>
-        <w:t xml:space="preserve">This table outlines a key observation related to Water Temperature levels in the Pine Island Sound Aquatic Preserve. An analysis over 1954 - 2023 revealed a Significantly increasing trend in Water Temperature levels, with29796 samples contributing to this finding.</w:t>
+        <w:t xml:space="preserve">This table outlines a key observation related to Water Temperature levels in the Pine Island Sound Aquatic Preserve. A clear significantly increasing trend in Water Temperature was observed from 1954 - 2023, according to data from 29,796 samples.</w:t>
       </w:r>
     </w:p>
     <w:bookmarkEnd w:id="322"/>
@@ -5303,7 +5303,7 @@
         <w:pStyle w:val="FirstParagraph"/>
       </w:pPr>
       <w:r>
-        <w:t xml:space="preserve">This table outlines a key observation related to pH levels in the Pine Island Sound Aquatic Preserve. Over the course of 1955 - 2023, a No significant trend was detected in pH, supported by 25506 samples.</w:t>
+        <w:t xml:space="preserve">Here, we present the analysis of pH trends at the Pine Island Sound Aquatic Preserve. There was no significant trend in pH from 1955 - 2023, according to data from 25,506 samples.</w:t>
       </w:r>
     </w:p>
     <w:bookmarkEnd w:id="323"/>
@@ -5331,7 +5331,7 @@
         <w:pStyle w:val="FirstParagraph"/>
       </w:pPr>
       <w:r>
-        <w:t xml:space="preserve">Here, we present the analysis of Chlorophyll a, Corrected for Pheophytin trends at the Pinellas County Aquatic Preserve. The data indicate a No significant trend in Chlorophyll a, Corrected for Pheophytin from 2000 - 2023, based on the analysis of 3048 samples.</w:t>
+        <w:t xml:space="preserve">Here, we present the analysis of Chlorophyll a, Corrected for Pheophytin trends at the Pinellas County Aquatic Preserve. The data indicate no significant trend in Chlorophyll a, Corrected for Pheophytin from 2000 - 2023, based on the analysis of 3,048 samples.</w:t>
       </w:r>
     </w:p>
     <w:bookmarkEnd w:id="325"/>
@@ -5349,7 +5349,7 @@
         <w:pStyle w:val="FirstParagraph"/>
       </w:pPr>
       <w:r>
-        <w:t xml:space="preserve">The following table highlights the significant trends in Chlorophyll a, Uncorrected for Pheophytin within the Pinellas County Aquatic Preserve. The data indicate a Significantly increasing trend in Chlorophyll a, Uncorrected for Pheophytin from 1999 - 2023, based on the analysis of 6190 samples.</w:t>
+        <w:t xml:space="preserve">The following table highlights trends in Chlorophyll a, Uncorrected for Pheophytin within the Pinellas County Aquatic Preserve. The data indicate a significantly increasing trend in Chlorophyll a, Uncorrected for Pheophytin from 1999 - 2023, based on the analysis of 6,190 samples.</w:t>
       </w:r>
     </w:p>
     <w:bookmarkEnd w:id="326"/>
@@ -5367,7 +5367,7 @@
         <w:pStyle w:val="FirstParagraph"/>
       </w:pPr>
       <w:r>
-        <w:t xml:space="preserve">The data reveals notable changes in Colored Dissolved Organic Matter in the Pinellas County Aquatic Preserve over the study period. An analysis over 2001 - 2023 revealed a Significantly increasing trend in Colored Dissolved Organic Matter levels, with828 samples contributing to this finding.</w:t>
+        <w:t xml:space="preserve">This table outlines a key observation related to Colored Dissolved Organic Matter levels in the Pinellas County Aquatic Preserve. The data indicate a significantly increasing trend in Colored Dissolved Organic Matter from 2001 - 2023, based on the analysis of 828 samples.</w:t>
       </w:r>
     </w:p>
     <w:bookmarkEnd w:id="327"/>
@@ -5385,7 +5385,7 @@
         <w:pStyle w:val="FirstParagraph"/>
       </w:pPr>
       <w:r>
-        <w:t xml:space="preserve">Here, we present the analysis of Dissolved Oxygen trends at the Pinellas County Aquatic Preserve. Over the course of 1974 - 2023, a No significant trend was detected in Dissolved Oxygen, supported by 90162 samples.</w:t>
+        <w:t xml:space="preserve">The analysis here tests for changes in Dissolved Oxygen in the Pinellas County Aquatic Preserve over the study period. Over the course of 1974 - 2023, no significant trend was detected in Dissolved Oxygen, supported by 90,162 samples.</w:t>
       </w:r>
     </w:p>
     <w:bookmarkEnd w:id="328"/>
@@ -5403,7 +5403,7 @@
         <w:pStyle w:val="FirstParagraph"/>
       </w:pPr>
       <w:r>
-        <w:t xml:space="preserve">The following table highlights the significant trends in Dissolved Oxygen Saturation within the Pinellas County Aquatic Preserve. Over the course of 1992 - 2023, a Significantly increasing trend was detected in Dissolved Oxygen Saturation, supported by 29352 samples.</w:t>
+        <w:t xml:space="preserve">The analysis here tests for changes in Dissolved Oxygen Saturation in the Pinellas County Aquatic Preserve over the study period. The data indicate a significantly increasing trend in Dissolved Oxygen Saturation from 1992 - 2023, based on the analysis of 29,352 samples.</w:t>
       </w:r>
     </w:p>
     <w:bookmarkEnd w:id="329"/>
@@ -5421,7 +5421,7 @@
         <w:pStyle w:val="FirstParagraph"/>
       </w:pPr>
       <w:r>
-        <w:t xml:space="preserve">This table outlines a key observation related to Salinity levels in the Pinellas County Aquatic Preserve. The data indicate a Significantly decreasing trend in Salinity from 1954 - 2023, based on the analysis of 87672 samples.</w:t>
+        <w:t xml:space="preserve">The analysis here tests for changes in Salinity in the Pinellas County Aquatic Preserve over the study period. A clear significantly decreasing trend in Salinity was observed from 1954 - 2023, according to data from 87,672 samples.</w:t>
       </w:r>
     </w:p>
     <w:bookmarkEnd w:id="330"/>
@@ -5439,7 +5439,7 @@
         <w:pStyle w:val="FirstParagraph"/>
       </w:pPr>
       <w:r>
-        <w:t xml:space="preserve">Here, we present the analysis of Secchi Depth trends at the Pinellas County Aquatic Preserve. The data indicate a Significantly increasing trend in Secchi Depth from 1994 - 2023, based on the analysis of 25859 samples.</w:t>
+        <w:t xml:space="preserve">The following table highlights trends in Secchi Depth within the Pinellas County Aquatic Preserve. A clear significantly increasing trend in Secchi Depth was observed from 1994 - 2023, according to data from 25,859 samples.</w:t>
       </w:r>
     </w:p>
     <w:bookmarkEnd w:id="331"/>
@@ -5457,7 +5457,7 @@
         <w:pStyle w:val="FirstParagraph"/>
       </w:pPr>
       <w:r>
-        <w:t xml:space="preserve">Here, we present the analysis of Total Nitrogen trends at the Pinellas County Aquatic Preserve. A clear Significantly decreasing trend in Total Nitrogen was observed from 1999 - 2023, according to data from 15524 samples.</w:t>
+        <w:t xml:space="preserve">The analysis here tests for changes in Total Nitrogen in the Pinellas County Aquatic Preserve over the study period. A clear significantly decreasing trend in Total Nitrogen was observed from 1999 - 2023, according to data from 15,524 samples.</w:t>
       </w:r>
     </w:p>
     <w:bookmarkEnd w:id="332"/>
@@ -5475,7 +5475,7 @@
         <w:pStyle w:val="FirstParagraph"/>
       </w:pPr>
       <w:r>
-        <w:t xml:space="preserve">The following table highlights the significant trends in Total Phosphorus within the Pinellas County Aquatic Preserve. The data indicate a No significant trend in Total Phosphorus from 1999 - 2023, based on the analysis of 15236 samples.</w:t>
+        <w:t xml:space="preserve">This table outlines a key observation related to Total Phosphorus levels in the Pinellas County Aquatic Preserve. There was no significant trend in Total Phosphorus from 1999 - 2023, according to data from 15,236 samples.</w:t>
       </w:r>
     </w:p>
     <w:bookmarkEnd w:id="333"/>
@@ -5493,7 +5493,7 @@
         <w:pStyle w:val="FirstParagraph"/>
       </w:pPr>
       <w:r>
-        <w:t xml:space="preserve">This table outlines a key observation related to Total Suspended Solids levels in the Pinellas County Aquatic Preserve. Over the course of 2000 - 2023, a Significantly decreasing trend was detected in Total Suspended Solids, supported by 11748 samples.</w:t>
+        <w:t xml:space="preserve">The analysis here tests for changes in Total Suspended Solids in the Pinellas County Aquatic Preserve over the study period. A clear significantly decreasing trend in Total Suspended Solids was observed from 2000 - 2023, according to data from 11,748 samples.</w:t>
       </w:r>
     </w:p>
     <w:bookmarkEnd w:id="334"/>
@@ -5511,7 +5511,7 @@
         <w:pStyle w:val="FirstParagraph"/>
       </w:pPr>
       <w:r>
-        <w:t xml:space="preserve">The following table highlights the significant trends in Turbidity within the Pinellas County Aquatic Preserve. The data indicate a No significant trend in Turbidity from 1995 - 2023, based on the analysis of 20740 samples.</w:t>
+        <w:t xml:space="preserve">The analysis here tests for changes in Turbidity in the Pinellas County Aquatic Preserve over the study period. The data indicate no significant trend in Turbidity from 1995 - 2023, based on the analysis of 20,740 samples.</w:t>
       </w:r>
     </w:p>
     <w:bookmarkEnd w:id="335"/>
@@ -5529,7 +5529,7 @@
         <w:pStyle w:val="FirstParagraph"/>
       </w:pPr>
       <w:r>
-        <w:t xml:space="preserve">The following table highlights the significant trends in Water Temperature within the Pinellas County Aquatic Preserve. A clear Significantly increasing trend in Water Temperature was observed from 1954 - 2023, according to data from 95789 samples.</w:t>
+        <w:t xml:space="preserve">This table outlines a key observation related to Water Temperature levels in the Pinellas County Aquatic Preserve. An analysis over 1954 - 2023 revealed a significantly increasing trend in Water Temperature levels, with 95,789 samples contributing to this finding.</w:t>
       </w:r>
     </w:p>
     <w:bookmarkEnd w:id="336"/>
@@ -5547,7 +5547,7 @@
         <w:pStyle w:val="FirstParagraph"/>
       </w:pPr>
       <w:r>
-        <w:t xml:space="preserve">This table outlines a key observation related to pH levels in the Pinellas County Aquatic Preserve. A clear Significantly decreasing trend in pH was observed from 1955 - 2023, according to data from 85325 samples.</w:t>
+        <w:t xml:space="preserve">This table outlines a key observation related to pH levels in the Pinellas County Aquatic Preserve. An analysis over 1955 - 2023 revealed a significantly decreasing trend in pH levels, with 85,325 samples contributing to this finding.</w:t>
       </w:r>
     </w:p>
     <w:bookmarkEnd w:id="337"/>
@@ -5575,7 +5575,7 @@
         <w:pStyle w:val="FirstParagraph"/>
       </w:pPr>
       <w:r>
-        <w:t xml:space="preserve">This table outlines a key observation related to Chlorophyll a, Corrected for Pheophytin levels in the Rocky Bayou State Park Aquatic Preserve. An analysis over 2012 - 2023 revealed a Significantly decreasing trend in Chlorophyll a, Corrected for Pheophytin levels, with110 samples contributing to this finding.</w:t>
+        <w:t xml:space="preserve">The following table highlights trends in Chlorophyll a, Corrected for Pheophytin within the Rocky Bayou State Park Aquatic Preserve. The data indicate a significantly decreasing trend in Chlorophyll a, Corrected for Pheophytin from 2012 - 2023, based on the analysis of 110 samples.</w:t>
       </w:r>
     </w:p>
     <w:bookmarkEnd w:id="339"/>
@@ -5593,7 +5593,7 @@
         <w:pStyle w:val="FirstParagraph"/>
       </w:pPr>
       <w:r>
-        <w:t xml:space="preserve">Here, we present the analysis of Chlorophyll a, Uncorrected for Pheophytin trends at the Rocky Bayou State Park Aquatic Preserve. The data indicate a No significant trend in Chlorophyll a, Uncorrected for Pheophytin from 2001 - 2023, based on the analysis of 459 samples.</w:t>
+        <w:t xml:space="preserve">This table outlines a key observation related to Chlorophyll a, Uncorrected for Pheophytin levels in the Rocky Bayou State Park Aquatic Preserve. The data indicate no significant trend in Chlorophyll a, Uncorrected for Pheophytin from 2001 - 2023, based on the analysis of 459 samples.</w:t>
       </w:r>
     </w:p>
     <w:bookmarkEnd w:id="340"/>
@@ -5611,7 +5611,7 @@
         <w:pStyle w:val="FirstParagraph"/>
       </w:pPr>
       <w:r>
-        <w:t xml:space="preserve">This table outlines a key observation related to Colored Dissolved Organic Matter levels in the Rocky Bayou State Park Aquatic Preserve. An analysis over 2001 - 2023 revealed a No significant trend in Colored Dissolved Organic Matter levels, with129 samples contributing to this finding.</w:t>
+        <w:t xml:space="preserve">The following table highlights trends in Colored Dissolved Organic Matter within the Rocky Bayou State Park Aquatic Preserve. An analysis over 2001 - 2023 revealed no significant trend in Colored Dissolved Organic Matter levels, with 129 samples contributing to this finding.</w:t>
       </w:r>
     </w:p>
     <w:bookmarkEnd w:id="341"/>
@@ -5629,7 +5629,7 @@
         <w:pStyle w:val="FirstParagraph"/>
       </w:pPr>
       <w:r>
-        <w:t xml:space="preserve">The following table highlights the significant trends in Dissolved Oxygen within the Rocky Bayou State Park Aquatic Preserve. A clear Significantly increasing trend in Dissolved Oxygen was observed from 1994 - 2022, according to data from 642 samples.</w:t>
+        <w:t xml:space="preserve">The analysis here tests for changes in Dissolved Oxygen in the Rocky Bayou State Park Aquatic Preserve over the study period. A clear significantly increasing trend in Dissolved Oxygen was observed from 1994 - 2022, according to data from 642 samples.</w:t>
       </w:r>
     </w:p>
     <w:bookmarkEnd w:id="342"/>
@@ -5647,7 +5647,7 @@
         <w:pStyle w:val="FirstParagraph"/>
       </w:pPr>
       <w:r>
-        <w:t xml:space="preserve">The following table highlights the significant trends in Dissolved Oxygen Saturation within the Rocky Bayou State Park Aquatic Preserve. The data indicate a Significantly increasing trend in Dissolved Oxygen Saturation from 2000 - 2022, based on the analysis of 610 samples.</w:t>
+        <w:t xml:space="preserve">This table outlines a key observation related to Dissolved Oxygen Saturation levels in the Rocky Bayou State Park Aquatic Preserve. Over the course of 2000 - 2022, a significantly increasing trend was detected in Dissolved Oxygen Saturation, supported by 610 samples.</w:t>
       </w:r>
     </w:p>
     <w:bookmarkEnd w:id="343"/>
@@ -5665,7 +5665,7 @@
         <w:pStyle w:val="FirstParagraph"/>
       </w:pPr>
       <w:r>
-        <w:t xml:space="preserve">This table outlines a key observation related to Salinity levels in the Rocky Bayou State Park Aquatic Preserve. The data indicate a No significant trend in Salinity from 1994 - 2022, based on the analysis of 629 samples.</w:t>
+        <w:t xml:space="preserve">This table outlines a key observation related to Salinity levels in the Rocky Bayou State Park Aquatic Preserve. An analysis over 1994 - 2022 revealed no significant trend in Salinity levels, with 629 samples contributing to this finding.</w:t>
       </w:r>
     </w:p>
     <w:bookmarkEnd w:id="344"/>
@@ -5683,7 +5683,7 @@
         <w:pStyle w:val="FirstParagraph"/>
       </w:pPr>
       <w:r>
-        <w:t xml:space="preserve">Here, we present the analysis of Secchi Depth trends at the Rocky Bayou State Park Aquatic Preserve. The data indicate a Significantly decreasing trend in Secchi Depth from 1995 - 2023, based on the analysis of 466 samples.</w:t>
+        <w:t xml:space="preserve">The analysis here tests for changes in Secchi Depth in the Rocky Bayou State Park Aquatic Preserve over the study period. An analysis over 1995 - 2023 revealed a significantly decreasing trend in Secchi Depth levels, with 466 samples contributing to this finding.</w:t>
       </w:r>
     </w:p>
     <w:bookmarkEnd w:id="345"/>
@@ -5701,7 +5701,7 @@
         <w:pStyle w:val="FirstParagraph"/>
       </w:pPr>
       <w:r>
-        <w:t xml:space="preserve">Here, we present the analysis of Total Nitrogen trends at the Rocky Bayou State Park Aquatic Preserve. A clear Significantly increasing trend in Total Nitrogen was observed from 2001 - 2023, according to data from 639 samples.</w:t>
+        <w:t xml:space="preserve">Here, we present the analysis of Total Nitrogen trends at the Rocky Bayou State Park Aquatic Preserve. An analysis over 2001 - 2023 revealed a significantly increasing trend in Total Nitrogen levels, with 639 samples contributing to this finding.</w:t>
       </w:r>
     </w:p>
     <w:bookmarkEnd w:id="346"/>
@@ -5719,7 +5719,7 @@
         <w:pStyle w:val="FirstParagraph"/>
       </w:pPr>
       <w:r>
-        <w:t xml:space="preserve">The data reveals notable changes in Total Phosphorus in the Rocky Bayou State Park Aquatic Preserve over the study period. The data indicate a Significantly increasing trend in Total Phosphorus from 2001 - 2023, based on the analysis of 470 samples.</w:t>
+        <w:t xml:space="preserve">This table outlines a key observation related to Total Phosphorus levels in the Rocky Bayou State Park Aquatic Preserve. A clear significantly increasing trend in Total Phosphorus was observed from 2001 - 2023, according to data from 470 samples.</w:t>
       </w:r>
     </w:p>
     <w:bookmarkEnd w:id="347"/>
@@ -5737,7 +5737,7 @@
         <w:pStyle w:val="FirstParagraph"/>
       </w:pPr>
       <w:r>
-        <w:t xml:space="preserve">The following table highlights the significant trends in Turbidity within the Rocky Bayou State Park Aquatic Preserve. Over the course of 2008 - 2018, a Significantly decreasing trend was detected in Turbidity, supported by 221 samples.</w:t>
+        <w:t xml:space="preserve">This table outlines a key observation related to Turbidity levels in the Rocky Bayou State Park Aquatic Preserve. A clear significantly decreasing trend in Turbidity was observed from 2008 - 2018, according to data from 221 samples.</w:t>
       </w:r>
     </w:p>
     <w:bookmarkEnd w:id="348"/>
@@ -5755,7 +5755,7 @@
         <w:pStyle w:val="FirstParagraph"/>
       </w:pPr>
       <w:r>
-        <w:t xml:space="preserve">The data reveals notable changes in Water Temperature in the Rocky Bayou State Park Aquatic Preserve over the study period. The data indicate a No significant trend in Water Temperature from 1994 - 2022, based on the analysis of 334 samples.</w:t>
+        <w:t xml:space="preserve">The analysis here tests for changes in Water Temperature in the Rocky Bayou State Park Aquatic Preserve over the study period. Over the course of 1994 - 2022, no significant trend was detected in Water Temperature, supported by 334 samples.</w:t>
       </w:r>
     </w:p>
     <w:bookmarkEnd w:id="349"/>
@@ -5773,7 +5773,7 @@
         <w:pStyle w:val="FirstParagraph"/>
       </w:pPr>
       <w:r>
-        <w:t xml:space="preserve">The data reveals notable changes in pH in the Rocky Bayou State Park Aquatic Preserve over the study period. Over the course of 1994 - 2022, a No significant trend was detected in pH, supported by 638 samples.</w:t>
+        <w:t xml:space="preserve">This table outlines a key observation related to pH levels in the Rocky Bayou State Park Aquatic Preserve. There was no significant trend in pH from 1994 - 2022, according to data from 638 samples.</w:t>
       </w:r>
     </w:p>
     <w:bookmarkEnd w:id="350"/>
@@ -5801,7 +5801,7 @@
         <w:pStyle w:val="FirstParagraph"/>
       </w:pPr>
       <w:r>
-        <w:t xml:space="preserve">The following table highlights the significant trends in Chlorophyll a, Corrected for Pheophytin within the Rookery Bay Aquatic Preserve. An analysis over 2002 - 2023 revealed a No significant trend in Chlorophyll a, Corrected for Pheophytin levels, with94 samples contributing to this finding.</w:t>
+        <w:t xml:space="preserve">Here, we present the analysis of Chlorophyll a, Corrected for Pheophytin trends at the Rookery Bay Aquatic Preserve. The data indicate no significant trend in Chlorophyll a, Corrected for Pheophytin from 2002 - 2023, based on the analysis of 94 samples.</w:t>
       </w:r>
     </w:p>
     <w:bookmarkEnd w:id="352"/>
@@ -5819,7 +5819,7 @@
         <w:pStyle w:val="FirstParagraph"/>
       </w:pPr>
       <w:r>
-        <w:t xml:space="preserve">This table outlines a key observation related to Chlorophyll a, Uncorrected for Pheophytin levels in the Rookery Bay Aquatic Preserve. An analysis over 1999 - 2023 revealed a No significant trend in Chlorophyll a, Uncorrected for Pheophytin levels, with1701 samples contributing to this finding.</w:t>
+        <w:t xml:space="preserve">The analysis here tests for changes in Chlorophyll a, Uncorrected for Pheophytin in the Rookery Bay Aquatic Preserve over the study period. There was no significant trend in Chlorophyll a, Uncorrected for Pheophytin from 1999 - 2023, according to data from 1,701 samples.</w:t>
       </w:r>
     </w:p>
     <w:bookmarkEnd w:id="353"/>
@@ -5837,7 +5837,7 @@
         <w:pStyle w:val="FirstParagraph"/>
       </w:pPr>
       <w:r>
-        <w:t xml:space="preserve">Here, we present the analysis of Colored Dissolved Organic Matter trends at the Rookery Bay Aquatic Preserve. The data indicate a No significant trend in Colored Dissolved Organic Matter from 2001 - 2021, based on the analysis of 183 samples.</w:t>
+        <w:t xml:space="preserve">The analysis here tests for changes in Colored Dissolved Organic Matter in the Rookery Bay Aquatic Preserve over the study period. The data indicate no significant trend in Colored Dissolved Organic Matter from 2001 - 2021, based on the analysis of 183 samples.</w:t>
       </w:r>
     </w:p>
     <w:bookmarkEnd w:id="354"/>
@@ -5855,7 +5855,7 @@
         <w:pStyle w:val="FirstParagraph"/>
       </w:pPr>
       <w:r>
-        <w:t xml:space="preserve">The data reveals notable changes in Dissolved Oxygen in the Rookery Bay Aquatic Preserve over the study period. A clear Significantly decreasing trend in Dissolved Oxygen was observed from 1989 - 2023, according to data from 3868 samples.</w:t>
+        <w:t xml:space="preserve">This table outlines a key observation related to Dissolved Oxygen levels in the Rookery Bay Aquatic Preserve. A clear significantly decreasing trend in Dissolved Oxygen was observed from 1989 - 2023, according to data from 3,868 samples.</w:t>
       </w:r>
     </w:p>
     <w:bookmarkEnd w:id="355"/>
@@ -5873,7 +5873,7 @@
         <w:pStyle w:val="FirstParagraph"/>
       </w:pPr>
       <w:r>
-        <w:t xml:space="preserve">This table outlines a key observation related to Dissolved Oxygen Saturation levels in the Rookery Bay Aquatic Preserve. Over the course of 1998 - 2023, a No significant trend was detected in Dissolved Oxygen Saturation, supported by 154 samples.</w:t>
+        <w:t xml:space="preserve">The analysis here tests for changes in Dissolved Oxygen Saturation in the Rookery Bay Aquatic Preserve over the study period. An analysis over 1998 - 2023 revealed no significant trend in Dissolved Oxygen Saturation levels, with 154 samples contributing to this finding.</w:t>
       </w:r>
     </w:p>
     <w:bookmarkEnd w:id="356"/>
@@ -5891,7 +5891,7 @@
         <w:pStyle w:val="FirstParagraph"/>
       </w:pPr>
       <w:r>
-        <w:t xml:space="preserve">Here, we present the analysis of Salinity trends at the Rookery Bay Aquatic Preserve. Over the course of 1954 - 2023, a No significant trend was detected in Salinity, supported by 5247 samples.</w:t>
+        <w:t xml:space="preserve">This table outlines a key observation related to Salinity levels in the Rookery Bay Aquatic Preserve. An analysis over 1954 - 2023 revealed no significant trend in Salinity levels, with 5,247 samples contributing to this finding.</w:t>
       </w:r>
     </w:p>
     <w:bookmarkEnd w:id="357"/>
@@ -5909,7 +5909,7 @@
         <w:pStyle w:val="FirstParagraph"/>
       </w:pPr>
       <w:r>
-        <w:t xml:space="preserve">The data reveals notable changes in Secchi Depth in the Rookery Bay Aquatic Preserve over the study period. Over the course of 1998 - 2023, a No significant trend was detected in Secchi Depth, supported by 410 samples.</w:t>
+        <w:t xml:space="preserve">The following table highlights trends in Secchi Depth within the Rookery Bay Aquatic Preserve. The data indicate no significant trend in Secchi Depth from 1998 - 2023, based on the analysis of 410 samples.</w:t>
       </w:r>
     </w:p>
     <w:bookmarkEnd w:id="358"/>
@@ -5927,7 +5927,7 @@
         <w:pStyle w:val="FirstParagraph"/>
       </w:pPr>
       <w:r>
-        <w:t xml:space="preserve">The data reveals notable changes in Total Nitrogen in the Rookery Bay Aquatic Preserve over the study period. The data indicate a Significantly increasing trend in Total Nitrogen from 1989 - 2023, based on the analysis of 2541 samples.</w:t>
+        <w:t xml:space="preserve">The analysis here tests for changes in Total Nitrogen in the Rookery Bay Aquatic Preserve over the study period. Over the course of 1989 - 2023, a significantly increasing trend was detected in Total Nitrogen, supported by 2,541 samples.</w:t>
       </w:r>
     </w:p>
     <w:bookmarkEnd w:id="359"/>
@@ -5945,7 +5945,7 @@
         <w:pStyle w:val="FirstParagraph"/>
       </w:pPr>
       <w:r>
-        <w:t xml:space="preserve">The data reveals notable changes in Total Phosphorus in the Rookery Bay Aquatic Preserve over the study period. An analysis over 1999 - 2023 revealed a No significant trend in Total Phosphorus levels, with2036 samples contributing to this finding.</w:t>
+        <w:t xml:space="preserve">The following table highlights trends in Total Phosphorus within the Rookery Bay Aquatic Preserve. An analysis over 1999 - 2023 revealed no significant trend in Total Phosphorus levels, with 2,036 samples contributing to this finding.</w:t>
       </w:r>
     </w:p>
     <w:bookmarkEnd w:id="360"/>
@@ -5963,7 +5963,7 @@
         <w:pStyle w:val="FirstParagraph"/>
       </w:pPr>
       <w:r>
-        <w:t xml:space="preserve">The data reveals notable changes in Total Suspended Solids in the Rookery Bay Aquatic Preserve over the study period. The data indicate a Significantly decreasing trend in Total Suspended Solids from 1989 - 2021, based on the analysis of 151 samples.</w:t>
+        <w:t xml:space="preserve">The following table highlights trends in Total Suspended Solids within the Rookery Bay Aquatic Preserve. An analysis over 1989 - 2021 revealed a significantly decreasing trend in Total Suspended Solids levels, with 151 samples contributing to this finding.</w:t>
       </w:r>
     </w:p>
     <w:bookmarkEnd w:id="361"/>
@@ -5981,7 +5981,7 @@
         <w:pStyle w:val="FirstParagraph"/>
       </w:pPr>
       <w:r>
-        <w:t xml:space="preserve">This table outlines a key observation related to Turbidity levels in the Rookery Bay Aquatic Preserve. An analysis over 1989 - 2023 revealed a Significantly increasing trend in Turbidity levels, with1821 samples contributing to this finding.</w:t>
+        <w:t xml:space="preserve">This table outlines a key observation related to Turbidity levels in the Rookery Bay Aquatic Preserve. Over the course of 1989 - 2023, a significantly increasing trend was detected in Turbidity, supported by 1,821 samples.</w:t>
       </w:r>
     </w:p>
     <w:bookmarkEnd w:id="362"/>
@@ -5999,7 +5999,7 @@
         <w:pStyle w:val="FirstParagraph"/>
       </w:pPr>
       <w:r>
-        <w:t xml:space="preserve">The following table highlights the significant trends in Water Temperature within the Rookery Bay Aquatic Preserve. The data indicate a Significantly increasing trend in Water Temperature from 1954 - 2023, based on the analysis of 4503 samples.</w:t>
+        <w:t xml:space="preserve">The following table highlights trends in Water Temperature within the Rookery Bay Aquatic Preserve. The data indicate a significantly increasing trend in Water Temperature from 1954 - 2023, based on the analysis of 4,503 samples.</w:t>
       </w:r>
     </w:p>
     <w:bookmarkEnd w:id="363"/>
@@ -6017,7 +6017,7 @@
         <w:pStyle w:val="FirstParagraph"/>
       </w:pPr>
       <w:r>
-        <w:t xml:space="preserve">The following table highlights the significant trends in pH within the Rookery Bay Aquatic Preserve. Over the course of 1955 - 2023, a Significantly decreasing trend was detected in pH, supported by 1849 samples.</w:t>
+        <w:t xml:space="preserve">The following table highlights trends in pH within the Rookery Bay Aquatic Preserve. An analysis over 1955 - 2023 revealed a significantly decreasing trend in pH levels, with 1,849 samples contributing to this finding.</w:t>
       </w:r>
     </w:p>
     <w:bookmarkEnd w:id="364"/>
@@ -6045,7 +6045,7 @@
         <w:pStyle w:val="FirstParagraph"/>
       </w:pPr>
       <w:r>
-        <w:t xml:space="preserve">The data reveals notable changes in Chlorophyll a, Corrected for Pheophytin in the Rookery Bay National Estuarine Research Reserve over the study period. The data indicate a No significant trend in Chlorophyll a, Corrected for Pheophytin from 2002 - 2023, based on the analysis of 199 samples.</w:t>
+        <w:t xml:space="preserve">Here, we present the analysis of Chlorophyll a, Corrected for Pheophytin trends at the Rookery Bay National Estuarine Research Reserve. Over the course of 2002 - 2023, no significant trend was detected in Chlorophyll a, Corrected for Pheophytin, supported by 199 samples.</w:t>
       </w:r>
     </w:p>
     <w:bookmarkEnd w:id="366"/>
@@ -6063,7 +6063,7 @@
         <w:pStyle w:val="FirstParagraph"/>
       </w:pPr>
       <w:r>
-        <w:t xml:space="preserve">This table outlines a key observation related to Chlorophyll a, Uncorrected for Pheophytin levels in the Rookery Bay National Estuarine Research Reserve. A clear Significantly increasing trend in Chlorophyll a, Uncorrected for Pheophytin was observed from 1994 - 2023, according to data from 3345 samples.</w:t>
+        <w:t xml:space="preserve">The analysis here tests for changes in Chlorophyll a, Uncorrected for Pheophytin in the Rookery Bay National Estuarine Research Reserve over the study period. A clear significantly increasing trend in Chlorophyll a, Uncorrected for Pheophytin was observed from 1994 - 2023, according to data from 3,345 samples.</w:t>
       </w:r>
     </w:p>
     <w:bookmarkEnd w:id="367"/>
@@ -6081,7 +6081,7 @@
         <w:pStyle w:val="FirstParagraph"/>
       </w:pPr>
       <w:r>
-        <w:t xml:space="preserve">The data reveals notable changes in Colored Dissolved Organic Matter in the Rookery Bay National Estuarine Research Reserve over the study period. An analysis over 2001 - 2017 revealed a No significant trend in Colored Dissolved Organic Matter levels, with193 samples contributing to this finding.</w:t>
+        <w:t xml:space="preserve">Here, we present the analysis of Colored Dissolved Organic Matter trends at the Rookery Bay National Estuarine Research Reserve. Over the course of 2001 - 2017, no significant trend was detected in Colored Dissolved Organic Matter, supported by 193 samples.</w:t>
       </w:r>
     </w:p>
     <w:bookmarkEnd w:id="368"/>
@@ -6099,7 +6099,7 @@
         <w:pStyle w:val="FirstParagraph"/>
       </w:pPr>
       <w:r>
-        <w:t xml:space="preserve">The data reveals notable changes in Dissolved Oxygen in the Rookery Bay National Estuarine Research Reserve over the study period. Over the course of 1989 - 2023, a Significantly decreasing trend was detected in Dissolved Oxygen, supported by 14009 samples.</w:t>
+        <w:t xml:space="preserve">This table outlines a key observation related to Dissolved Oxygen levels in the Rookery Bay National Estuarine Research Reserve. The data indicate a significantly decreasing trend in Dissolved Oxygen from 1989 - 2023, based on the analysis of 14,009 samples.</w:t>
       </w:r>
     </w:p>
     <w:bookmarkEnd w:id="369"/>
@@ -6117,7 +6117,7 @@
         <w:pStyle w:val="FirstParagraph"/>
       </w:pPr>
       <w:r>
-        <w:t xml:space="preserve">Here, we present the analysis of Dissolved Oxygen Saturation trends at the Rookery Bay National Estuarine Research Reserve. A clear Significantly decreasing trend in Dissolved Oxygen Saturation was observed from 1998 - 2023, according to data from 260 samples.</w:t>
+        <w:t xml:space="preserve">This table outlines a key observation related to Dissolved Oxygen Saturation levels in the Rookery Bay National Estuarine Research Reserve. The data indicate a significantly decreasing trend in Dissolved Oxygen Saturation from 1998 - 2023, based on the analysis of 260 samples.</w:t>
       </w:r>
     </w:p>
     <w:bookmarkEnd w:id="370"/>
@@ -6135,7 +6135,7 @@
         <w:pStyle w:val="FirstParagraph"/>
       </w:pPr>
       <w:r>
-        <w:t xml:space="preserve">Here, we present the analysis of Salinity trends at the Rookery Bay National Estuarine Research Reserve. A clear Significantly decreasing trend in Salinity was observed from 1954 - 2023, according to data from 16711 samples.</w:t>
+        <w:t xml:space="preserve">The following table highlights trends in Salinity within the Rookery Bay National Estuarine Research Reserve. A clear significantly decreasing trend in Salinity was observed from 1954 - 2023, according to data from 16,711 samples.</w:t>
       </w:r>
     </w:p>
     <w:bookmarkEnd w:id="371"/>
@@ -6153,7 +6153,7 @@
         <w:pStyle w:val="FirstParagraph"/>
       </w:pPr>
       <w:r>
-        <w:t xml:space="preserve">The data reveals notable changes in Secchi Depth in the Rookery Bay National Estuarine Research Reserve over the study period. Over the course of 1998 - 2023, a Significantly decreasing trend was detected in Secchi Depth, supported by 694 samples.</w:t>
+        <w:t xml:space="preserve">The following table highlights trends in Secchi Depth within the Rookery Bay National Estuarine Research Reserve. The data indicate a significantly decreasing trend in Secchi Depth from 1998 - 2023, based on the analysis of 694 samples.</w:t>
       </w:r>
     </w:p>
     <w:bookmarkEnd w:id="372"/>
@@ -6171,7 +6171,7 @@
         <w:pStyle w:val="FirstParagraph"/>
       </w:pPr>
       <w:r>
-        <w:t xml:space="preserve">The following table highlights the significant trends in Total Nitrogen within the Rookery Bay National Estuarine Research Reserve. The data indicate a No significant trend in Total Nitrogen from 1989 - 2023, based on the analysis of 4433 samples.</w:t>
+        <w:t xml:space="preserve">The analysis here tests for changes in Total Nitrogen in the Rookery Bay National Estuarine Research Reserve over the study period. The data indicate no significant trend in Total Nitrogen from 1989 - 2023, based on the analysis of 4,433 samples.</w:t>
       </w:r>
     </w:p>
     <w:bookmarkEnd w:id="373"/>
@@ -6189,7 +6189,7 @@
         <w:pStyle w:val="FirstParagraph"/>
       </w:pPr>
       <w:r>
-        <w:t xml:space="preserve">Here, we present the analysis of Total Phosphorus trends at the Rookery Bay National Estuarine Research Reserve. The data indicate a No significant trend in Total Phosphorus from 1994 - 2023, based on the analysis of 4030 samples.</w:t>
+        <w:t xml:space="preserve">This table outlines a key observation related to Total Phosphorus levels in the Rookery Bay National Estuarine Research Reserve. Over the course of 1994 - 2023, no significant trend was detected in Total Phosphorus, supported by 4,030 samples.</w:t>
       </w:r>
     </w:p>
     <w:bookmarkEnd w:id="374"/>
@@ -6207,7 +6207,7 @@
         <w:pStyle w:val="FirstParagraph"/>
       </w:pPr>
       <w:r>
-        <w:t xml:space="preserve">This table outlines a key observation related to Total Suspended Solids levels in the Rookery Bay National Estuarine Research Reserve. Over the course of 1989 - 2017, a Significantly increasing trend was detected in Total Suspended Solids, supported by 358 samples.</w:t>
+        <w:t xml:space="preserve">Here, we present the analysis of Total Suspended Solids trends at the Rookery Bay National Estuarine Research Reserve. A clear significantly increasing trend in Total Suspended Solids was observed from 1989 - 2017, according to data from 358 samples.</w:t>
       </w:r>
     </w:p>
     <w:bookmarkEnd w:id="375"/>
@@ -6225,7 +6225,7 @@
         <w:pStyle w:val="FirstParagraph"/>
       </w:pPr>
       <w:r>
-        <w:t xml:space="preserve">The following table highlights the significant trends in Turbidity within the Rookery Bay National Estuarine Research Reserve. Over the course of 1989 - 2023, a Significantly increasing trend was detected in Turbidity, supported by 6322 samples.</w:t>
+        <w:t xml:space="preserve">This table outlines a key observation related to Turbidity levels in the Rookery Bay National Estuarine Research Reserve. The data indicate a significantly increasing trend in Turbidity from 1989 - 2023, based on the analysis of 6,322 samples.</w:t>
       </w:r>
     </w:p>
     <w:bookmarkEnd w:id="376"/>
@@ -6243,7 +6243,7 @@
         <w:pStyle w:val="FirstParagraph"/>
       </w:pPr>
       <w:r>
-        <w:t xml:space="preserve">The data reveals notable changes in Water Temperature in the Rookery Bay National Estuarine Research Reserve over the study period. An analysis over 1954 - 2023 revealed a Significantly increasing trend in Water Temperature levels, with15440 samples contributing to this finding.</w:t>
+        <w:t xml:space="preserve">The analysis here tests for changes in Water Temperature in the Rookery Bay National Estuarine Research Reserve over the study period. A clear significantly increasing trend in Water Temperature was observed from 1954 - 2023, according to data from 15,440 samples.</w:t>
       </w:r>
     </w:p>
     <w:bookmarkEnd w:id="377"/>
@@ -6261,7 +6261,7 @@
         <w:pStyle w:val="FirstParagraph"/>
       </w:pPr>
       <w:r>
-        <w:t xml:space="preserve">Here, we present the analysis of pH trends at the Rookery Bay National Estuarine Research Reserve. An analysis over 1955 - 2023 revealed a Significantly decreasing trend in pH levels, with6352 samples contributing to this finding.</w:t>
+        <w:t xml:space="preserve">Here, we present the analysis of pH trends at the Rookery Bay National Estuarine Research Reserve. An analysis over 1955 - 2023 revealed a significantly decreasing trend in pH levels, with 6,352 samples contributing to this finding.</w:t>
       </w:r>
     </w:p>
     <w:bookmarkEnd w:id="378"/>
@@ -6289,7 +6289,7 @@
         <w:pStyle w:val="FirstParagraph"/>
       </w:pPr>
       <w:r>
-        <w:t xml:space="preserve">This table outlines a key observation related to Chlorophyll a, Corrected for Pheophytin levels in the St. Andrews State Park Aquatic Preserve. Over the course of 2003 - 2023, a No significant trend was detected in Chlorophyll a, Corrected for Pheophytin, supported by 801 samples.</w:t>
+        <w:t xml:space="preserve">This table outlines a key observation related to Chlorophyll a, Corrected for Pheophytin levels in the St. Andrews State Park Aquatic Preserve. The data indicate no significant trend in Chlorophyll a, Corrected for Pheophytin from 2003 - 2023, based on the analysis of 801 samples.</w:t>
       </w:r>
     </w:p>
     <w:bookmarkEnd w:id="380"/>
@@ -6307,7 +6307,7 @@
         <w:pStyle w:val="FirstParagraph"/>
       </w:pPr>
       <w:r>
-        <w:t xml:space="preserve">Here, we present the analysis of Chlorophyll a, Uncorrected for Pheophytin trends at the St. Andrews State Park Aquatic Preserve. Over the course of 1990 - 2023, a Significantly decreasing trend was detected in Chlorophyll a, Uncorrected for Pheophytin, supported by 1025 samples.</w:t>
+        <w:t xml:space="preserve">This table outlines a key observation related to Chlorophyll a, Uncorrected for Pheophytin levels in the St. Andrews State Park Aquatic Preserve. The data indicate a significantly decreasing trend in Chlorophyll a, Uncorrected for Pheophytin from 1990 - 2023, based on the analysis of 1,025 samples.</w:t>
       </w:r>
     </w:p>
     <w:bookmarkEnd w:id="381"/>
@@ -6325,7 +6325,7 @@
         <w:pStyle w:val="FirstParagraph"/>
       </w:pPr>
       <w:r>
-        <w:t xml:space="preserve">This table outlines a key observation related to Colored Dissolved Organic Matter levels in the St. Andrews State Park Aquatic Preserve. Over the course of 2001 - 2023, a No significant trend was detected in Colored Dissolved Organic Matter, supported by 148 samples.</w:t>
+        <w:t xml:space="preserve">The following table highlights trends in Colored Dissolved Organic Matter within the St. Andrews State Park Aquatic Preserve. Over the course of 2001 - 2023, no significant trend was detected in Colored Dissolved Organic Matter, supported by 148 samples.</w:t>
       </w:r>
     </w:p>
     <w:bookmarkEnd w:id="382"/>
@@ -6343,7 +6343,7 @@
         <w:pStyle w:val="FirstParagraph"/>
       </w:pPr>
       <w:r>
-        <w:t xml:space="preserve">The data reveals notable changes in Dissolved Oxygen in the St. Andrews State Park Aquatic Preserve over the study period. An analysis over 1996 - 2023 revealed a No significant trend in Dissolved Oxygen levels, with1888 samples contributing to this finding.</w:t>
+        <w:t xml:space="preserve">This table outlines a key observation related to Dissolved Oxygen levels in the St. Andrews State Park Aquatic Preserve. There was no significant trend in Dissolved Oxygen from 1996 - 2023, according to data from 1,888 samples.</w:t>
       </w:r>
     </w:p>
     <w:bookmarkEnd w:id="383"/>
@@ -6361,7 +6361,7 @@
         <w:pStyle w:val="FirstParagraph"/>
       </w:pPr>
       <w:r>
-        <w:t xml:space="preserve">Here, we present the analysis of Dissolved Oxygen Saturation trends at the St. Andrews State Park Aquatic Preserve. The data indicate a No significant trend in Dissolved Oxygen Saturation from 2005 - 2023, based on the analysis of 477 samples.</w:t>
+        <w:t xml:space="preserve">The analysis here tests for changes in Dissolved Oxygen Saturation in the St. Andrews State Park Aquatic Preserve over the study period. There was no significant trend in Dissolved Oxygen Saturation from 2005 - 2023, according to data from 477 samples.</w:t>
       </w:r>
     </w:p>
     <w:bookmarkEnd w:id="384"/>
@@ -6379,7 +6379,7 @@
         <w:pStyle w:val="FirstParagraph"/>
       </w:pPr>
       <w:r>
-        <w:t xml:space="preserve">The data reveals notable changes in Salinity in the St. Andrews State Park Aquatic Preserve over the study period. A clear Significantly decreasing trend in Salinity was observed from 1974 - 2023, according to data from 1766 samples.</w:t>
+        <w:t xml:space="preserve">The analysis here tests for changes in Salinity in the St. Andrews State Park Aquatic Preserve over the study period. A clear significantly decreasing trend in Salinity was observed from 1974 - 2023, according to data from 1,766 samples.</w:t>
       </w:r>
     </w:p>
     <w:bookmarkEnd w:id="385"/>
@@ -6397,7 +6397,7 @@
         <w:pStyle w:val="FirstParagraph"/>
       </w:pPr>
       <w:r>
-        <w:t xml:space="preserve">The data reveals notable changes in Secchi Depth in the St. Andrews State Park Aquatic Preserve over the study period. An analysis over 1991 - 2023 revealed a Significantly decreasing trend in Secchi Depth levels, with1758 samples contributing to this finding.</w:t>
+        <w:t xml:space="preserve">This table outlines a key observation related to Secchi Depth levels in the St. Andrews State Park Aquatic Preserve. A clear significantly decreasing trend in Secchi Depth was observed from 1991 - 2023, according to data from 1,758 samples.</w:t>
       </w:r>
     </w:p>
     <w:bookmarkEnd w:id="386"/>
@@ -6415,7 +6415,7 @@
         <w:pStyle w:val="FirstParagraph"/>
       </w:pPr>
       <w:r>
-        <w:t xml:space="preserve">The following table highlights the significant trends in Total Nitrogen within the St. Andrews State Park Aquatic Preserve. A clear Significantly increasing trend in Total Nitrogen was observed from 1990 - 2023, according to data from 1180 samples.</w:t>
+        <w:t xml:space="preserve">This table outlines a key observation related to Total Nitrogen levels in the St. Andrews State Park Aquatic Preserve. A clear significantly increasing trend in Total Nitrogen was observed from 1990 - 2023, according to data from 1,180 samples.</w:t>
       </w:r>
     </w:p>
     <w:bookmarkEnd w:id="387"/>
@@ -6433,7 +6433,7 @@
         <w:pStyle w:val="FirstParagraph"/>
       </w:pPr>
       <w:r>
-        <w:t xml:space="preserve">Here, we present the analysis of Total Phosphorus trends at the St. Andrews State Park Aquatic Preserve. A clear Significantly increasing trend in Total Phosphorus was observed from 1990 - 2023, according to data from 897 samples.</w:t>
+        <w:t xml:space="preserve">Here, we present the analysis of Total Phosphorus trends at the St. Andrews State Park Aquatic Preserve. Over the course of 1990 - 2023, a significantly increasing trend was detected in Total Phosphorus, supported by 897 samples.</w:t>
       </w:r>
     </w:p>
     <w:bookmarkEnd w:id="388"/>
@@ -6451,7 +6451,7 @@
         <w:pStyle w:val="FirstParagraph"/>
       </w:pPr>
       <w:r>
-        <w:t xml:space="preserve">Here, we present the analysis of Total Suspended Solids trends at the St. Andrews State Park Aquatic Preserve. A clear Significantly decreasing trend in Total Suspended Solids was observed from 2003 - 2015, according to data from 248 samples.</w:t>
+        <w:t xml:space="preserve">Here, we present the analysis of Total Suspended Solids trends at the St. Andrews State Park Aquatic Preserve. A clear significantly decreasing trend in Total Suspended Solids was observed from 2003 - 2015, according to data from 248 samples.</w:t>
       </w:r>
     </w:p>
     <w:bookmarkEnd w:id="389"/>
@@ -6469,7 +6469,7 @@
         <w:pStyle w:val="FirstParagraph"/>
       </w:pPr>
       <w:r>
-        <w:t xml:space="preserve">Here, we present the analysis of Turbidity trends at the St. Andrews State Park Aquatic Preserve. Over the course of 2003 - 2023, a Significantly decreasing trend was detected in Turbidity, supported by 179 samples.</w:t>
+        <w:t xml:space="preserve">Here, we present the analysis of Turbidity trends at the St. Andrews State Park Aquatic Preserve. The data indicate a significantly decreasing trend in Turbidity from 2003 - 2023, based on the analysis of 179 samples.</w:t>
       </w:r>
     </w:p>
     <w:bookmarkEnd w:id="390"/>
@@ -6487,7 +6487,7 @@
         <w:pStyle w:val="FirstParagraph"/>
       </w:pPr>
       <w:r>
-        <w:t xml:space="preserve">The following table highlights the significant trends in Water Temperature within the St. Andrews State Park Aquatic Preserve. A clear No significant trend in Water Temperature was observed from 1974 - 2023, according to data from 1954 samples.</w:t>
+        <w:t xml:space="preserve">Here, we present the analysis of Water Temperature trends at the St. Andrews State Park Aquatic Preserve. An analysis over 1974 - 2023 revealed no significant trend in Water Temperature levels, with 1,954 samples contributing to this finding.</w:t>
       </w:r>
     </w:p>
     <w:bookmarkEnd w:id="391"/>
@@ -6505,7 +6505,7 @@
         <w:pStyle w:val="FirstParagraph"/>
       </w:pPr>
       <w:r>
-        <w:t xml:space="preserve">This table outlines a key observation related to pH levels in the St. Andrews State Park Aquatic Preserve. Over the course of 1998 - 2023, a No significant trend was detected in pH, supported by 1800 samples.</w:t>
+        <w:t xml:space="preserve">This table outlines a key observation related to pH levels in the St. Andrews State Park Aquatic Preserve. An analysis over 1998 - 2023 revealed no significant trend in pH levels, with 1,800 samples contributing to this finding.</w:t>
       </w:r>
     </w:p>
     <w:bookmarkEnd w:id="392"/>
@@ -6533,7 +6533,7 @@
         <w:pStyle w:val="FirstParagraph"/>
       </w:pPr>
       <w:r>
-        <w:t xml:space="preserve">The data reveals notable changes in Chlorophyll a, Corrected for Pheophytin in the St. Joseph Bay Aquatic Preserve over the study period. The data indicate a Significantly increasing trend in Chlorophyll a, Corrected for Pheophytin from 2008 - 2023, based on the analysis of 480 samples.</w:t>
+        <w:t xml:space="preserve">Here, we present the analysis of Chlorophyll a, Corrected for Pheophytin trends at the St. Joseph Bay Aquatic Preserve. The data indicate a significantly increasing trend in Chlorophyll a, Corrected for Pheophytin from 2008 - 2023, based on the analysis of 480 samples.</w:t>
       </w:r>
     </w:p>
     <w:bookmarkEnd w:id="394"/>
@@ -6551,7 +6551,7 @@
         <w:pStyle w:val="FirstParagraph"/>
       </w:pPr>
       <w:r>
-        <w:t xml:space="preserve">This table outlines a key observation related to Chlorophyll a, Uncorrected for Pheophytin levels in the St. Joseph Bay Aquatic Preserve. The data indicate a Significantly increasing trend in Chlorophyll a, Uncorrected for Pheophytin from 2001 - 2023, based on the analysis of 1163 samples.</w:t>
+        <w:t xml:space="preserve">Here, we present the analysis of Chlorophyll a, Uncorrected for Pheophytin trends at the St. Joseph Bay Aquatic Preserve. An analysis over 2001 - 2023 revealed a significantly increasing trend in Chlorophyll a, Uncorrected for Pheophytin levels, with 1,163 samples contributing to this finding.</w:t>
       </w:r>
     </w:p>
     <w:bookmarkEnd w:id="395"/>
@@ -6569,7 +6569,7 @@
         <w:pStyle w:val="FirstParagraph"/>
       </w:pPr>
       <w:r>
-        <w:t xml:space="preserve">The data reveals notable changes in Colored Dissolved Organic Matter in the St. Joseph Bay Aquatic Preserve over the study period. An analysis over 2001 - 2023 revealed a Significantly increasing trend in Colored Dissolved Organic Matter levels, with360 samples contributing to this finding.</w:t>
+        <w:t xml:space="preserve">The following table highlights trends in Colored Dissolved Organic Matter within the St. Joseph Bay Aquatic Preserve. An analysis over 2001 - 2023 revealed a significantly increasing trend in Colored Dissolved Organic Matter levels, with 360 samples contributing to this finding.</w:t>
       </w:r>
     </w:p>
     <w:bookmarkEnd w:id="396"/>
@@ -6587,7 +6587,7 @@
         <w:pStyle w:val="FirstParagraph"/>
       </w:pPr>
       <w:r>
-        <w:t xml:space="preserve">This table outlines a key observation related to Dissolved Oxygen levels in the St. Joseph Bay Aquatic Preserve. A clear Significantly decreasing trend in Dissolved Oxygen was observed from 1991 - 2023, according to data from 5734 samples.</w:t>
+        <w:t xml:space="preserve">This table outlines a key observation related to Dissolved Oxygen levels in the St. Joseph Bay Aquatic Preserve. The data indicate a significantly decreasing trend in Dissolved Oxygen from 1991 - 2023, based on the analysis of 5,734 samples.</w:t>
       </w:r>
     </w:p>
     <w:bookmarkEnd w:id="397"/>
@@ -6605,7 +6605,7 @@
         <w:pStyle w:val="FirstParagraph"/>
       </w:pPr>
       <w:r>
-        <w:t xml:space="preserve">Here, we present the analysis of Dissolved Oxygen Saturation trends at the St. Joseph Bay Aquatic Preserve. An analysis over 2005 - 2023 revealed a No significant trend in Dissolved Oxygen Saturation levels, with278 samples contributing to this finding.</w:t>
+        <w:t xml:space="preserve">Here, we present the analysis of Dissolved Oxygen Saturation trends at the St. Joseph Bay Aquatic Preserve. Over the course of 2005 - 2023, no significant trend was detected in Dissolved Oxygen Saturation, supported by 278 samples.</w:t>
       </w:r>
     </w:p>
     <w:bookmarkEnd w:id="398"/>
@@ -6623,7 +6623,7 @@
         <w:pStyle w:val="FirstParagraph"/>
       </w:pPr>
       <w:r>
-        <w:t xml:space="preserve">The data reveals notable changes in Salinity in the St. Joseph Bay Aquatic Preserve over the study period. An analysis over 1991 - 2023 revealed a Significantly decreasing trend in Salinity levels, with6359 samples contributing to this finding.</w:t>
+        <w:t xml:space="preserve">The analysis here tests for changes in Salinity in the St. Joseph Bay Aquatic Preserve over the study period. Over the course of 1991 - 2023, a significantly decreasing trend was detected in Salinity, supported by 6,359 samples.</w:t>
       </w:r>
     </w:p>
     <w:bookmarkEnd w:id="399"/>
@@ -6641,7 +6641,7 @@
         <w:pStyle w:val="FirstParagraph"/>
       </w:pPr>
       <w:r>
-        <w:t xml:space="preserve">Here, we present the analysis of Secchi Depth trends at the St. Joseph Bay Aquatic Preserve. Over the course of 1991 - 2023, a Significantly increasing trend was detected in Secchi Depth, supported by 1289 samples.</w:t>
+        <w:t xml:space="preserve">The following table highlights trends in Secchi Depth within the St. Joseph Bay Aquatic Preserve. An analysis over 1991 - 2023 revealed a significantly increasing trend in Secchi Depth levels, with 1,289 samples contributing to this finding.</w:t>
       </w:r>
     </w:p>
     <w:bookmarkEnd w:id="400"/>
@@ -6659,7 +6659,7 @@
         <w:pStyle w:val="FirstParagraph"/>
       </w:pPr>
       <w:r>
-        <w:t xml:space="preserve">Here, we present the analysis of Total Nitrogen trends at the St. Joseph Bay Aquatic Preserve. An analysis over 2001 - 2023 revealed a Significantly increasing trend in Total Nitrogen levels, with1541 samples contributing to this finding.</w:t>
+        <w:t xml:space="preserve">The analysis here tests for changes in Total Nitrogen in the St. Joseph Bay Aquatic Preserve over the study period. An analysis over 2001 - 2023 revealed a significantly increasing trend in Total Nitrogen levels, with 1,541 samples contributing to this finding.</w:t>
       </w:r>
     </w:p>
     <w:bookmarkEnd w:id="401"/>
@@ -6677,7 +6677,7 @@
         <w:pStyle w:val="FirstParagraph"/>
       </w:pPr>
       <w:r>
-        <w:t xml:space="preserve">This table outlines a key observation related to Total Phosphorus levels in the St. Joseph Bay Aquatic Preserve. An analysis over 2001 - 2023 revealed a Significantly increasing trend in Total Phosphorus levels, with1149 samples contributing to this finding.</w:t>
+        <w:t xml:space="preserve">The analysis here tests for changes in Total Phosphorus in the St. Joseph Bay Aquatic Preserve over the study period. An analysis over 2001 - 2023 revealed a significantly increasing trend in Total Phosphorus levels, with 1,149 samples contributing to this finding.</w:t>
       </w:r>
     </w:p>
     <w:bookmarkEnd w:id="402"/>
@@ -6695,7 +6695,7 @@
         <w:pStyle w:val="FirstParagraph"/>
       </w:pPr>
       <w:r>
-        <w:t xml:space="preserve">The data reveals notable changes in Turbidity in the St. Joseph Bay Aquatic Preserve over the study period. A clear No significant trend in Turbidity was observed from 1995 - 2023, according to data from 2587 samples.</w:t>
+        <w:t xml:space="preserve">The following table highlights trends in Turbidity within the St. Joseph Bay Aquatic Preserve. The data indicate no significant trend in Turbidity from 1995 - 2023, based on the analysis of 2,587 samples.</w:t>
       </w:r>
     </w:p>
     <w:bookmarkEnd w:id="403"/>
@@ -6713,7 +6713,7 @@
         <w:pStyle w:val="FirstParagraph"/>
       </w:pPr>
       <w:r>
-        <w:t xml:space="preserve">Here, we present the analysis of Water Temperature trends at the St. Joseph Bay Aquatic Preserve. Over the course of 1991 - 2023, a Significantly decreasing trend was detected in Water Temperature, supported by 6604 samples.</w:t>
+        <w:t xml:space="preserve">The following table highlights trends in Water Temperature within the St. Joseph Bay Aquatic Preserve. A clear significantly decreasing trend in Water Temperature was observed from 1991 - 2023, according to data from 6,604 samples.</w:t>
       </w:r>
     </w:p>
     <w:bookmarkEnd w:id="404"/>
@@ -6731,7 +6731,7 @@
         <w:pStyle w:val="FirstParagraph"/>
       </w:pPr>
       <w:r>
-        <w:t xml:space="preserve">Here, we present the analysis of pH trends at the St. Joseph Bay Aquatic Preserve. The data indicate a Significantly decreasing trend in pH from 1991 - 2023, based on the analysis of 3985 samples.</w:t>
+        <w:t xml:space="preserve">This table outlines a key observation related to pH levels in the St. Joseph Bay Aquatic Preserve. The data indicate a significantly decreasing trend in pH from 1991 - 2023, based on the analysis of 3,985 samples.</w:t>
       </w:r>
     </w:p>
     <w:bookmarkEnd w:id="405"/>
@@ -6759,7 +6759,7 @@
         <w:pStyle w:val="FirstParagraph"/>
       </w:pPr>
       <w:r>
-        <w:t xml:space="preserve">The following table highlights the significant trends in Chlorophyll a, Corrected for Pheophytin within the St. Martins Marsh Aquatic Preserve. The data indicate a Significantly increasing trend in Chlorophyll a, Corrected for Pheophytin from 2012 - 2022, based on the analysis of 200 samples.</w:t>
+        <w:t xml:space="preserve">The following table highlights trends in Chlorophyll a, Corrected for Pheophytin within the St. Martins Marsh Aquatic Preserve. An analysis over 2012 - 2022 revealed a significantly increasing trend in Chlorophyll a, Corrected for Pheophytin levels, with 200 samples contributing to this finding.</w:t>
       </w:r>
     </w:p>
     <w:bookmarkEnd w:id="407"/>
@@ -6777,7 +6777,7 @@
         <w:pStyle w:val="FirstParagraph"/>
       </w:pPr>
       <w:r>
-        <w:t xml:space="preserve">This table outlines a key observation related to Chlorophyll a, Uncorrected for Pheophytin levels in the St. Martins Marsh Aquatic Preserve. The data indicate a No significant trend in Chlorophyll a, Uncorrected for Pheophytin from 2000 - 2022, based on the analysis of 524 samples.</w:t>
+        <w:t xml:space="preserve">The following table highlights trends in Chlorophyll a, Uncorrected for Pheophytin within the St. Martins Marsh Aquatic Preserve. An analysis over 2000 - 2022 revealed no significant trend in Chlorophyll a, Uncorrected for Pheophytin levels, with 524 samples contributing to this finding.</w:t>
       </w:r>
     </w:p>
     <w:bookmarkEnd w:id="408"/>
@@ -6795,7 +6795,7 @@
         <w:pStyle w:val="FirstParagraph"/>
       </w:pPr>
       <w:r>
-        <w:t xml:space="preserve">The data reveals notable changes in Colored Dissolved Organic Matter in the St. Martins Marsh Aquatic Preserve over the study period. Over the course of 1999 - 2023, a Significantly increasing trend was detected in Colored Dissolved Organic Matter, supported by 809 samples.</w:t>
+        <w:t xml:space="preserve">The following table highlights trends in Colored Dissolved Organic Matter within the St. Martins Marsh Aquatic Preserve. The data indicate a significantly increasing trend in Colored Dissolved Organic Matter from 1999 - 2023, based on the analysis of 809 samples.</w:t>
       </w:r>
     </w:p>
     <w:bookmarkEnd w:id="409"/>
@@ -6813,7 +6813,7 @@
         <w:pStyle w:val="FirstParagraph"/>
       </w:pPr>
       <w:r>
-        <w:t xml:space="preserve">The data reveals notable changes in Dissolved Oxygen in the St. Martins Marsh Aquatic Preserve over the study period. The data indicate a Significantly decreasing trend in Dissolved Oxygen from 1991 - 2023, based on the analysis of 8320 samples.</w:t>
+        <w:t xml:space="preserve">The following table highlights trends in Dissolved Oxygen within the St. Martins Marsh Aquatic Preserve. The data indicate a significantly decreasing trend in Dissolved Oxygen from 1991 - 2023, based on the analysis of 8,320 samples.</w:t>
       </w:r>
     </w:p>
     <w:bookmarkEnd w:id="410"/>
@@ -6831,7 +6831,7 @@
         <w:pStyle w:val="FirstParagraph"/>
       </w:pPr>
       <w:r>
-        <w:t xml:space="preserve">The following table highlights the significant trends in Salinity within the St. Martins Marsh Aquatic Preserve. The data indicate a Significantly increasing trend in Salinity from 1980 - 2023, based on the analysis of 8994 samples.</w:t>
+        <w:t xml:space="preserve">The following table highlights trends in Salinity within the St. Martins Marsh Aquatic Preserve. Over the course of 1980 - 2023, a significantly increasing trend was detected in Salinity, supported by 8,994 samples.</w:t>
       </w:r>
     </w:p>
     <w:bookmarkEnd w:id="411"/>
@@ -6849,7 +6849,7 @@
         <w:pStyle w:val="FirstParagraph"/>
       </w:pPr>
       <w:r>
-        <w:t xml:space="preserve">The following table highlights the significant trends in Secchi Depth within the St. Martins Marsh Aquatic Preserve. The data indicate a No significant trend in Secchi Depth from 1991 - 2022, based on the analysis of 688 samples.</w:t>
+        <w:t xml:space="preserve">The following table highlights trends in Secchi Depth within the St. Martins Marsh Aquatic Preserve. An analysis over 1991 - 2022 revealed no significant trend in Secchi Depth levels, with 688 samples contributing to this finding.</w:t>
       </w:r>
     </w:p>
     <w:bookmarkEnd w:id="412"/>
@@ -6867,7 +6867,7 @@
         <w:pStyle w:val="FirstParagraph"/>
       </w:pPr>
       <w:r>
-        <w:t xml:space="preserve">The data reveals notable changes in Total Nitrogen in the St. Martins Marsh Aquatic Preserve over the study period. A clear Significantly increasing trend in Total Nitrogen was observed from 1996 - 2022, according to data from 1167 samples.</w:t>
+        <w:t xml:space="preserve">The analysis here tests for changes in Total Nitrogen in the St. Martins Marsh Aquatic Preserve over the study period. A clear significantly increasing trend in Total Nitrogen was observed from 1996 - 2022, according to data from 1,167 samples.</w:t>
       </w:r>
     </w:p>
     <w:bookmarkEnd w:id="413"/>
@@ -6885,7 +6885,7 @@
         <w:pStyle w:val="FirstParagraph"/>
       </w:pPr>
       <w:r>
-        <w:t xml:space="preserve">This table outlines a key observation related to Total Phosphorus levels in the St. Martins Marsh Aquatic Preserve. Over the course of 1996 - 2022, a Significantly increasing trend was detected in Total Phosphorus, supported by 1220 samples.</w:t>
+        <w:t xml:space="preserve">Here, we present the analysis of Total Phosphorus trends at the St. Martins Marsh Aquatic Preserve. A clear significantly increasing trend in Total Phosphorus was observed from 1996 - 2022, according to data from 1,220 samples.</w:t>
       </w:r>
     </w:p>
     <w:bookmarkEnd w:id="414"/>
@@ -6903,7 +6903,7 @@
         <w:pStyle w:val="FirstParagraph"/>
       </w:pPr>
       <w:r>
-        <w:t xml:space="preserve">The data reveals notable changes in Total Suspended Solids in the St. Martins Marsh Aquatic Preserve over the study period. Over the course of 2005 - 2022, a No significant trend was detected in Total Suspended Solids, supported by 150 samples.</w:t>
+        <w:t xml:space="preserve">This table outlines a key observation related to Total Suspended Solids levels in the St. Martins Marsh Aquatic Preserve. The data indicate no significant trend in Total Suspended Solids from 2005 - 2022, based on the analysis of 150 samples.</w:t>
       </w:r>
     </w:p>
     <w:bookmarkEnd w:id="415"/>
@@ -6921,7 +6921,7 @@
         <w:pStyle w:val="FirstParagraph"/>
       </w:pPr>
       <w:r>
-        <w:t xml:space="preserve">The following table highlights the significant trends in Turbidity within the St. Martins Marsh Aquatic Preserve. An analysis over 1995 - 2022 revealed a No significant trend in Turbidity levels, with2967 samples contributing to this finding.</w:t>
+        <w:t xml:space="preserve">This table outlines a key observation related to Turbidity levels in the St. Martins Marsh Aquatic Preserve. Over the course of 1995 - 2022, no significant trend was detected in Turbidity, supported by 2,967 samples.</w:t>
       </w:r>
     </w:p>
     <w:bookmarkEnd w:id="416"/>
@@ -6939,7 +6939,7 @@
         <w:pStyle w:val="FirstParagraph"/>
       </w:pPr>
       <w:r>
-        <w:t xml:space="preserve">Here, we present the analysis of Water Temperature trends at the St. Martins Marsh Aquatic Preserve. The data indicate a Significantly increasing trend in Water Temperature from 1980 - 2023, based on the analysis of 8782 samples.</w:t>
+        <w:t xml:space="preserve">This table outlines a key observation related to Water Temperature levels in the St. Martins Marsh Aquatic Preserve. An analysis over 1980 - 2023 revealed a significantly increasing trend in Water Temperature levels, with 8,782 samples contributing to this finding.</w:t>
       </w:r>
     </w:p>
     <w:bookmarkEnd w:id="417"/>
@@ -6957,7 +6957,7 @@
         <w:pStyle w:val="FirstParagraph"/>
       </w:pPr>
       <w:r>
-        <w:t xml:space="preserve">The data reveals notable changes in pH in the St. Martins Marsh Aquatic Preserve over the study period. A clear Significantly decreasing trend in pH was observed from 1991 - 2023, according to data from 4443 samples.</w:t>
+        <w:t xml:space="preserve">This table outlines a key observation related to pH levels in the St. Martins Marsh Aquatic Preserve. The data indicate a significantly decreasing trend in pH from 1991 - 2023, based on the analysis of 4,443 samples.</w:t>
       </w:r>
     </w:p>
     <w:bookmarkEnd w:id="418"/>
@@ -6985,7 +6985,7 @@
         <w:pStyle w:val="FirstParagraph"/>
       </w:pPr>
       <w:r>
-        <w:t xml:space="preserve">Here, we present the analysis of Chlorophyll a, Corrected for Pheophytin trends at the Yellow River Marsh Aquatic Preserve. The data indicate a Significantly decreasing trend in Chlorophyll a, Corrected for Pheophytin from 2002 - 2022, based on the analysis of 123 samples.</w:t>
+        <w:t xml:space="preserve">Here, we present the analysis of Chlorophyll a, Corrected for Pheophytin trends at the Yellow River Marsh Aquatic Preserve. A clear significantly decreasing trend in Chlorophyll a, Corrected for Pheophytin was observed from 2002 - 2022, according to data from 123 samples.</w:t>
       </w:r>
     </w:p>
     <w:bookmarkEnd w:id="420"/>
@@ -7003,7 +7003,7 @@
         <w:pStyle w:val="FirstParagraph"/>
       </w:pPr>
       <w:r>
-        <w:t xml:space="preserve">The following table highlights the significant trends in Chlorophyll a, Uncorrected for Pheophytin within the Yellow River Marsh Aquatic Preserve. A clear No significant trend in Chlorophyll a, Uncorrected for Pheophytin was observed from 2001 - 2022, according to data from 48 samples.</w:t>
+        <w:t xml:space="preserve">Here, we present the analysis of Chlorophyll a, Uncorrected for Pheophytin trends at the Yellow River Marsh Aquatic Preserve. The data indicate no significant trend in Chlorophyll a, Uncorrected for Pheophytin from 2001 - 2022, based on the analysis of 48 samples.</w:t>
       </w:r>
     </w:p>
     <w:bookmarkEnd w:id="421"/>
@@ -7021,7 +7021,7 @@
         <w:pStyle w:val="FirstParagraph"/>
       </w:pPr>
       <w:r>
-        <w:t xml:space="preserve">This table outlines a key observation related to Dissolved Oxygen levels in the Yellow River Marsh Aquatic Preserve. An analysis over 1977 - 2023 revealed a No significant trend in Dissolved Oxygen levels, with892 samples contributing to this finding.</w:t>
+        <w:t xml:space="preserve">This table outlines a key observation related to Dissolved Oxygen levels in the Yellow River Marsh Aquatic Preserve. There was no significant trend in Dissolved Oxygen from 1977 - 2023, according to data from 892 samples.</w:t>
       </w:r>
     </w:p>
     <w:bookmarkEnd w:id="422"/>
@@ -7039,7 +7039,7 @@
         <w:pStyle w:val="FirstParagraph"/>
       </w:pPr>
       <w:r>
-        <w:t xml:space="preserve">The data reveals notable changes in Dissolved Oxygen Saturation in the Yellow River Marsh Aquatic Preserve over the study period. An analysis over 2002 - 2023 revealed a No significant trend in Dissolved Oxygen Saturation levels, with114 samples contributing to this finding.</w:t>
+        <w:t xml:space="preserve">This table outlines a key observation related to Dissolved Oxygen Saturation levels in the Yellow River Marsh Aquatic Preserve. There was no significant trend in Dissolved Oxygen Saturation from 2002 - 2023, according to data from 114 samples.</w:t>
       </w:r>
     </w:p>
     <w:bookmarkEnd w:id="423"/>
@@ -7057,7 +7057,7 @@
         <w:pStyle w:val="FirstParagraph"/>
       </w:pPr>
       <w:r>
-        <w:t xml:space="preserve">Here, we present the analysis of Salinity trends at the Yellow River Marsh Aquatic Preserve. The data indicate a No significant trend in Salinity from 1995 - 2023, based on the analysis of 1069 samples.</w:t>
+        <w:t xml:space="preserve">The following table highlights trends in Salinity within the Yellow River Marsh Aquatic Preserve. An analysis over 1995 - 2023 revealed no significant trend in Salinity levels, with 1,069 samples contributing to this finding.</w:t>
       </w:r>
     </w:p>
     <w:bookmarkEnd w:id="424"/>
@@ -7075,7 +7075,7 @@
         <w:pStyle w:val="FirstParagraph"/>
       </w:pPr>
       <w:r>
-        <w:t xml:space="preserve">This table outlines a key observation related to Total Nitrogen levels in the Yellow River Marsh Aquatic Preserve. The data indicate a Significantly increasing trend in Total Nitrogen from 2001 - 2022, based on the analysis of 89 samples.</w:t>
+        <w:t xml:space="preserve">The following table highlights trends in Total Nitrogen within the Yellow River Marsh Aquatic Preserve. The data indicate a significantly increasing trend in Total Nitrogen from 2001 - 2022, based on the analysis of 89 samples.</w:t>
       </w:r>
     </w:p>
     <w:bookmarkEnd w:id="425"/>
@@ -7093,7 +7093,7 @@
         <w:pStyle w:val="FirstParagraph"/>
       </w:pPr>
       <w:r>
-        <w:t xml:space="preserve">Here, we present the analysis of Total Phosphorus trends at the Yellow River Marsh Aquatic Preserve. A clear Significantly increasing trend in Total Phosphorus was observed from 2001 - 2022, according to data from 82 samples.</w:t>
+        <w:t xml:space="preserve">The following table highlights trends in Total Phosphorus within the Yellow River Marsh Aquatic Preserve. Over the course of 2001 - 2022, a significantly increasing trend was detected in Total Phosphorus, supported by 82 samples.</w:t>
       </w:r>
     </w:p>
     <w:bookmarkEnd w:id="426"/>
@@ -7111,7 +7111,7 @@
         <w:pStyle w:val="FirstParagraph"/>
       </w:pPr>
       <w:r>
-        <w:t xml:space="preserve">The following table highlights the significant trends in Turbidity within the Yellow River Marsh Aquatic Preserve. Over the course of 1995 - 2022, a No significant trend was detected in Turbidity, supported by 569 samples.</w:t>
+        <w:t xml:space="preserve">The analysis here tests for changes in Turbidity in the Yellow River Marsh Aquatic Preserve over the study period. Over the course of 1995 - 2022, no significant trend was detected in Turbidity, supported by 569 samples.</w:t>
       </w:r>
     </w:p>
     <w:bookmarkEnd w:id="427"/>
@@ -7129,7 +7129,7 @@
         <w:pStyle w:val="FirstParagraph"/>
       </w:pPr>
       <w:r>
-        <w:t xml:space="preserve">The data reveals notable changes in Water Temperature in the Yellow River Marsh Aquatic Preserve over the study period. The data indicate a No significant trend in Water Temperature from 1977 - 2023, based on the analysis of 1063 samples.</w:t>
+        <w:t xml:space="preserve">The analysis here tests for changes in Water Temperature in the Yellow River Marsh Aquatic Preserve over the study period. An analysis over 1977 - 2023 revealed no significant trend in Water Temperature levels, with 1,063 samples contributing to this finding.</w:t>
       </w:r>
     </w:p>
     <w:bookmarkEnd w:id="428"/>
@@ -7147,7 +7147,7 @@
         <w:pStyle w:val="FirstParagraph"/>
       </w:pPr>
       <w:r>
-        <w:t xml:space="preserve">This table outlines a key observation related to pH levels in the Yellow River Marsh Aquatic Preserve. The data indicate a No significant trend in pH from 1977 - 2023, based on the analysis of 567 samples.</w:t>
+        <w:t xml:space="preserve">The analysis here tests for changes in pH in the Yellow River Marsh Aquatic Preserve over the study period. Over the course of 1977 - 2023, no significant trend was detected in pH, supported by 567 samples.</w:t>
       </w:r>
     </w:p>
     <w:bookmarkEnd w:id="429"/>
@@ -7175,7 +7175,7 @@
         <w:pStyle w:val="FirstParagraph"/>
       </w:pPr>
       <w:r>
-        <w:t xml:space="preserve">This table outlines a key observation related to Chlorophyll a, Uncorrected for Pheophytin levels in the Alligator Harbor Aquatic Preserve. Over the course of 2001 - 2023, a Significantly increasing trend was detected in Chlorophyll a, Uncorrected for Pheophytin, supported by 1052 samples.</w:t>
+        <w:t xml:space="preserve">The following table highlights trends in Chlorophyll a, Uncorrected for Pheophytin within the Alligator Harbor Aquatic Preserve. A clear significantly increasing trend in Chlorophyll a, Uncorrected for Pheophytin was observed from 2001 - 2023, according to data from 1,052 samples.</w:t>
       </w:r>
     </w:p>
     <w:bookmarkEnd w:id="431"/>
@@ -7193,7 +7193,7 @@
         <w:pStyle w:val="FirstParagraph"/>
       </w:pPr>
       <w:r>
-        <w:t xml:space="preserve">The data reveals notable changes in Colored Dissolved Organic Matter in the Alligator Harbor Aquatic Preserve over the study period. An analysis over 2001 - 2023 revealed a No significant trend in Colored Dissolved Organic Matter levels, with319 samples contributing to this finding.</w:t>
+        <w:t xml:space="preserve">This table outlines a key observation related to Colored Dissolved Organic Matter levels in the Alligator Harbor Aquatic Preserve. There was no significant trend in Colored Dissolved Organic Matter from 2001 - 2023, according to data from 319 samples.</w:t>
       </w:r>
     </w:p>
     <w:bookmarkEnd w:id="432"/>
@@ -7211,7 +7211,7 @@
         <w:pStyle w:val="FirstParagraph"/>
       </w:pPr>
       <w:r>
-        <w:t xml:space="preserve">This table outlines a key observation related to Dissolved Oxygen levels in the Alligator Harbor Aquatic Preserve. A clear Significantly decreasing trend in Dissolved Oxygen was observed from 1998 - 2023, according to data from 7608 samples.</w:t>
+        <w:t xml:space="preserve">Here, we present the analysis of Dissolved Oxygen trends at the Alligator Harbor Aquatic Preserve. Over the course of 1998 - 2023, a significantly decreasing trend was detected in Dissolved Oxygen, supported by 7,608 samples.</w:t>
       </w:r>
     </w:p>
     <w:bookmarkEnd w:id="433"/>
@@ -7229,7 +7229,7 @@
         <w:pStyle w:val="FirstParagraph"/>
       </w:pPr>
       <w:r>
-        <w:t xml:space="preserve">The following table highlights the significant trends in Salinity within the Alligator Harbor Aquatic Preserve. An analysis over 1996 - 2023 revealed a Significantly decreasing trend in Salinity levels, with8844 samples contributing to this finding.</w:t>
+        <w:t xml:space="preserve">This table outlines a key observation related to Salinity levels in the Alligator Harbor Aquatic Preserve. A clear significantly decreasing trend in Salinity was observed from 1996 - 2023, according to data from 8,844 samples.</w:t>
       </w:r>
     </w:p>
     <w:bookmarkEnd w:id="434"/>
@@ -7247,7 +7247,7 @@
         <w:pStyle w:val="FirstParagraph"/>
       </w:pPr>
       <w:r>
-        <w:t xml:space="preserve">The following table highlights the significant trends in Secchi Depth within the Alligator Harbor Aquatic Preserve. A clear No significant trend in Secchi Depth was observed from 1998 - 2023, according to data from 2344 samples.</w:t>
+        <w:t xml:space="preserve">Here, we present the analysis of Secchi Depth trends at the Alligator Harbor Aquatic Preserve. An analysis over 1998 - 2023 revealed no significant trend in Secchi Depth levels, with 2,344 samples contributing to this finding.</w:t>
       </w:r>
     </w:p>
     <w:bookmarkEnd w:id="435"/>
@@ -7265,7 +7265,7 @@
         <w:pStyle w:val="FirstParagraph"/>
       </w:pPr>
       <w:r>
-        <w:t xml:space="preserve">The data reveals notable changes in Total Nitrogen in the Alligator Harbor Aquatic Preserve over the study period. A clear No significant trend in Total Nitrogen was observed from 2001 - 2023, according to data from 1370 samples.</w:t>
+        <w:t xml:space="preserve">Here, we present the analysis of Total Nitrogen trends at the Alligator Harbor Aquatic Preserve. There was no significant trend in Total Nitrogen from 2001 - 2023, according to data from 1,370 samples.</w:t>
       </w:r>
     </w:p>
     <w:bookmarkEnd w:id="436"/>
@@ -7283,7 +7283,7 @@
         <w:pStyle w:val="FirstParagraph"/>
       </w:pPr>
       <w:r>
-        <w:t xml:space="preserve">Here, we present the analysis of Total Phosphorus trends at the Alligator Harbor Aquatic Preserve. A clear Significantly increasing trend in Total Phosphorus was observed from 2001 - 2023, according to data from 990 samples.</w:t>
+        <w:t xml:space="preserve">Here, we present the analysis of Total Phosphorus trends at the Alligator Harbor Aquatic Preserve. A clear significantly increasing trend in Total Phosphorus was observed from 2001 - 2023, according to data from 990 samples.</w:t>
       </w:r>
     </w:p>
     <w:bookmarkEnd w:id="437"/>
@@ -7301,7 +7301,7 @@
         <w:pStyle w:val="FirstParagraph"/>
       </w:pPr>
       <w:r>
-        <w:t xml:space="preserve">Here, we present the analysis of Turbidity trends at the Alligator Harbor Aquatic Preserve. Over the course of 1998 - 2022, a Significantly decreasing trend was detected in Turbidity, supported by 3543 samples.</w:t>
+        <w:t xml:space="preserve">The analysis here tests for changes in Turbidity in the Alligator Harbor Aquatic Preserve over the study period. A clear significantly decreasing trend in Turbidity was observed from 1998 - 2022, according to data from 3,543 samples.</w:t>
       </w:r>
     </w:p>
     <w:bookmarkEnd w:id="438"/>
@@ -7319,7 +7319,7 @@
         <w:pStyle w:val="FirstParagraph"/>
       </w:pPr>
       <w:r>
-        <w:t xml:space="preserve">Here, we present the analysis of Water Temperature trends at the Alligator Harbor Aquatic Preserve. An analysis over 1996 - 2023 revealed a No significant trend in Water Temperature levels, with9103 samples contributing to this finding.</w:t>
+        <w:t xml:space="preserve">The following table highlights trends in Water Temperature within the Alligator Harbor Aquatic Preserve. The data indicate no significant trend in Water Temperature from 1996 - 2023, based on the analysis of 9,103 samples.</w:t>
       </w:r>
     </w:p>
     <w:bookmarkEnd w:id="439"/>
@@ -7337,7 +7337,7 @@
         <w:pStyle w:val="FirstParagraph"/>
       </w:pPr>
       <w:r>
-        <w:t xml:space="preserve">The following table highlights the significant trends in pH within the Alligator Harbor Aquatic Preserve. Over the course of 1998 - 2023, a Significantly decreasing trend was detected in pH, supported by 4735 samples.</w:t>
+        <w:t xml:space="preserve">This table outlines a key observation related to pH levels in the Alligator Harbor Aquatic Preserve. The data indicate a significantly decreasing trend in pH from 1998 - 2023, based on the analysis of 4,735 samples.</w:t>
       </w:r>
     </w:p>
     <w:bookmarkEnd w:id="440"/>
@@ -7365,7 +7365,7 @@
         <w:pStyle w:val="FirstParagraph"/>
       </w:pPr>
       <w:r>
-        <w:t xml:space="preserve">The data reveals notable changes in Chlorophyll a, Uncorrected for Pheophytin in the Boca Ciega Bay Aquatic Preserve over the study period. A clear Significantly decreasing trend in Chlorophyll a, Uncorrected for Pheophytin was observed from 2000 - 2023, according to data from 514 samples.</w:t>
+        <w:t xml:space="preserve">Here, we present the analysis of Chlorophyll a, Uncorrected for Pheophytin trends at the Boca Ciega Bay Aquatic Preserve. A clear significantly decreasing trend in Chlorophyll a, Uncorrected for Pheophytin was observed from 2000 - 2023, according to data from 514 samples.</w:t>
       </w:r>
     </w:p>
     <w:bookmarkEnd w:id="442"/>
@@ -7383,7 +7383,7 @@
         <w:pStyle w:val="FirstParagraph"/>
       </w:pPr>
       <w:r>
-        <w:t xml:space="preserve">Here, we present the analysis of Dissolved Oxygen trends at the Boca Ciega Bay Aquatic Preserve. A clear No significant trend in Dissolved Oxygen was observed from 1974 - 2023, according to data from 28291 samples.</w:t>
+        <w:t xml:space="preserve">The following table highlights trends in Dissolved Oxygen within the Boca Ciega Bay Aquatic Preserve. There was no significant trend in Dissolved Oxygen from 1974 - 2023, according to data from 28,291 samples.</w:t>
       </w:r>
     </w:p>
     <w:bookmarkEnd w:id="443"/>
@@ -7401,7 +7401,7 @@
         <w:pStyle w:val="FirstParagraph"/>
       </w:pPr>
       <w:r>
-        <w:t xml:space="preserve">The data reveals notable changes in Dissolved Oxygen Saturation in the Boca Ciega Bay Aquatic Preserve over the study period. The data indicate a Significantly increasing trend in Dissolved Oxygen Saturation from 1992 - 2023, based on the analysis of 7764 samples.</w:t>
+        <w:t xml:space="preserve">The analysis here tests for changes in Dissolved Oxygen Saturation in the Boca Ciega Bay Aquatic Preserve over the study period. A clear significantly increasing trend in Dissolved Oxygen Saturation was observed from 1992 - 2023, according to data from 7,764 samples.</w:t>
       </w:r>
     </w:p>
     <w:bookmarkEnd w:id="444"/>
@@ -7419,7 +7419,7 @@
         <w:pStyle w:val="FirstParagraph"/>
       </w:pPr>
       <w:r>
-        <w:t xml:space="preserve">The following table highlights the significant trends in Salinity within the Boca Ciega Bay Aquatic Preserve. Over the course of 1954 - 2023, a No significant trend was detected in Salinity, supported by 25632 samples.</w:t>
+        <w:t xml:space="preserve">The following table highlights trends in Salinity within the Boca Ciega Bay Aquatic Preserve. There was no significant trend in Salinity from 1954 - 2023, according to data from 25,632 samples.</w:t>
       </w:r>
     </w:p>
     <w:bookmarkEnd w:id="445"/>
@@ -7437,7 +7437,7 @@
         <w:pStyle w:val="FirstParagraph"/>
       </w:pPr>
       <w:r>
-        <w:t xml:space="preserve">This table outlines a key observation related to Secchi Depth levels in the Boca Ciega Bay Aquatic Preserve. The data indicate a Significantly increasing trend in Secchi Depth from 1994 - 2023, based on the analysis of 7998 samples.</w:t>
+        <w:t xml:space="preserve">This table outlines a key observation related to Secchi Depth levels in the Boca Ciega Bay Aquatic Preserve. An analysis over 1994 - 2023 revealed a significantly increasing trend in Secchi Depth levels, with 7,998 samples contributing to this finding.</w:t>
       </w:r>
     </w:p>
     <w:bookmarkEnd w:id="446"/>
@@ -7455,7 +7455,7 @@
         <w:pStyle w:val="FirstParagraph"/>
       </w:pPr>
       <w:r>
-        <w:t xml:space="preserve">The data reveals notable changes in Total Nitrogen in the Boca Ciega Bay Aquatic Preserve over the study period. The data indicate a Significantly increasing trend in Total Nitrogen from 1999 - 2023, based on the analysis of 2818 samples.</w:t>
+        <w:t xml:space="preserve">The analysis here tests for changes in Total Nitrogen in the Boca Ciega Bay Aquatic Preserve over the study period. An analysis over 1999 - 2023 revealed a significantly increasing trend in Total Nitrogen levels, with 2,818 samples contributing to this finding.</w:t>
       </w:r>
     </w:p>
     <w:bookmarkEnd w:id="447"/>
@@ -7473,7 +7473,7 @@
         <w:pStyle w:val="FirstParagraph"/>
       </w:pPr>
       <w:r>
-        <w:t xml:space="preserve">The following table highlights the significant trends in Total Phosphorus within the Boca Ciega Bay Aquatic Preserve. Over the course of 1999 - 2023, a No significant trend was detected in Total Phosphorus, supported by 2686 samples.</w:t>
+        <w:t xml:space="preserve">The analysis here tests for changes in Total Phosphorus in the Boca Ciega Bay Aquatic Preserve over the study period. An analysis over 1999 - 2023 revealed no significant trend in Total Phosphorus levels, with 2,686 samples contributing to this finding.</w:t>
       </w:r>
     </w:p>
     <w:bookmarkEnd w:id="448"/>
@@ -7491,7 +7491,7 @@
         <w:pStyle w:val="FirstParagraph"/>
       </w:pPr>
       <w:r>
-        <w:t xml:space="preserve">The following table highlights the significant trends in Total Suspended Solids within the Boca Ciega Bay Aquatic Preserve. A clear Significantly decreasing trend in Total Suspended Solids was observed from 2002 - 2023, according to data from 2589 samples.</w:t>
+        <w:t xml:space="preserve">The analysis here tests for changes in Total Suspended Solids in the Boca Ciega Bay Aquatic Preserve over the study period. An analysis over 2002 - 2023 revealed a significantly decreasing trend in Total Suspended Solids levels, with 2,589 samples contributing to this finding.</w:t>
       </w:r>
     </w:p>
     <w:bookmarkEnd w:id="449"/>
@@ -7509,7 +7509,7 @@
         <w:pStyle w:val="FirstParagraph"/>
       </w:pPr>
       <w:r>
-        <w:t xml:space="preserve">The data reveals notable changes in Turbidity in the Boca Ciega Bay Aquatic Preserve over the study period. A clear Significantly increasing trend in Turbidity was observed from 1995 - 2023, according to data from 6887 samples.</w:t>
+        <w:t xml:space="preserve">The analysis here tests for changes in Turbidity in the Boca Ciega Bay Aquatic Preserve over the study period. A clear significantly increasing trend in Turbidity was observed from 1995 - 2023, according to data from 6,887 samples.</w:t>
       </w:r>
     </w:p>
     <w:bookmarkEnd w:id="450"/>
@@ -7527,7 +7527,7 @@
         <w:pStyle w:val="FirstParagraph"/>
       </w:pPr>
       <w:r>
-        <w:t xml:space="preserve">Here, we present the analysis of Water Temperature trends at the Boca Ciega Bay Aquatic Preserve. An analysis over 1954 - 2023 revealed a Significantly increasing trend in Water Temperature levels, with28866 samples contributing to this finding.</w:t>
+        <w:t xml:space="preserve">The following table highlights trends in Water Temperature within the Boca Ciega Bay Aquatic Preserve. An analysis over 1954 - 2023 revealed a significantly increasing trend in Water Temperature levels, with 28,866 samples contributing to this finding.</w:t>
       </w:r>
     </w:p>
     <w:bookmarkEnd w:id="451"/>
@@ -7545,7 +7545,7 @@
         <w:pStyle w:val="FirstParagraph"/>
       </w:pPr>
       <w:r>
-        <w:t xml:space="preserve">The following table highlights the significant trends in pH within the Boca Ciega Bay Aquatic Preserve. Over the course of 1974 - 2023, a Significantly decreasing trend was detected in pH, supported by 25551 samples.</w:t>
+        <w:t xml:space="preserve">The analysis here tests for changes in pH in the Boca Ciega Bay Aquatic Preserve over the study period. Over the course of 1974 - 2023, a significantly decreasing trend was detected in pH, supported by 25,551 samples.</w:t>
       </w:r>
     </w:p>
     <w:bookmarkEnd w:id="452"/>
@@ -7573,7 +7573,7 @@
         <w:pStyle w:val="FirstParagraph"/>
       </w:pPr>
       <w:r>
-        <w:t xml:space="preserve">Here, we present the analysis of Chlorophyll a, Uncorrected for Pheophytin trends at the Cape Romano-Ten Thousand Islands Aquatic Preserve. The data indicate a Significantly increasing trend in Chlorophyll a, Uncorrected for Pheophytin from 1994 - 2021, based on the analysis of 1620 samples.</w:t>
+        <w:t xml:space="preserve">Here, we present the analysis of Chlorophyll a, Uncorrected for Pheophytin trends at the Cape Romano-Ten Thousand Islands Aquatic Preserve. Over the course of 1994 - 2021, a significantly increasing trend was detected in Chlorophyll a, Uncorrected for Pheophytin, supported by 1,620 samples.</w:t>
       </w:r>
     </w:p>
     <w:bookmarkEnd w:id="454"/>
@@ -7591,7 +7591,7 @@
         <w:pStyle w:val="FirstParagraph"/>
       </w:pPr>
       <w:r>
-        <w:t xml:space="preserve">The following table highlights the significant trends in Dissolved Oxygen within the Cape Romano-Ten Thousand Islands Aquatic Preserve. An analysis over 1989 - 2023 revealed a No significant trend in Dissolved Oxygen levels, with10010 samples contributing to this finding.</w:t>
+        <w:t xml:space="preserve">The following table highlights trends in Dissolved Oxygen within the Cape Romano-Ten Thousand Islands Aquatic Preserve. Over the course of 1989 - 2023, no significant trend was detected in Dissolved Oxygen, supported by 10,010 samples.</w:t>
       </w:r>
     </w:p>
     <w:bookmarkEnd w:id="455"/>
@@ -7609,7 +7609,7 @@
         <w:pStyle w:val="FirstParagraph"/>
       </w:pPr>
       <w:r>
-        <w:t xml:space="preserve">The data reveals notable changes in Salinity in the Cape Romano-Ten Thousand Islands Aquatic Preserve over the study period. The data indicate a No significant trend in Salinity from 1956 - 2023, based on the analysis of 10916 samples.</w:t>
+        <w:t xml:space="preserve">The following table highlights trends in Salinity within the Cape Romano-Ten Thousand Islands Aquatic Preserve. There was no significant trend in Salinity from 1956 - 2023, according to data from 10,916 samples.</w:t>
       </w:r>
     </w:p>
     <w:bookmarkEnd w:id="456"/>
@@ -7627,7 +7627,7 @@
         <w:pStyle w:val="FirstParagraph"/>
       </w:pPr>
       <w:r>
-        <w:t xml:space="preserve">The following table highlights the significant trends in Total Nitrogen within the Cape Romano-Ten Thousand Islands Aquatic Preserve. An analysis over 1989 - 2023 revealed a No significant trend in Total Nitrogen levels, with1808 samples contributing to this finding.</w:t>
+        <w:t xml:space="preserve">This table outlines a key observation related to Total Nitrogen levels in the Cape Romano-Ten Thousand Islands Aquatic Preserve. An analysis over 1989 - 2023 revealed no significant trend in Total Nitrogen levels, with 1,808 samples contributing to this finding.</w:t>
       </w:r>
     </w:p>
     <w:bookmarkEnd w:id="457"/>
@@ -7645,7 +7645,7 @@
         <w:pStyle w:val="FirstParagraph"/>
       </w:pPr>
       <w:r>
-        <w:t xml:space="preserve">Here, we present the analysis of Total Phosphorus trends at the Cape Romano-Ten Thousand Islands Aquatic Preserve. An analysis over 1994 - 2023 revealed a No significant trend in Total Phosphorus levels, with1796 samples contributing to this finding.</w:t>
+        <w:t xml:space="preserve">The following table highlights trends in Total Phosphorus within the Cape Romano-Ten Thousand Islands Aquatic Preserve. The data indicate no significant trend in Total Phosphorus from 1994 - 2023, based on the analysis of 1,796 samples.</w:t>
       </w:r>
     </w:p>
     <w:bookmarkEnd w:id="458"/>
@@ -7663,7 +7663,7 @@
         <w:pStyle w:val="FirstParagraph"/>
       </w:pPr>
       <w:r>
-        <w:t xml:space="preserve">This table outlines a key observation related to Turbidity levels in the Cape Romano-Ten Thousand Islands Aquatic Preserve. Over the course of 1989 - 2023, a Significantly increasing trend was detected in Turbidity, supported by 4619 samples.</w:t>
+        <w:t xml:space="preserve">Here, we present the analysis of Turbidity trends at the Cape Romano-Ten Thousand Islands Aquatic Preserve. An analysis over 1989 - 2023 revealed a significantly increasing trend in Turbidity levels, with 4,619 samples contributing to this finding.</w:t>
       </w:r>
     </w:p>
     <w:bookmarkEnd w:id="459"/>
@@ -7681,7 +7681,7 @@
         <w:pStyle w:val="FirstParagraph"/>
       </w:pPr>
       <w:r>
-        <w:t xml:space="preserve">The data reveals notable changes in Water Temperature in the Cape Romano-Ten Thousand Islands Aquatic Preserve over the study period. Over the course of 1956 - 2023, a No significant trend was detected in Water Temperature, supported by 10525 samples.</w:t>
+        <w:t xml:space="preserve">This table outlines a key observation related to Water Temperature levels in the Cape Romano-Ten Thousand Islands Aquatic Preserve. An analysis over 1956 - 2023 revealed no significant trend in Water Temperature levels, with 10,525 samples contributing to this finding.</w:t>
       </w:r>
     </w:p>
     <w:bookmarkEnd w:id="460"/>
@@ -7699,7 +7699,7 @@
         <w:pStyle w:val="FirstParagraph"/>
       </w:pPr>
       <w:r>
-        <w:t xml:space="preserve">The following table highlights the significant trends in pH within the Cape Romano-Ten Thousand Islands Aquatic Preserve. An analysis over 1956 - 2023 revealed a Significantly decreasing trend in pH levels, with4208 samples contributing to this finding.</w:t>
+        <w:t xml:space="preserve">The analysis here tests for changes in pH in the Cape Romano-Ten Thousand Islands Aquatic Preserve over the study period. A clear significantly decreasing trend in pH was observed from 1956 - 2023, according to data from 4,208 samples.</w:t>
       </w:r>
     </w:p>
     <w:bookmarkEnd w:id="461"/>
@@ -7727,7 +7727,7 @@
         <w:pStyle w:val="FirstParagraph"/>
       </w:pPr>
       <w:r>
-        <w:t xml:space="preserve">The data reveals notable changes in Chlorophyll a, Uncorrected for Pheophytin in the Coupon Bight Aquatic Preserve over the study period. The data indicate a Significantly increasing trend in Chlorophyll a, Uncorrected for Pheophytin from 1995 - 2023, based on the analysis of 159 samples.</w:t>
+        <w:t xml:space="preserve">The following table highlights trends in Chlorophyll a, Uncorrected for Pheophytin within the Coupon Bight Aquatic Preserve. A clear significantly increasing trend in Chlorophyll a, Uncorrected for Pheophytin was observed from 1995 - 2023, according to data from 159 samples.</w:t>
       </w:r>
     </w:p>
     <w:bookmarkEnd w:id="463"/>
@@ -7745,7 +7745,7 @@
         <w:pStyle w:val="FirstParagraph"/>
       </w:pPr>
       <w:r>
-        <w:t xml:space="preserve">The following table highlights the significant trends in Dissolved Oxygen within the Coupon Bight Aquatic Preserve. Over the course of 1995 - 2021, a No significant trend was detected in Dissolved Oxygen, supported by 144 samples.</w:t>
+        <w:t xml:space="preserve">The analysis here tests for changes in Dissolved Oxygen in the Coupon Bight Aquatic Preserve over the study period. There was no significant trend in Dissolved Oxygen from 1995 - 2021, according to data from 144 samples.</w:t>
       </w:r>
     </w:p>
     <w:bookmarkEnd w:id="464"/>
@@ -7763,7 +7763,7 @@
         <w:pStyle w:val="FirstParagraph"/>
       </w:pPr>
       <w:r>
-        <w:t xml:space="preserve">Here, we present the analysis of Dissolved Oxygen Saturation trends at the Coupon Bight Aquatic Preserve. A clear No significant trend in Dissolved Oxygen Saturation was observed from 1995 - 2023, according to data from 169 samples.</w:t>
+        <w:t xml:space="preserve">This table outlines a key observation related to Dissolved Oxygen Saturation levels in the Coupon Bight Aquatic Preserve. There was no significant trend in Dissolved Oxygen Saturation from 1995 - 2023, according to data from 169 samples.</w:t>
       </w:r>
     </w:p>
     <w:bookmarkEnd w:id="465"/>
@@ -7781,7 +7781,7 @@
         <w:pStyle w:val="FirstParagraph"/>
       </w:pPr>
       <w:r>
-        <w:t xml:space="preserve">The data reveals notable changes in Salinity in the Coupon Bight Aquatic Preserve over the study period. An analysis over 1995 - 2023 revealed a Significantly increasing trend in Salinity levels, with177 samples contributing to this finding.</w:t>
+        <w:t xml:space="preserve">The analysis here tests for changes in Salinity in the Coupon Bight Aquatic Preserve over the study period. The data indicate a significantly increasing trend in Salinity from 1995 - 2023, based on the analysis of 177 samples.</w:t>
       </w:r>
     </w:p>
     <w:bookmarkEnd w:id="466"/>
@@ -7799,7 +7799,7 @@
         <w:pStyle w:val="FirstParagraph"/>
       </w:pPr>
       <w:r>
-        <w:t xml:space="preserve">The data reveals notable changes in Total Nitrogen in the Coupon Bight Aquatic Preserve over the study period. Over the course of 1995 - 2023, a Significantly increasing trend was detected in Total Nitrogen, supported by 134 samples.</w:t>
+        <w:t xml:space="preserve">The following table highlights trends in Total Nitrogen within the Coupon Bight Aquatic Preserve. Over the course of 1995 - 2023, a significantly increasing trend was detected in Total Nitrogen, supported by 134 samples.</w:t>
       </w:r>
     </w:p>
     <w:bookmarkEnd w:id="467"/>
@@ -7817,7 +7817,7 @@
         <w:pStyle w:val="FirstParagraph"/>
       </w:pPr>
       <w:r>
-        <w:t xml:space="preserve">The data reveals notable changes in Total Phosphorus in the Coupon Bight Aquatic Preserve over the study period. Over the course of 1995 - 2023, a Significantly increasing trend was detected in Total Phosphorus, supported by 151 samples.</w:t>
+        <w:t xml:space="preserve">This table outlines a key observation related to Total Phosphorus levels in the Coupon Bight Aquatic Preserve. The data indicate a significantly increasing trend in Total Phosphorus from 1995 - 2023, based on the analysis of 151 samples.</w:t>
       </w:r>
     </w:p>
     <w:bookmarkEnd w:id="468"/>
@@ -7835,7 +7835,7 @@
         <w:pStyle w:val="FirstParagraph"/>
       </w:pPr>
       <w:r>
-        <w:t xml:space="preserve">This table outlines a key observation related to Water Temperature levels in the Coupon Bight Aquatic Preserve. A clear No significant trend in Water Temperature was observed from 1995 - 2023, according to data from 210 samples.</w:t>
+        <w:t xml:space="preserve">The following table highlights trends in Water Temperature within the Coupon Bight Aquatic Preserve. The data indicate no significant trend in Water Temperature from 1995 - 2023, based on the analysis of 210 samples.</w:t>
       </w:r>
     </w:p>
     <w:bookmarkEnd w:id="469"/>
@@ -7863,7 +7863,7 @@
         <w:pStyle w:val="FirstParagraph"/>
       </w:pPr>
       <w:r>
-        <w:t xml:space="preserve">Here, we present the analysis of Chlorophyll a, Uncorrected for Pheophytin trends at the Mosquito Lagoon Aquatic Preserve. An analysis over 1991 - 2023 revealed a No significant trend in Chlorophyll a, Uncorrected for Pheophytin levels, with106 samples contributing to this finding.</w:t>
+        <w:t xml:space="preserve">This table outlines a key observation related to Chlorophyll a, Uncorrected for Pheophytin levels in the Mosquito Lagoon Aquatic Preserve. There was no significant trend in Chlorophyll a, Uncorrected for Pheophytin from 1991 - 2023, according to data from 106 samples.</w:t>
       </w:r>
     </w:p>
     <w:bookmarkEnd w:id="471"/>
@@ -7881,7 +7881,7 @@
         <w:pStyle w:val="FirstParagraph"/>
       </w:pPr>
       <w:r>
-        <w:t xml:space="preserve">This table outlines a key observation related to Dissolved Oxygen levels in the Mosquito Lagoon Aquatic Preserve. Over the course of 1991 - 2023, a No significant trend was detected in Dissolved Oxygen, supported by 4713 samples.</w:t>
+        <w:t xml:space="preserve">The analysis here tests for changes in Dissolved Oxygen in the Mosquito Lagoon Aquatic Preserve over the study period. Over the course of 1991 - 2023, no significant trend was detected in Dissolved Oxygen, supported by 4,713 samples.</w:t>
       </w:r>
     </w:p>
     <w:bookmarkEnd w:id="472"/>
@@ -7899,7 +7899,7 @@
         <w:pStyle w:val="FirstParagraph"/>
       </w:pPr>
       <w:r>
-        <w:t xml:space="preserve">Here, we present the analysis of Dissolved Oxygen Saturation trends at the Mosquito Lagoon Aquatic Preserve. Over the course of 2006 - 2023, a Significantly decreasing trend was detected in Dissolved Oxygen Saturation, supported by 423 samples.</w:t>
+        <w:t xml:space="preserve">The following table highlights trends in Dissolved Oxygen Saturation within the Mosquito Lagoon Aquatic Preserve. Over the course of 2006 - 2023, a significantly decreasing trend was detected in Dissolved Oxygen Saturation, supported by 423 samples.</w:t>
       </w:r>
     </w:p>
     <w:bookmarkEnd w:id="473"/>
@@ -7917,7 +7917,7 @@
         <w:pStyle w:val="FirstParagraph"/>
       </w:pPr>
       <w:r>
-        <w:t xml:space="preserve">Here, we present the analysis of Salinity trends at the Mosquito Lagoon Aquatic Preserve. An analysis over 1995 - 2023 revealed a Significantly increasing trend in Salinity levels, with5137 samples contributing to this finding.</w:t>
+        <w:t xml:space="preserve">The analysis here tests for changes in Salinity in the Mosquito Lagoon Aquatic Preserve over the study period. The data indicate a significantly increasing trend in Salinity from 1995 - 2023, based on the analysis of 5,137 samples.</w:t>
       </w:r>
     </w:p>
     <w:bookmarkEnd w:id="474"/>
@@ -7935,7 +7935,7 @@
         <w:pStyle w:val="FirstParagraph"/>
       </w:pPr>
       <w:r>
-        <w:t xml:space="preserve">The data reveals notable changes in Secchi Depth in the Mosquito Lagoon Aquatic Preserve over the study period. A clear Significantly increasing trend in Secchi Depth was observed from 2006 - 2023, according to data from 596 samples.</w:t>
+        <w:t xml:space="preserve">This table outlines a key observation related to Secchi Depth levels in the Mosquito Lagoon Aquatic Preserve. A clear significantly increasing trend in Secchi Depth was observed from 2006 - 2023, according to data from 596 samples.</w:t>
       </w:r>
     </w:p>
     <w:bookmarkEnd w:id="475"/>
@@ -7953,7 +7953,7 @@
         <w:pStyle w:val="FirstParagraph"/>
       </w:pPr>
       <w:r>
-        <w:t xml:space="preserve">The data reveals notable changes in Total Nitrogen in the Mosquito Lagoon Aquatic Preserve over the study period. A clear Significantly decreasing trend in Total Nitrogen was observed from 1997 - 2023, according to data from 370 samples.</w:t>
+        <w:t xml:space="preserve">The following table highlights trends in Total Nitrogen within the Mosquito Lagoon Aquatic Preserve. Over the course of 1997 - 2023, a significantly decreasing trend was detected in Total Nitrogen, supported by 370 samples.</w:t>
       </w:r>
     </w:p>
     <w:bookmarkEnd w:id="476"/>
@@ -7971,7 +7971,7 @@
         <w:pStyle w:val="FirstParagraph"/>
       </w:pPr>
       <w:r>
-        <w:t xml:space="preserve">The following table highlights the significant trends in Total Phosphorus within the Mosquito Lagoon Aquatic Preserve. A clear Significantly increasing trend in Total Phosphorus was observed from 1991 - 2023, according to data from 825 samples.</w:t>
+        <w:t xml:space="preserve">The analysis here tests for changes in Total Phosphorus in the Mosquito Lagoon Aquatic Preserve over the study period. The data indicate a significantly increasing trend in Total Phosphorus from 1991 - 2023, based on the analysis of 825 samples.</w:t>
       </w:r>
     </w:p>
     <w:bookmarkEnd w:id="477"/>
@@ -7989,7 +7989,7 @@
         <w:pStyle w:val="FirstParagraph"/>
       </w:pPr>
       <w:r>
-        <w:t xml:space="preserve">The data reveals notable changes in Total Suspended Solids in the Mosquito Lagoon Aquatic Preserve over the study period. The data indicate a Significantly decreasing trend in Total Suspended Solids from 1997 - 2023, based on the analysis of 402 samples.</w:t>
+        <w:t xml:space="preserve">The analysis here tests for changes in Total Suspended Solids in the Mosquito Lagoon Aquatic Preserve over the study period. The data indicate a significantly decreasing trend in Total Suspended Solids from 1997 - 2023, based on the analysis of 402 samples.</w:t>
       </w:r>
     </w:p>
     <w:bookmarkEnd w:id="478"/>
@@ -8007,7 +8007,7 @@
         <w:pStyle w:val="FirstParagraph"/>
       </w:pPr>
       <w:r>
-        <w:t xml:space="preserve">The following table highlights the significant trends in Turbidity within the Mosquito Lagoon Aquatic Preserve. A clear Significantly increasing trend in Turbidity was observed from 1995 - 2023, according to data from 3467 samples.</w:t>
+        <w:t xml:space="preserve">The analysis here tests for changes in Turbidity in the Mosquito Lagoon Aquatic Preserve over the study period. An analysis over 1995 - 2023 revealed a significantly increasing trend in Turbidity levels, with 3,467 samples contributing to this finding.</w:t>
       </w:r>
     </w:p>
     <w:bookmarkEnd w:id="479"/>
@@ -8025,7 +8025,7 @@
         <w:pStyle w:val="FirstParagraph"/>
       </w:pPr>
       <w:r>
-        <w:t xml:space="preserve">The following table highlights the significant trends in Water Temperature within the Mosquito Lagoon Aquatic Preserve. An analysis over 1991 - 2023 revealed a Significantly increasing trend in Water Temperature levels, with5254 samples contributing to this finding.</w:t>
+        <w:t xml:space="preserve">Here, we present the analysis of Water Temperature trends at the Mosquito Lagoon Aquatic Preserve. A clear significantly increasing trend in Water Temperature was observed from 1991 - 2023, according to data from 5,254 samples.</w:t>
       </w:r>
     </w:p>
     <w:bookmarkEnd w:id="480"/>
@@ -8043,7 +8043,7 @@
         <w:pStyle w:val="FirstParagraph"/>
       </w:pPr>
       <w:r>
-        <w:t xml:space="preserve">The data reveals notable changes in pH in the Mosquito Lagoon Aquatic Preserve over the study period. The data indicate a No significant trend in pH from 1991 - 2023, based on the analysis of 3633 samples.</w:t>
+        <w:t xml:space="preserve">Here, we present the analysis of pH trends at the Mosquito Lagoon Aquatic Preserve. The data indicate no significant trend in pH from 1991 - 2023, based on the analysis of 3,633 samples.</w:t>
       </w:r>
     </w:p>
     <w:bookmarkEnd w:id="481"/>
@@ -8071,7 +8071,7 @@
         <w:pStyle w:val="FirstParagraph"/>
       </w:pPr>
       <w:r>
-        <w:t xml:space="preserve">This table outlines a key observation related to Chlorophyll a, Uncorrected for Pheophytin levels in the Nature Coast Aquatic Preserve. Over the course of 2005 - 2022, a No significant trend was detected in Chlorophyll a, Uncorrected for Pheophytin, supported by 2609 samples.</w:t>
+        <w:t xml:space="preserve">Here, we present the analysis of Chlorophyll a, Uncorrected for Pheophytin trends at the Nature Coast Aquatic Preserve. Over the course of 2005 - 2022, no significant trend was detected in Chlorophyll a, Uncorrected for Pheophytin, supported by 2,609 samples.</w:t>
       </w:r>
     </w:p>
     <w:bookmarkEnd w:id="483"/>
@@ -8089,7 +8089,7 @@
         <w:pStyle w:val="FirstParagraph"/>
       </w:pPr>
       <w:r>
-        <w:t xml:space="preserve">The following table highlights the significant trends in Colored Dissolved Organic Matter within the Nature Coast Aquatic Preserve. The data indicate a No significant trend in Colored Dissolved Organic Matter from 1999 - 2023, based on the analysis of 4394 samples.</w:t>
+        <w:t xml:space="preserve">The following table highlights trends in Colored Dissolved Organic Matter within the Nature Coast Aquatic Preserve. An analysis over 1999 - 2023 revealed no significant trend in Colored Dissolved Organic Matter levels, with 4,394 samples contributing to this finding.</w:t>
       </w:r>
     </w:p>
     <w:bookmarkEnd w:id="484"/>
@@ -8107,7 +8107,7 @@
         <w:pStyle w:val="FirstParagraph"/>
       </w:pPr>
       <w:r>
-        <w:t xml:space="preserve">The following table highlights the significant trends in Dissolved Oxygen within the Nature Coast Aquatic Preserve. The data indicate a No significant trend in Dissolved Oxygen from 1982 - 2023, based on the analysis of 8034 samples.</w:t>
+        <w:t xml:space="preserve">The following table highlights trends in Dissolved Oxygen within the Nature Coast Aquatic Preserve. Over the course of 1982 - 2023, no significant trend was detected in Dissolved Oxygen, supported by 8,034 samples.</w:t>
       </w:r>
     </w:p>
     <w:bookmarkEnd w:id="485"/>
@@ -8125,7 +8125,7 @@
         <w:pStyle w:val="FirstParagraph"/>
       </w:pPr>
       <w:r>
-        <w:t xml:space="preserve">This table outlines a key observation related to Salinity levels in the Nature Coast Aquatic Preserve. Over the course of 1975 - 2023, a Significantly increasing trend was detected in Salinity, supported by 7177 samples.</w:t>
+        <w:t xml:space="preserve">The following table highlights trends in Salinity within the Nature Coast Aquatic Preserve. An analysis over 1975 - 2023 revealed a significantly increasing trend in Salinity levels, with 7,177 samples contributing to this finding.</w:t>
       </w:r>
     </w:p>
     <w:bookmarkEnd w:id="486"/>
@@ -8143,7 +8143,7 @@
         <w:pStyle w:val="FirstParagraph"/>
       </w:pPr>
       <w:r>
-        <w:t xml:space="preserve">Here, we present the analysis of Secchi Depth trends at the Nature Coast Aquatic Preserve. A clear No significant trend in Secchi Depth was observed from 1991 - 2022, according to data from 2861 samples.</w:t>
+        <w:t xml:space="preserve">The analysis here tests for changes in Secchi Depth in the Nature Coast Aquatic Preserve over the study period. An analysis over 1991 - 2022 revealed no significant trend in Secchi Depth levels, with 2,861 samples contributing to this finding.</w:t>
       </w:r>
     </w:p>
     <w:bookmarkEnd w:id="487"/>
@@ -8161,7 +8161,7 @@
         <w:pStyle w:val="FirstParagraph"/>
       </w:pPr>
       <w:r>
-        <w:t xml:space="preserve">This table outlines a key observation related to Total Nitrogen levels in the Nature Coast Aquatic Preserve. A clear No significant trend in Total Nitrogen was observed from 1996 - 2022, according to data from 5015 samples.</w:t>
+        <w:t xml:space="preserve">This table outlines a key observation related to Total Nitrogen levels in the Nature Coast Aquatic Preserve. The data indicate no significant trend in Total Nitrogen from 1996 - 2022, based on the analysis of 5,015 samples.</w:t>
       </w:r>
     </w:p>
     <w:bookmarkEnd w:id="488"/>
@@ -8179,7 +8179,7 @@
         <w:pStyle w:val="FirstParagraph"/>
       </w:pPr>
       <w:r>
-        <w:t xml:space="preserve">Here, we present the analysis of Total Phosphorus trends at the Nature Coast Aquatic Preserve. A clear No significant trend in Total Phosphorus was observed from 1996 - 2022, according to data from 5362 samples.</w:t>
+        <w:t xml:space="preserve">The following table highlights trends in Total Phosphorus within the Nature Coast Aquatic Preserve. An analysis over 1996 - 2022 revealed no significant trend in Total Phosphorus levels, with 5,362 samples contributing to this finding.</w:t>
       </w:r>
     </w:p>
     <w:bookmarkEnd w:id="489"/>
@@ -8197,7 +8197,7 @@
         <w:pStyle w:val="FirstParagraph"/>
       </w:pPr>
       <w:r>
-        <w:t xml:space="preserve">Here, we present the analysis of Turbidity trends at the Nature Coast Aquatic Preserve. Over the course of 1995 - 2022, a Significantly decreasing trend was detected in Turbidity, supported by 1117 samples.</w:t>
+        <w:t xml:space="preserve">The analysis here tests for changes in Turbidity in the Nature Coast Aquatic Preserve over the study period. An analysis over 1995 - 2022 revealed a significantly decreasing trend in Turbidity levels, with 1,117 samples contributing to this finding.</w:t>
       </w:r>
     </w:p>
     <w:bookmarkEnd w:id="490"/>
@@ -8215,7 +8215,7 @@
         <w:pStyle w:val="FirstParagraph"/>
       </w:pPr>
       <w:r>
-        <w:t xml:space="preserve">This table outlines a key observation related to Water Temperature levels in the Nature Coast Aquatic Preserve. The data indicate a No significant trend in Water Temperature from 1974 - 2023, based on the analysis of 7071 samples.</w:t>
+        <w:t xml:space="preserve">Here, we present the analysis of Water Temperature trends at the Nature Coast Aquatic Preserve. The data indicate no significant trend in Water Temperature from 1974 - 2023, based on the analysis of 7,071 samples.</w:t>
       </w:r>
     </w:p>
     <w:bookmarkEnd w:id="491"/>
@@ -8233,7 +8233,7 @@
         <w:pStyle w:val="FirstParagraph"/>
       </w:pPr>
       <w:r>
-        <w:t xml:space="preserve">The data reveals notable changes in pH in the Nature Coast Aquatic Preserve over the study period. Over the course of 1991 - 2023, a No significant trend was detected in pH, supported by 5491 samples.</w:t>
+        <w:t xml:space="preserve">Here, we present the analysis of pH trends at the Nature Coast Aquatic Preserve. An analysis over 1991 - 2023 revealed no significant trend in pH levels, with 5,491 samples contributing to this finding.</w:t>
       </w:r>
     </w:p>
     <w:bookmarkEnd w:id="492"/>
@@ -8261,7 +8261,7 @@
         <w:pStyle w:val="FirstParagraph"/>
       </w:pPr>
       <w:r>
-        <w:t xml:space="preserve">Here, we present the analysis of Chlorophyll a, Uncorrected for Pheophytin trends at the Terra Ceia Aquatic Preserve. An analysis over 1999 - 2023 revealed a Significantly decreasing trend in Chlorophyll a, Uncorrected for Pheophytin levels, with1055 samples contributing to this finding.</w:t>
+        <w:t xml:space="preserve">The analysis here tests for changes in Chlorophyll a, Uncorrected for Pheophytin in the Terra Ceia Aquatic Preserve over the study period. Over the course of 1999 - 2023, a significantly decreasing trend was detected in Chlorophyll a, Uncorrected for Pheophytin, supported by 1,055 samples.</w:t>
       </w:r>
     </w:p>
     <w:bookmarkEnd w:id="494"/>
@@ -8279,7 +8279,7 @@
         <w:pStyle w:val="FirstParagraph"/>
       </w:pPr>
       <w:r>
-        <w:t xml:space="preserve">The following table highlights the significant trends in Dissolved Oxygen within the Terra Ceia Aquatic Preserve. An analysis over 1989 - 2023 revealed a No significant trend in Dissolved Oxygen levels, with22972 samples contributing to this finding.</w:t>
+        <w:t xml:space="preserve">The following table highlights trends in Dissolved Oxygen within the Terra Ceia Aquatic Preserve. An analysis over 1989 - 2023 revealed no significant trend in Dissolved Oxygen levels, with 22,972 samples contributing to this finding.</w:t>
       </w:r>
     </w:p>
     <w:bookmarkEnd w:id="495"/>
@@ -8297,7 +8297,7 @@
         <w:pStyle w:val="FirstParagraph"/>
       </w:pPr>
       <w:r>
-        <w:t xml:space="preserve">The following table highlights the significant trends in Dissolved Oxygen Saturation within the Terra Ceia Aquatic Preserve. The data indicate a No significant trend in Dissolved Oxygen Saturation from 1993 - 2023, based on the analysis of 4823 samples.</w:t>
+        <w:t xml:space="preserve">Here, we present the analysis of Dissolved Oxygen Saturation trends at the Terra Ceia Aquatic Preserve. The data indicate no significant trend in Dissolved Oxygen Saturation from 1993 - 2023, based on the analysis of 4,823 samples.</w:t>
       </w:r>
     </w:p>
     <w:bookmarkEnd w:id="496"/>
@@ -8315,7 +8315,7 @@
         <w:pStyle w:val="FirstParagraph"/>
       </w:pPr>
       <w:r>
-        <w:t xml:space="preserve">This table outlines a key observation related to Salinity levels in the Terra Ceia Aquatic Preserve. An analysis over 1966 - 2023 revealed a Significantly decreasing trend in Salinity levels, with23241 samples contributing to this finding.</w:t>
+        <w:t xml:space="preserve">Here, we present the analysis of Salinity trends at the Terra Ceia Aquatic Preserve. The data indicate a significantly decreasing trend in Salinity from 1966 - 2023, based on the analysis of 23,241 samples.</w:t>
       </w:r>
     </w:p>
     <w:bookmarkEnd w:id="497"/>
@@ -8333,7 +8333,7 @@
         <w:pStyle w:val="FirstParagraph"/>
       </w:pPr>
       <w:r>
-        <w:t xml:space="preserve">The data reveals notable changes in Secchi Depth in the Terra Ceia Aquatic Preserve over the study period. An analysis over 1995 - 2023 revealed a Significantly increasing trend in Secchi Depth levels, with8443 samples contributing to this finding.</w:t>
+        <w:t xml:space="preserve">Here, we present the analysis of Secchi Depth trends at the Terra Ceia Aquatic Preserve. Over the course of 1995 - 2023, a significantly increasing trend was detected in Secchi Depth, supported by 8,443 samples.</w:t>
       </w:r>
     </w:p>
     <w:bookmarkEnd w:id="498"/>
@@ -8351,7 +8351,7 @@
         <w:pStyle w:val="FirstParagraph"/>
       </w:pPr>
       <w:r>
-        <w:t xml:space="preserve">Here, we present the analysis of Total Nitrogen trends at the Terra Ceia Aquatic Preserve. An analysis over 1995 - 2023 revealed a Significantly decreasing trend in Total Nitrogen levels, with2268 samples contributing to this finding.</w:t>
+        <w:t xml:space="preserve">Here, we present the analysis of Total Nitrogen trends at the Terra Ceia Aquatic Preserve. A clear significantly decreasing trend in Total Nitrogen was observed from 1995 - 2023, according to data from 2,268 samples.</w:t>
       </w:r>
     </w:p>
     <w:bookmarkEnd w:id="499"/>
@@ -8369,7 +8369,7 @@
         <w:pStyle w:val="FirstParagraph"/>
       </w:pPr>
       <w:r>
-        <w:t xml:space="preserve">The data reveals notable changes in Total Phosphorus in the Terra Ceia Aquatic Preserve over the study period. A clear Significantly decreasing trend in Total Phosphorus was observed from 1995 - 2023, according to data from 3087 samples.</w:t>
+        <w:t xml:space="preserve">This table outlines a key observation related to Total Phosphorus levels in the Terra Ceia Aquatic Preserve. An analysis over 1995 - 2023 revealed a significantly decreasing trend in Total Phosphorus levels, with 3,087 samples contributing to this finding.</w:t>
       </w:r>
     </w:p>
     <w:bookmarkEnd w:id="500"/>
@@ -8387,7 +8387,7 @@
         <w:pStyle w:val="FirstParagraph"/>
       </w:pPr>
       <w:r>
-        <w:t xml:space="preserve">This table outlines a key observation related to Total Suspended Solids levels in the Terra Ceia Aquatic Preserve. A clear Significantly decreasing trend in Total Suspended Solids was observed from 1995 - 2023, according to data from 1600 samples.</w:t>
+        <w:t xml:space="preserve">The analysis here tests for changes in Total Suspended Solids in the Terra Ceia Aquatic Preserve over the study period. The data indicate a significantly decreasing trend in Total Suspended Solids from 1995 - 2023, based on the analysis of 1,600 samples.</w:t>
       </w:r>
     </w:p>
     <w:bookmarkEnd w:id="501"/>
@@ -8405,7 +8405,7 @@
         <w:pStyle w:val="FirstParagraph"/>
       </w:pPr>
       <w:r>
-        <w:t xml:space="preserve">The data reveals notable changes in Turbidity in the Terra Ceia Aquatic Preserve over the study period. The data indicate a No significant trend in Turbidity from 1995 - 2023, based on the analysis of 7935 samples.</w:t>
+        <w:t xml:space="preserve">This table outlines a key observation related to Turbidity levels in the Terra Ceia Aquatic Preserve. Over the course of 1995 - 2023, no significant trend was detected in Turbidity, supported by 7,935 samples.</w:t>
       </w:r>
     </w:p>
     <w:bookmarkEnd w:id="502"/>
@@ -8423,7 +8423,7 @@
         <w:pStyle w:val="FirstParagraph"/>
       </w:pPr>
       <w:r>
-        <w:t xml:space="preserve">This table outlines a key observation related to Water Temperature levels in the Terra Ceia Aquatic Preserve. An analysis over 1966 - 2023 revealed a No significant trend in Water Temperature levels, with24171 samples contributing to this finding.</w:t>
+        <w:t xml:space="preserve">This table outlines a key observation related to Water Temperature levels in the Terra Ceia Aquatic Preserve. Over the course of 1966 - 2023, no significant trend was detected in Water Temperature, supported by 24,171 samples.</w:t>
       </w:r>
     </w:p>
     <w:bookmarkEnd w:id="503"/>
@@ -8441,7 +8441,7 @@
         <w:pStyle w:val="FirstParagraph"/>
       </w:pPr>
       <w:r>
-        <w:t xml:space="preserve">Here, we present the analysis of pH trends at the Terra Ceia Aquatic Preserve. Over the course of 1989 - 2023, a Significantly decreasing trend was detected in pH, supported by 21229 samples.</w:t>
+        <w:t xml:space="preserve">Here, we present the analysis of pH trends at the Terra Ceia Aquatic Preserve. A clear significantly decreasing trend in pH was observed from 1989 - 2023, according to data from 21,229 samples.</w:t>
       </w:r>
     </w:p>
     <w:bookmarkEnd w:id="504"/>
@@ -8469,7 +8469,7 @@
         <w:pStyle w:val="FirstParagraph"/>
       </w:pPr>
       <w:r>
-        <w:t xml:space="preserve">The data reveals notable changes in Dissolved Oxygen in the Fort Clinch State Park Aquatic Preserve over the study period. An analysis over 1994 - 2023 revealed a Significantly decreasing trend in Dissolved Oxygen levels, with1376 samples contributing to this finding.</w:t>
+        <w:t xml:space="preserve">The analysis here tests for changes in Dissolved Oxygen in the Fort Clinch State Park Aquatic Preserve over the study period. An analysis over 1994 - 2023 revealed a significantly decreasing trend in Dissolved Oxygen levels, with 1,376 samples contributing to this finding.</w:t>
       </w:r>
     </w:p>
     <w:bookmarkEnd w:id="506"/>
@@ -8487,7 +8487,7 @@
         <w:pStyle w:val="FirstParagraph"/>
       </w:pPr>
       <w:r>
-        <w:t xml:space="preserve">Here, we present the analysis of Salinity trends at the Fort Clinch State Park Aquatic Preserve. An analysis over 1994 - 2022 revealed a No significant trend in Salinity levels, with1381 samples contributing to this finding.</w:t>
+        <w:t xml:space="preserve">The analysis here tests for changes in Salinity in the Fort Clinch State Park Aquatic Preserve over the study period. An analysis over 1994 - 2022 revealed no significant trend in Salinity levels, with 1,381 samples contributing to this finding.</w:t>
       </w:r>
     </w:p>
     <w:bookmarkEnd w:id="507"/>
@@ -8505,7 +8505,7 @@
         <w:pStyle w:val="FirstParagraph"/>
       </w:pPr>
       <w:r>
-        <w:t xml:space="preserve">The data reveals notable changes in Secchi Depth in the Fort Clinch State Park Aquatic Preserve over the study period. An analysis over 2000 - 2017 revealed a No significant trend in Secchi Depth levels, with1245 samples contributing to this finding.</w:t>
+        <w:t xml:space="preserve">The following table highlights trends in Secchi Depth within the Fort Clinch State Park Aquatic Preserve. There was no significant trend in Secchi Depth from 2000 - 2017, according to data from 1,245 samples.</w:t>
       </w:r>
     </w:p>
     <w:bookmarkEnd w:id="508"/>
@@ -8523,7 +8523,7 @@
         <w:pStyle w:val="FirstParagraph"/>
       </w:pPr>
       <w:r>
-        <w:t xml:space="preserve">The data reveals notable changes in Total Nitrogen in the Fort Clinch State Park Aquatic Preserve over the study period. Over the course of 2000 - 2023, a No significant trend was detected in Total Nitrogen, supported by 52 samples.</w:t>
+        <w:t xml:space="preserve">The following table highlights trends in Total Nitrogen within the Fort Clinch State Park Aquatic Preserve. The data indicate no significant trend in Total Nitrogen from 2000 - 2023, based on the analysis of 52 samples.</w:t>
       </w:r>
     </w:p>
     <w:bookmarkEnd w:id="509"/>
@@ -8541,7 +8541,7 @@
         <w:pStyle w:val="FirstParagraph"/>
       </w:pPr>
       <w:r>
-        <w:t xml:space="preserve">This table outlines a key observation related to Total Phosphorus levels in the Fort Clinch State Park Aquatic Preserve. Over the course of 2000 - 2023, a No significant trend was detected in Total Phosphorus, supported by 55 samples.</w:t>
+        <w:t xml:space="preserve">The analysis here tests for changes in Total Phosphorus in the Fort Clinch State Park Aquatic Preserve over the study period. An analysis over 2000 - 2023 revealed no significant trend in Total Phosphorus levels, with 55 samples contributing to this finding.</w:t>
       </w:r>
     </w:p>
     <w:bookmarkEnd w:id="510"/>
@@ -8559,7 +8559,7 @@
         <w:pStyle w:val="FirstParagraph"/>
       </w:pPr>
       <w:r>
-        <w:t xml:space="preserve">This table outlines a key observation related to Water Temperature levels in the Fort Clinch State Park Aquatic Preserve. A clear Significantly increasing trend in Water Temperature was observed from 1994 - 2023, according to data from 1399 samples.</w:t>
+        <w:t xml:space="preserve">This table outlines a key observation related to Water Temperature levels in the Fort Clinch State Park Aquatic Preserve. The data indicate a significantly increasing trend in Water Temperature from 1994 - 2023, based on the analysis of 1,399 samples.</w:t>
       </w:r>
     </w:p>
     <w:bookmarkEnd w:id="511"/>
@@ -8577,7 +8577,7 @@
         <w:pStyle w:val="FirstParagraph"/>
       </w:pPr>
       <w:r>
-        <w:t xml:space="preserve">The data reveals notable changes in pH in the Fort Clinch State Park Aquatic Preserve over the study period. An analysis over 1994 - 2023 revealed a No significant trend in pH levels, with1380 samples contributing to this finding.</w:t>
+        <w:t xml:space="preserve">The following table highlights trends in pH within the Fort Clinch State Park Aquatic Preserve. Over the course of 1994 - 2023, no significant trend was detected in pH, supported by 1,380 samples.</w:t>
       </w:r>
     </w:p>
     <w:bookmarkEnd w:id="512"/>
@@ -8605,7 +8605,7 @@
         <w:pStyle w:val="FirstParagraph"/>
       </w:pPr>
       <w:r>
-        <w:t xml:space="preserve">This table outlines a key observation related to Dissolved Oxygen levels in the Lignumvitae Key Aquatic Preserve. A clear No significant trend in Dissolved Oxygen was observed from 1997 - 2022, according to data from 215 samples.</w:t>
+        <w:t xml:space="preserve">The analysis here tests for changes in Dissolved Oxygen in the Lignumvitae Key Aquatic Preserve over the study period. There was no significant trend in Dissolved Oxygen from 1997 - 2022, according to data from 215 samples.</w:t>
       </w:r>
     </w:p>
     <w:bookmarkEnd w:id="514"/>
@@ -8623,7 +8623,7 @@
         <w:pStyle w:val="FirstParagraph"/>
       </w:pPr>
       <w:r>
-        <w:t xml:space="preserve">The following table highlights the significant trends in Salinity within the Lignumvitae Key Aquatic Preserve. A clear No significant trend in Salinity was observed from 1997 - 2023, according to data from 244 samples.</w:t>
+        <w:t xml:space="preserve">Here, we present the analysis of Salinity trends at the Lignumvitae Key Aquatic Preserve. There was no significant trend in Salinity from 1997 - 2023, according to data from 244 samples.</w:t>
       </w:r>
     </w:p>
     <w:bookmarkEnd w:id="515"/>
@@ -8641,7 +8641,7 @@
         <w:pStyle w:val="FirstParagraph"/>
       </w:pPr>
       <w:r>
-        <w:t xml:space="preserve">This table outlines a key observation related to Water Temperature levels in the Lignumvitae Key Aquatic Preserve. A clear No significant trend in Water Temperature was observed from 1997 - 2023, according to data from 275 samples.</w:t>
+        <w:t xml:space="preserve">Here, we present the analysis of Water Temperature trends at the Lignumvitae Key Aquatic Preserve. There was no significant trend in Water Temperature from 1997 - 2023, according to data from 275 samples.</w:t>
       </w:r>
     </w:p>
     <w:bookmarkEnd w:id="516"/>
@@ -8659,7 +8659,7 @@
         <w:pStyle w:val="FirstParagraph"/>
       </w:pPr>
       <w:r>
-        <w:t xml:space="preserve">The following table highlights the significant trends in pH within the Lignumvitae Key Aquatic Preserve. A clear Significantly decreasing trend in pH was observed from 1997 - 2023, according to data from 265 samples.</w:t>
+        <w:t xml:space="preserve">This table outlines a key observation related to pH levels in the Lignumvitae Key Aquatic Preserve. The data indicate a significantly decreasing trend in pH from 1997 - 2023, based on the analysis of 265 samples.</w:t>
       </w:r>
     </w:p>
     <w:bookmarkEnd w:id="517"/>
@@ -8687,7 +8687,7 @@
         <w:pStyle w:val="FirstParagraph"/>
       </w:pPr>
       <w:r>
-        <w:t xml:space="preserve">This table outlines a key observation related to Dissolved Oxygen levels in the Southeast Florida Coral Reef Ecosystem Conservation Area. The data indicate a No significant trend in Dissolved Oxygen from 1970 - 2023, based on the analysis of 622 samples.</w:t>
+        <w:t xml:space="preserve">Here, we present the analysis of Dissolved Oxygen trends at the Southeast Florida Coral Reef Ecosystem Conservation Area. The data indicate no significant trend in Dissolved Oxygen from 1970 - 2023, based on the analysis of 622 samples.</w:t>
       </w:r>
     </w:p>
     <w:bookmarkEnd w:id="519"/>
@@ -8705,7 +8705,7 @@
         <w:pStyle w:val="FirstParagraph"/>
       </w:pPr>
       <w:r>
-        <w:t xml:space="preserve">Here, we present the analysis of Dissolved Oxygen Saturation trends at the Southeast Florida Coral Reef Ecosystem Conservation Area. A clear No significant trend in Dissolved Oxygen Saturation was observed from 1995 - 2023, according to data from 272 samples.</w:t>
+        <w:t xml:space="preserve">The following table highlights trends in Dissolved Oxygen Saturation within the Southeast Florida Coral Reef Ecosystem Conservation Area. An analysis over 1995 - 2023 revealed no significant trend in Dissolved Oxygen Saturation levels, with 272 samples contributing to this finding.</w:t>
       </w:r>
     </w:p>
     <w:bookmarkEnd w:id="520"/>
@@ -8723,7 +8723,7 @@
         <w:pStyle w:val="FirstParagraph"/>
       </w:pPr>
       <w:r>
-        <w:t xml:space="preserve">The data reveals notable changes in Salinity in the Southeast Florida Coral Reef Ecosystem Conservation Area over the study period. A clear Significantly increasing trend in Salinity was observed from 1972 - 2023, according to data from 876 samples.</w:t>
+        <w:t xml:space="preserve">This table outlines a key observation related to Salinity levels in the Southeast Florida Coral Reef Ecosystem Conservation Area. An analysis over 1972 - 2023 revealed a significantly increasing trend in Salinity levels, with 876 samples contributing to this finding.</w:t>
       </w:r>
     </w:p>
     <w:bookmarkEnd w:id="521"/>
@@ -8741,7 +8741,7 @@
         <w:pStyle w:val="FirstParagraph"/>
       </w:pPr>
       <w:r>
-        <w:t xml:space="preserve">Here, we present the analysis of Secchi Depth trends at the Southeast Florida Coral Reef Ecosystem Conservation Area. A clear Significantly increasing trend in Secchi Depth was observed from 1997 - 2023, according to data from 5866 samples.</w:t>
+        <w:t xml:space="preserve">The following table highlights trends in Secchi Depth within the Southeast Florida Coral Reef Ecosystem Conservation Area. Over the course of 1997 - 2023, a significantly increasing trend was detected in Secchi Depth, supported by 5,866 samples.</w:t>
       </w:r>
     </w:p>
     <w:bookmarkEnd w:id="522"/>
@@ -8759,7 +8759,7 @@
         <w:pStyle w:val="FirstParagraph"/>
       </w:pPr>
       <w:r>
-        <w:t xml:space="preserve">Here, we present the analysis of Total Phosphorus trends at the Southeast Florida Coral Reef Ecosystem Conservation Area. Over the course of 2009 - 2023, a Significantly decreasing trend was detected in Total Phosphorus, supported by 11066 samples.</w:t>
+        <w:t xml:space="preserve">The following table highlights trends in Total Phosphorus within the Southeast Florida Coral Reef Ecosystem Conservation Area. A clear significantly decreasing trend in Total Phosphorus was observed from 2009 - 2023, according to data from 11,066 samples.</w:t>
       </w:r>
     </w:p>
     <w:bookmarkEnd w:id="523"/>
@@ -8777,7 +8777,7 @@
         <w:pStyle w:val="FirstParagraph"/>
       </w:pPr>
       <w:r>
-        <w:t xml:space="preserve">The data reveals notable changes in Water Temperature in the Southeast Florida Coral Reef Ecosystem Conservation Area over the study period. The data indicate a Significantly increasing trend in Water Temperature from 1970 - 2023, based on the analysis of 1472 samples.</w:t>
+        <w:t xml:space="preserve">Here, we present the analysis of Water Temperature trends at the Southeast Florida Coral Reef Ecosystem Conservation Area. The data indicate a significantly increasing trend in Water Temperature from 1970 - 2023, based on the analysis of 1,472 samples.</w:t>
       </w:r>
     </w:p>
     <w:bookmarkEnd w:id="524"/>
@@ -8805,7 +8805,7 @@
         <w:pStyle w:val="FirstParagraph"/>
       </w:pPr>
       <w:r>
-        <w:t xml:space="preserve">This table outlines a key observation related to Dissolved Oxygen levels in the Tomoka Marsh Aquatic Preserve. Over the course of 1997 - 2023, a No significant trend was detected in Dissolved Oxygen, supported by 624 samples.</w:t>
+        <w:t xml:space="preserve">This table outlines a key observation related to Dissolved Oxygen levels in the Tomoka Marsh Aquatic Preserve. Over the course of 1997 - 2023, no significant trend was detected in Dissolved Oxygen, supported by 624 samples.</w:t>
       </w:r>
     </w:p>
     <w:bookmarkEnd w:id="526"/>
@@ -8823,7 +8823,7 @@
         <w:pStyle w:val="FirstParagraph"/>
       </w:pPr>
       <w:r>
-        <w:t xml:space="preserve">This table outlines a key observation related to Dissolved Oxygen Saturation levels in the Tomoka Marsh Aquatic Preserve. An analysis over 2009 - 2023 revealed a Significantly increasing trend in Dissolved Oxygen Saturation levels, with317 samples contributing to this finding.</w:t>
+        <w:t xml:space="preserve">The analysis here tests for changes in Dissolved Oxygen Saturation in the Tomoka Marsh Aquatic Preserve over the study period. An analysis over 2009 - 2023 revealed a significantly increasing trend in Dissolved Oxygen Saturation levels, with 317 samples contributing to this finding.</w:t>
       </w:r>
     </w:p>
     <w:bookmarkEnd w:id="527"/>
@@ -8841,7 +8841,7 @@
         <w:pStyle w:val="FirstParagraph"/>
       </w:pPr>
       <w:r>
-        <w:t xml:space="preserve">Here, we present the analysis of Salinity trends at the Tomoka Marsh Aquatic Preserve. A clear No significant trend in Salinity was observed from 1998 - 2023, according to data from 602 samples.</w:t>
+        <w:t xml:space="preserve">Here, we present the analysis of Salinity trends at the Tomoka Marsh Aquatic Preserve. The data indicate no significant trend in Salinity from 1998 - 2023, based on the analysis of 602 samples.</w:t>
       </w:r>
     </w:p>
     <w:bookmarkEnd w:id="528"/>
@@ -8859,7 +8859,7 @@
         <w:pStyle w:val="FirstParagraph"/>
       </w:pPr>
       <w:r>
-        <w:t xml:space="preserve">This table outlines a key observation related to Secchi Depth levels in the Tomoka Marsh Aquatic Preserve. A clear No significant trend in Secchi Depth was observed from 2000 - 2023, according to data from 279 samples.</w:t>
+        <w:t xml:space="preserve">The following table highlights trends in Secchi Depth within the Tomoka Marsh Aquatic Preserve. Over the course of 2000 - 2023, no significant trend was detected in Secchi Depth, supported by 279 samples.</w:t>
       </w:r>
     </w:p>
     <w:bookmarkEnd w:id="529"/>
@@ -8877,7 +8877,7 @@
         <w:pStyle w:val="FirstParagraph"/>
       </w:pPr>
       <w:r>
-        <w:t xml:space="preserve">The data reveals notable changes in Total Nitrogen in the Tomoka Marsh Aquatic Preserve over the study period. A clear Significantly decreasing trend in Total Nitrogen was observed from 1997 - 2022, according to data from 360 samples.</w:t>
+        <w:t xml:space="preserve">The analysis here tests for changes in Total Nitrogen in the Tomoka Marsh Aquatic Preserve over the study period. Over the course of 1997 - 2022, a significantly decreasing trend was detected in Total Nitrogen, supported by 360 samples.</w:t>
       </w:r>
     </w:p>
     <w:bookmarkEnd w:id="530"/>
@@ -8895,7 +8895,7 @@
         <w:pStyle w:val="FirstParagraph"/>
       </w:pPr>
       <w:r>
-        <w:t xml:space="preserve">The data reveals notable changes in Total Phosphorus in the Tomoka Marsh Aquatic Preserve over the study period. An analysis over 1997 - 2023 revealed a No significant trend in Total Phosphorus levels, with604 samples contributing to this finding.</w:t>
+        <w:t xml:space="preserve">This table outlines a key observation related to Total Phosphorus levels in the Tomoka Marsh Aquatic Preserve. Over the course of 1997 - 2023, no significant trend was detected in Total Phosphorus, supported by 604 samples.</w:t>
       </w:r>
     </w:p>
     <w:bookmarkEnd w:id="531"/>
@@ -8913,7 +8913,7 @@
         <w:pStyle w:val="FirstParagraph"/>
       </w:pPr>
       <w:r>
-        <w:t xml:space="preserve">The following table highlights the significant trends in Total Suspended Solids within the Tomoka Marsh Aquatic Preserve. An analysis over 1997 - 2023 revealed a No significant trend in Total Suspended Solids levels, with388 samples contributing to this finding.</w:t>
+        <w:t xml:space="preserve">This table outlines a key observation related to Total Suspended Solids levels in the Tomoka Marsh Aquatic Preserve. There was no significant trend in Total Suspended Solids from 1997 - 2023, according to data from 388 samples.</w:t>
       </w:r>
     </w:p>
     <w:bookmarkEnd w:id="532"/>
@@ -8931,7 +8931,7 @@
         <w:pStyle w:val="FirstParagraph"/>
       </w:pPr>
       <w:r>
-        <w:t xml:space="preserve">The following table highlights the significant trends in Turbidity within the Tomoka Marsh Aquatic Preserve. An analysis over 1997 - 2023 revealed a No significant trend in Turbidity levels, with416 samples contributing to this finding.</w:t>
+        <w:t xml:space="preserve">The analysis here tests for changes in Turbidity in the Tomoka Marsh Aquatic Preserve over the study period. There was no significant trend in Turbidity from 1997 - 2023, according to data from 416 samples.</w:t>
       </w:r>
     </w:p>
     <w:bookmarkEnd w:id="533"/>
@@ -8949,7 +8949,7 @@
         <w:pStyle w:val="FirstParagraph"/>
       </w:pPr>
       <w:r>
-        <w:t xml:space="preserve">The data reveals notable changes in Water Temperature in the Tomoka Marsh Aquatic Preserve over the study period. The data indicate a No significant trend in Water Temperature from 1997 - 2023, based on the analysis of 640 samples.</w:t>
+        <w:t xml:space="preserve">The following table highlights trends in Water Temperature within the Tomoka Marsh Aquatic Preserve. There was no significant trend in Water Temperature from 1997 - 2023, according to data from 640 samples.</w:t>
       </w:r>
     </w:p>
     <w:bookmarkEnd w:id="534"/>
@@ -8967,7 +8967,7 @@
         <w:pStyle w:val="FirstParagraph"/>
       </w:pPr>
       <w:r>
-        <w:t xml:space="preserve">Here, we present the analysis of pH trends at the Tomoka Marsh Aquatic Preserve. Over the course of 1997 - 2023, a Significantly increasing trend was detected in pH, supported by 613 samples.</w:t>
+        <w:t xml:space="preserve">This table outlines a key observation related to pH levels in the Tomoka Marsh Aquatic Preserve. The data indicate a significantly increasing trend in pH from 1997 - 2023, based on the analysis of 613 samples.</w:t>
       </w:r>
     </w:p>
     <w:bookmarkEnd w:id="535"/>

</xml_diff>